<commit_message>
Major overhaul of the pbt-tag-rate appendix.
</commit_message>
<xml_diff>
--- a/doc/Section_II_Part_C_v2.docx
+++ b/doc/Section_II_Part_C_v2.docx
@@ -6,40 +6,24 @@
       <w:pPr>
         <w:ind w:firstLine="720"/>
       </w:pPr>
-      <w:ins w:id="0" w:author="Michael Mohr" w:date="2015-03-23T13:52:00Z">
-        <w:r>
-          <w:t>T</w:t>
-        </w:r>
-      </w:ins>
+      <w:r>
+        <w:t>T</w:t>
+      </w:r>
       <w:r>
         <w:t xml:space="preserve">he accuracy of estimates of life-history and fishery parameters </w:t>
       </w:r>
-      <w:ins w:id="1" w:author="Michael Mohr" w:date="2015-03-23T13:52:00Z">
-        <w:r>
-          <w:t>derived</w:t>
-        </w:r>
-        <w:r>
-          <w:t xml:space="preserve"> </w:t>
-        </w:r>
-      </w:ins>
+      <w:r>
+        <w:t>derived</w:t>
+      </w:r>
+      <w:r>
+        <w:t xml:space="preserve"> </w:t>
+      </w:r>
       <w:r>
         <w:t>from CWT or PBT data</w:t>
       </w:r>
-      <w:ins w:id="2" w:author="Michael Mohr" w:date="2015-03-23T13:52:00Z">
-        <w:r>
-          <w:t xml:space="preserve"> depend on two princip</w:t>
-        </w:r>
-      </w:ins>
-      <w:ins w:id="3" w:author="Michael Mohr" w:date="2015-03-23T13:54:00Z">
-        <w:r>
-          <w:t>al</w:t>
-        </w:r>
-      </w:ins>
-      <w:ins w:id="4" w:author="Michael Mohr" w:date="2015-03-23T13:52:00Z">
-        <w:r>
-          <w:t xml:space="preserve"> factors</w:t>
-        </w:r>
-      </w:ins>
+      <w:r>
+        <w:t xml:space="preserve"> depend on two principal factors</w:t>
+      </w:r>
       <w:r>
         <w:t>: 1) the nu</w:t>
       </w:r>
@@ -49,51 +33,33 @@
       <w:r>
         <w:t xml:space="preserve">that are actually recovered, and 2) the accuracy with which those tags can be expanded </w:t>
       </w:r>
-      <w:ins w:id="5" w:author="Michael Mohr" w:date="2015-03-23T13:55:00Z">
-        <w:r>
-          <w:t>in</w:t>
-        </w:r>
-      </w:ins>
+      <w:r>
+        <w:t>in</w:t>
+      </w:r>
       <w:r>
         <w:t xml:space="preserve">to estimates of the </w:t>
       </w:r>
-      <w:ins w:id="6" w:author="Michael Mohr" w:date="2015-03-23T13:55:00Z">
-        <w:r>
-          <w:t xml:space="preserve">total number of </w:t>
-        </w:r>
-      </w:ins>
-      <w:ins w:id="7" w:author="Michael Mohr" w:date="2015-03-23T13:56:00Z">
-        <w:r>
-          <w:t xml:space="preserve">release group </w:t>
-        </w:r>
-      </w:ins>
-      <w:ins w:id="8" w:author="Michael Mohr" w:date="2015-03-23T13:55:00Z">
-        <w:r>
-          <w:t>fish represented by those</w:t>
-        </w:r>
-        <w:r>
-          <w:t xml:space="preserve"> </w:t>
-        </w:r>
-      </w:ins>
+      <w:r>
+        <w:t>total number of release group fish represented by those</w:t>
+      </w:r>
+      <w:r>
+        <w:t xml:space="preserve"> </w:t>
+      </w:r>
       <w:r>
         <w:t>recoveries.</w:t>
       </w:r>
       <w:r>
         <w:t xml:space="preserve"> </w:t>
       </w:r>
-      <w:ins w:id="9" w:author="Michael Mohr" w:date="2015-03-23T13:57:00Z">
-        <w:r>
-          <w:t xml:space="preserve">We address the </w:t>
-        </w:r>
-      </w:ins>
+      <w:r>
+        <w:t xml:space="preserve">We address the </w:t>
+      </w:r>
       <w:r>
         <w:t xml:space="preserve">question of errors of estimation by </w:t>
       </w:r>
-      <w:ins w:id="10" w:author="Michael Mohr" w:date="2015-03-23T13:57:00Z">
-        <w:r>
-          <w:t>evaluating</w:t>
-        </w:r>
-      </w:ins>
+      <w:r>
+        <w:t>evaluating</w:t>
+      </w:r>
       <w:r>
         <w:t xml:space="preserve"> each of these factors.</w:t>
       </w:r>
@@ -113,13 +79,27 @@
         <w:rPr>
           <w:b/>
         </w:rPr>
-        <w:t xml:space="preserve">Number of  </w:t>
-      </w:r>
+        <w:t xml:space="preserve">Number </w:t>
+      </w:r>
+      <w:proofErr w:type="gramStart"/>
       <w:r>
         <w:rPr>
           <w:b/>
         </w:rPr>
-        <w:t xml:space="preserve">Tag </w:t>
+        <w:t xml:space="preserve">of  </w:t>
+      </w:r>
+      <w:r>
+        <w:rPr>
+          <w:b/>
+        </w:rPr>
+        <w:t>Tag</w:t>
+      </w:r>
+      <w:proofErr w:type="gramEnd"/>
+      <w:r>
+        <w:rPr>
+          <w:b/>
+        </w:rPr>
+        <w:t xml:space="preserve"> </w:t>
       </w:r>
       <w:r>
         <w:rPr>
@@ -134,19 +114,15 @@
         <w:tab/>
         <w:t xml:space="preserve">Ultimately, errors of estimation for a specific stock </w:t>
       </w:r>
-      <w:ins w:id="11" w:author="Michael Mohr" w:date="2015-03-23T13:57:00Z">
-        <w:r>
-          <w:t xml:space="preserve">or release group </w:t>
-        </w:r>
-      </w:ins>
+      <w:r>
+        <w:t xml:space="preserve">or release group </w:t>
+      </w:r>
       <w:r>
         <w:t xml:space="preserve">are reduced as tag recoveries from that stock </w:t>
       </w:r>
-      <w:ins w:id="12" w:author="Michael Mohr" w:date="2015-03-23T13:57:00Z">
-        <w:r>
-          <w:t xml:space="preserve">or release group </w:t>
-        </w:r>
-      </w:ins>
+      <w:r>
+        <w:t xml:space="preserve">or release group </w:t>
+      </w:r>
       <w:r>
         <w:t xml:space="preserve">are </w:t>
       </w:r>
@@ -165,19 +141,15 @@
       <w:r>
         <w:t xml:space="preserve">.  Tag recovery rates </w:t>
       </w:r>
-      <w:ins w:id="13" w:author="Michael Mohr" w:date="2015-03-23T13:58:00Z">
-        <w:r>
-          <w:t>in turn are</w:t>
-        </w:r>
-      </w:ins>
+      <w:r>
+        <w:t>in turn are</w:t>
+      </w:r>
       <w:r>
         <w:t xml:space="preserve"> a function of the number of tags deployed and the </w:t>
       </w:r>
-      <w:ins w:id="14" w:author="Michael Mohr" w:date="2015-03-23T13:58:00Z">
-        <w:r>
-          <w:t xml:space="preserve">sampling </w:t>
-        </w:r>
-      </w:ins>
+      <w:r>
+        <w:t xml:space="preserve">sampling </w:t>
+      </w:r>
       <w:r>
         <w:t xml:space="preserve">intensity.  </w:t>
       </w:r>
@@ -199,11 +171,9 @@
       <w:r>
         <w:t xml:space="preserve">are lower than for CWTs, </w:t>
       </w:r>
-      <w:ins w:id="15" w:author="Michael Mohr" w:date="2015-03-23T13:58:00Z">
-        <w:r>
-          <w:t xml:space="preserve">implementation of </w:t>
-        </w:r>
-      </w:ins>
+      <w:r>
+        <w:t xml:space="preserve">implementation of </w:t>
+      </w:r>
       <w:r>
         <w:t xml:space="preserve">PBT </w:t>
       </w:r>
@@ -237,19 +207,15 @@
       <w:r>
         <w:t xml:space="preserve"> rates were held constant and the </w:t>
       </w:r>
-      <w:ins w:id="16" w:author="Michael Mohr" w:date="2015-03-23T13:59:00Z">
-        <w:r>
-          <w:t>additional</w:t>
-        </w:r>
-      </w:ins>
+      <w:r>
+        <w:t>additional</w:t>
+      </w:r>
       <w:r>
         <w:t xml:space="preserve"> fish </w:t>
       </w:r>
-      <w:ins w:id="17" w:author="Michael Mohr" w:date="2015-03-23T13:59:00Z">
-        <w:r>
-          <w:t xml:space="preserve">tagged </w:t>
-        </w:r>
-      </w:ins>
+      <w:r>
+        <w:t xml:space="preserve">tagged </w:t>
+      </w:r>
       <w:r>
         <w:t xml:space="preserve">were also marked such that they would be recovered in later sampling.  </w:t>
       </w:r>
@@ -261,33 +227,27 @@
       <w:r>
         <w:t xml:space="preserve">However, </w:t>
       </w:r>
-      <w:ins w:id="18" w:author="Michael Mohr" w:date="2015-03-23T13:59:00Z">
-        <w:r>
-          <w:t xml:space="preserve">alterations </w:t>
-        </w:r>
-      </w:ins>
+      <w:r>
+        <w:t xml:space="preserve">alterations </w:t>
+      </w:r>
       <w:r>
         <w:t>in marking, tagging, and sampling rates may interact</w:t>
       </w:r>
       <w:r>
         <w:t xml:space="preserve"> in complicated ways </w:t>
       </w:r>
-      <w:ins w:id="19" w:author="Michael Mohr" w:date="2015-03-23T13:59:00Z">
-        <w:r>
-          <w:t xml:space="preserve">and have consequences </w:t>
-        </w:r>
-      </w:ins>
+      <w:r>
+        <w:t xml:space="preserve">and have consequences </w:t>
+      </w:r>
       <w:r>
         <w:t>that are not always immediately obvious</w:t>
       </w:r>
       <w:r>
         <w:t xml:space="preserve">.  </w:t>
       </w:r>
-      <w:ins w:id="20" w:author="Michael Mohr" w:date="2015-03-23T13:59:00Z">
-        <w:r>
-          <w:t xml:space="preserve">For example, increasing </w:t>
-        </w:r>
-      </w:ins>
+      <w:r>
+        <w:t xml:space="preserve">For example, increasing </w:t>
+      </w:r>
       <w:r>
         <w:t xml:space="preserve">the tagging and marking rates on stocks that are only rarely encountered in </w:t>
       </w:r>
@@ -303,66 +263,18 @@
       <w:r>
         <w:t xml:space="preserve">ing rates on stocks that already make up a large number of recoveries </w:t>
       </w:r>
-      <w:ins w:id="21" w:author="Michael Mohr" w:date="2015-03-23T14:01:00Z">
-        <w:r>
-          <w:t xml:space="preserve">could lead to </w:t>
-        </w:r>
-      </w:ins>
-      <w:ins w:id="22" w:author="Michael Mohr" w:date="2015-03-23T14:03:00Z">
-        <w:r>
-          <w:t xml:space="preserve">substantially </w:t>
-        </w:r>
-      </w:ins>
-      <w:ins w:id="23" w:author="Michael Mohr" w:date="2015-03-23T14:01:00Z">
-        <w:r>
-          <w:t xml:space="preserve">increased sampling costs with </w:t>
-        </w:r>
-      </w:ins>
-      <w:ins w:id="24" w:author="Michael Mohr" w:date="2015-03-23T14:04:00Z">
-        <w:r>
-          <w:t>marginal</w:t>
-        </w:r>
-      </w:ins>
-      <w:ins w:id="25" w:author="Michael Mohr" w:date="2015-03-23T14:01:00Z">
-        <w:r>
-          <w:t xml:space="preserve"> </w:t>
-        </w:r>
-      </w:ins>
-      <w:ins w:id="26" w:author="Michael Mohr" w:date="2015-03-23T14:03:00Z">
-        <w:r>
-          <w:t xml:space="preserve">information </w:t>
-        </w:r>
-      </w:ins>
-      <w:ins w:id="27" w:author="Michael Mohr" w:date="2015-03-23T14:01:00Z">
-        <w:r>
-          <w:t>benefit</w:t>
-        </w:r>
-      </w:ins>
-      <w:ins w:id="28" w:author="Michael Mohr" w:date="2015-03-23T14:03:00Z">
-        <w:r>
-          <w:t>s</w:t>
-        </w:r>
-      </w:ins>
-      <w:ins w:id="29" w:author="Michael Mohr" w:date="2015-03-23T14:01:00Z">
-        <w:r>
-          <w:t xml:space="preserve"> </w:t>
-        </w:r>
-      </w:ins>
-      <w:ins w:id="30" w:author="Michael Mohr" w:date="2015-03-23T14:04:00Z">
-        <w:r>
-          <w:t>for</w:t>
-        </w:r>
-      </w:ins>
-      <w:ins w:id="31" w:author="Michael Mohr" w:date="2015-03-23T14:01:00Z">
-        <w:r>
-          <w:t xml:space="preserve"> these larger stocks, </w:t>
-        </w:r>
-      </w:ins>
-      <w:ins w:id="32" w:author="Michael Mohr" w:date="2015-03-23T14:04:00Z">
-        <w:r>
-          <w:t>and this might</w:t>
-        </w:r>
-      </w:ins>
+      <w:r>
+        <w:t xml:space="preserve">could lead to </w:t>
+      </w:r>
+      <w:r>
+        <w:t xml:space="preserve">substantially </w:t>
+      </w:r>
+      <w:r>
+        <w:t xml:space="preserve">increased sampling costs with </w:t>
+      </w:r>
+      <w:r>
+        <w:t>marginal information benefits for these larger stocks, and this might</w:t>
+      </w:r>
       <w:r>
         <w:t xml:space="preserve"> </w:t>
       </w:r>
@@ -375,27 +287,29 @@
       <w:r>
         <w:t xml:space="preserve"> </w:t>
       </w:r>
-      <w:ins w:id="33" w:author="Michael Mohr" w:date="2015-03-23T14:04:00Z">
-        <w:r>
-          <w:t xml:space="preserve">financial </w:t>
-        </w:r>
-      </w:ins>
+      <w:r>
+        <w:t xml:space="preserve">financial </w:t>
+      </w:r>
       <w:r>
         <w:t xml:space="preserve">pressure to </w:t>
       </w:r>
-      <w:ins w:id="34" w:author="Michael Mohr" w:date="2015-03-23T14:05:00Z">
-        <w:r>
-          <w:t xml:space="preserve">reduce the overall </w:t>
-        </w:r>
-      </w:ins>
+      <w:r>
+        <w:t xml:space="preserve">reduce the overall </w:t>
+      </w:r>
       <w:r>
         <w:t xml:space="preserve">sampling </w:t>
       </w:r>
-      <w:ins w:id="35" w:author="Michael Mohr" w:date="2015-03-23T14:05:00Z">
-        <w:r>
-          <w:t>intensity and thus the tag recovery rate for small and rare stocks</w:t>
-        </w:r>
-      </w:ins>
+      <w:r>
+        <w:t xml:space="preserve">intensity and thus the tag recovery rate for </w:t>
+      </w:r>
+      <w:proofErr w:type="gramStart"/>
+      <w:r>
+        <w:t>small</w:t>
+      </w:r>
+      <w:proofErr w:type="gramEnd"/>
+      <w:r>
+        <w:t xml:space="preserve"> and rare stocks</w:t>
+      </w:r>
       <w:r>
         <w:t xml:space="preserve">. </w:t>
       </w:r>
@@ -409,24 +323,28 @@
       <w:pPr>
         <w:ind w:firstLine="720"/>
       </w:pPr>
-      <w:ins w:id="36" w:author="Michael Mohr" w:date="2015-03-23T14:05:00Z">
-        <w:r>
-          <w:t xml:space="preserve">Optimization </w:t>
-        </w:r>
-      </w:ins>
+      <w:r>
+        <w:t xml:space="preserve">Optimization </w:t>
+      </w:r>
       <w:r>
         <w:t xml:space="preserve">of </w:t>
       </w:r>
-      <w:ins w:id="37" w:author="Michael Mohr" w:date="2015-03-23T14:05:00Z">
-        <w:r>
-          <w:t xml:space="preserve">the </w:t>
-        </w:r>
-      </w:ins>
+      <w:r>
+        <w:t xml:space="preserve">the </w:t>
+      </w:r>
       <w:r>
         <w:t>marking, tagging, and sampling rates</w:t>
       </w:r>
       <w:r>
-        <w:t xml:space="preserve"> would need to be done with careful consideration of individual stocks and the constraints on tagging, marking, and sampling each in the context of a larger coastwide sampling scheme</w:t>
+        <w:t xml:space="preserve"> would need to be done with careful consideration of individual stocks and the constraints on tagging, marking, and sampling each in the context of a larger </w:t>
+      </w:r>
+      <w:proofErr w:type="spellStart"/>
+      <w:r>
+        <w:t>coastwide</w:t>
+      </w:r>
+      <w:proofErr w:type="spellEnd"/>
+      <w:r>
+        <w:t xml:space="preserve"> sampling scheme</w:t>
       </w:r>
       <w:r>
         <w:t>.  F</w:t>
@@ -440,145 +358,63 @@
       <w:r>
         <w:t xml:space="preserve"> beyond the scope of this report</w:t>
       </w:r>
-      <w:ins w:id="38" w:author="Eric Anderson" w:date="2015-03-25T14:51:00Z">
-        <w:r>
-          <w:t>.</w:t>
-        </w:r>
-      </w:ins>
-      <w:del w:id="39" w:author="Eric Anderson" w:date="2015-03-25T14:51:00Z">
-        <w:r>
-          <w:delText xml:space="preserve">; however, </w:delText>
-        </w:r>
-        <w:r>
-          <w:delText xml:space="preserve">in Appendix </w:delText>
-        </w:r>
-        <w:r>
-          <w:rPr>
-            <w:highlight w:val="yellow"/>
-          </w:rPr>
-          <w:delText>X</w:delText>
-        </w:r>
-        <w:r>
-          <w:delText xml:space="preserve">, </w:delText>
-        </w:r>
-        <w:r>
-          <w:delText>we begin to investigate</w:delText>
-        </w:r>
-        <w:r>
-          <w:delText xml:space="preserve"> the degree to which changes </w:delText>
-        </w:r>
-      </w:del>
-      <w:ins w:id="40" w:author="Michael Mohr" w:date="2015-03-23T14:06:00Z">
-        <w:del w:id="41" w:author="Eric Anderson" w:date="2015-03-25T14:51:00Z">
-          <w:r>
-            <w:delText xml:space="preserve">in </w:delText>
-          </w:r>
-        </w:del>
-      </w:ins>
-      <w:del w:id="42" w:author="Eric Anderson" w:date="2015-03-25T14:51:00Z">
-        <w:r>
-          <w:delText>marking and tagging rates could increase recoveries</w:delText>
-        </w:r>
-        <w:r>
-          <w:delText xml:space="preserve"> of underrepresented release groups</w:delText>
-        </w:r>
-        <w:r>
-          <w:delText xml:space="preserve"> </w:delText>
-        </w:r>
-        <w:r>
-          <w:delText>in visually-</w:delText>
-        </w:r>
-        <w:r>
-          <w:delText>sampled</w:delText>
-        </w:r>
-      </w:del>
-      <w:ins w:id="43" w:author="Michael Mohr" w:date="2015-03-23T14:07:00Z">
-        <w:del w:id="44" w:author="Eric Anderson" w:date="2015-03-25T14:51:00Z">
-          <w:r>
-            <w:delText xml:space="preserve"> (for ADC fish)</w:delText>
-          </w:r>
-        </w:del>
-      </w:ins>
-      <w:del w:id="45" w:author="Eric Anderson" w:date="2015-03-25T14:51:00Z">
-        <w:r>
-          <w:delText xml:space="preserve"> fisheries </w:delText>
-        </w:r>
-        <w:r>
-          <w:delText>from</w:delText>
-        </w:r>
-        <w:r>
-          <w:delText xml:space="preserve"> Alaska and California</w:delText>
-        </w:r>
-        <w:r>
-          <w:delText>.</w:delText>
-        </w:r>
-        <w:r>
-          <w:delText xml:space="preserve"> Further</w:delText>
-        </w:r>
-      </w:del>
+      <w:r>
+        <w:t>.</w:t>
+      </w:r>
       <w:r>
         <w:t xml:space="preserve"> </w:t>
       </w:r>
-      <w:ins w:id="46" w:author="Eric Anderson" w:date="2015-03-25T14:51:00Z">
-        <w:r>
-          <w:t>E</w:t>
-        </w:r>
-      </w:ins>
-      <w:del w:id="47" w:author="Eric Anderson" w:date="2015-03-25T14:51:00Z">
-        <w:r>
-          <w:delText>e</w:delText>
-        </w:r>
-      </w:del>
+      <w:r>
+        <w:t>E</w:t>
+      </w:r>
       <w:r>
         <w:t xml:space="preserve">xploration of the effects on recovery rates </w:t>
       </w:r>
-      <w:ins w:id="48" w:author="Michael Mohr" w:date="2015-03-23T14:08:00Z">
-        <w:r>
-          <w:t xml:space="preserve">from </w:t>
-        </w:r>
-      </w:ins>
+      <w:r>
+        <w:t xml:space="preserve">from </w:t>
+      </w:r>
       <w:r>
         <w:t xml:space="preserve">changes to </w:t>
       </w:r>
-      <w:ins w:id="49" w:author="Michael Mohr" w:date="2015-03-23T14:08:00Z">
-        <w:r>
-          <w:t xml:space="preserve">the </w:t>
-        </w:r>
-      </w:ins>
+      <w:r>
+        <w:t xml:space="preserve">the </w:t>
+      </w:r>
       <w:r>
         <w:t xml:space="preserve">current levels of marking, tagging, and sampling rates </w:t>
       </w:r>
-      <w:ins w:id="50" w:author="Michael Mohr" w:date="2015-03-23T14:08:00Z">
-        <w:r>
-          <w:t xml:space="preserve">could </w:t>
-        </w:r>
-      </w:ins>
-      <w:del w:id="51" w:author="Eric Anderson" w:date="2015-03-25T14:52:00Z">
-        <w:r>
-          <w:delText xml:space="preserve">also </w:delText>
-        </w:r>
-      </w:del>
+      <w:r>
+        <w:t xml:space="preserve">could </w:t>
+      </w:r>
       <w:r>
         <w:t xml:space="preserve">be </w:t>
       </w:r>
-      <w:del w:id="52" w:author="Eric Anderson" w:date="2015-03-25T14:52:00Z">
-        <w:r>
-          <w:delText xml:space="preserve">explored </w:delText>
-        </w:r>
-      </w:del>
-      <w:ins w:id="53" w:author="Eric Anderson" w:date="2015-03-25T14:52:00Z">
-        <w:r>
-          <w:t>done</w:t>
-        </w:r>
-        <w:bookmarkStart w:id="54" w:name="_GoBack"/>
-        <w:bookmarkEnd w:id="54"/>
-        <w:r>
-          <w:t xml:space="preserve"> </w:t>
-        </w:r>
-      </w:ins>
-      <w:r>
-        <w:t>using existing systems such as PlanIt! (Morishima et al. 2012).</w:t>
-      </w:r>
+      <w:r>
+        <w:t xml:space="preserve">done </w:t>
+      </w:r>
+      <w:r>
+        <w:t xml:space="preserve">using existing systems such as </w:t>
+      </w:r>
+      <w:proofErr w:type="spellStart"/>
+      <w:r>
+        <w:t>PlanIt</w:t>
+      </w:r>
+      <w:proofErr w:type="spellEnd"/>
+      <w:r>
+        <w:t xml:space="preserve">! </w:t>
+      </w:r>
+      <w:proofErr w:type="gramStart"/>
+      <w:r>
+        <w:t>(</w:t>
+      </w:r>
+      <w:proofErr w:type="spellStart"/>
+      <w:r>
+        <w:t>Morishima</w:t>
+      </w:r>
+      <w:proofErr w:type="spellEnd"/>
+      <w:r>
+        <w:t xml:space="preserve"> et al. 2012).</w:t>
+      </w:r>
+      <w:proofErr w:type="gramEnd"/>
     </w:p>
     <w:p>
       <w:pPr>
@@ -632,11 +468,9 @@
       <w:r>
         <w:t xml:space="preserve">.  This is a good </w:t>
       </w:r>
-      <w:ins w:id="55" w:author="Michael Mohr" w:date="2015-03-23T14:09:00Z">
-        <w:r>
-          <w:t xml:space="preserve">reference </w:t>
-        </w:r>
-      </w:ins>
+      <w:r>
+        <w:t xml:space="preserve">reference </w:t>
+      </w:r>
       <w:r>
         <w:t xml:space="preserve">point to consider the additional factors affecting errors of estimation between PBT and CWT. </w:t>
       </w:r>
@@ -650,71 +484,59 @@
         <w:lastRenderedPageBreak/>
         <w:t xml:space="preserve">1) </w:t>
       </w:r>
-      <w:ins w:id="56" w:author="Michael Mohr" w:date="2015-03-23T14:10:00Z">
-        <w:r>
-          <w:t xml:space="preserve">PBT tagged fish </w:t>
-        </w:r>
-      </w:ins>
+      <w:r>
+        <w:t xml:space="preserve">PBT tagged fish </w:t>
+      </w:r>
       <w:r>
         <w:t xml:space="preserve">from which tissues are </w:t>
       </w:r>
       <w:r>
         <w:t xml:space="preserve">sampled in </w:t>
       </w:r>
-      <w:ins w:id="57" w:author="Michael Mohr" w:date="2015-03-23T14:10:00Z">
-        <w:r>
-          <w:t xml:space="preserve">fishery or escapement </w:t>
-        </w:r>
-      </w:ins>
+      <w:r>
+        <w:t xml:space="preserve">fishery or escapement </w:t>
+      </w:r>
       <w:r>
         <w:t xml:space="preserve">areas </w:t>
       </w:r>
       <w:r>
         <w:t xml:space="preserve">may not yield </w:t>
       </w:r>
-      <w:ins w:id="58" w:author="Michael Mohr" w:date="2015-03-23T14:11:00Z">
-        <w:r>
-          <w:t>successful (</w:t>
-        </w:r>
-      </w:ins>
+      <w:r>
+        <w:t>successful (</w:t>
+      </w:r>
+      <w:proofErr w:type="spellStart"/>
       <w:r>
         <w:t>scorable</w:t>
       </w:r>
-      <w:ins w:id="59" w:author="Michael Mohr" w:date="2015-03-23T14:11:00Z">
-        <w:r>
-          <w:t>)</w:t>
-        </w:r>
-      </w:ins>
+      <w:proofErr w:type="spellEnd"/>
+      <w:r>
+        <w:t>)</w:t>
+      </w:r>
       <w:r>
         <w:t xml:space="preserve"> genotype</w:t>
       </w:r>
       <w:r>
         <w:t>s</w:t>
       </w:r>
-      <w:ins w:id="60" w:author="Michael Mohr" w:date="2015-03-23T14:11:00Z">
-        <w:r>
-          <w:t>, and thus</w:t>
-        </w:r>
-      </w:ins>
+      <w:r>
+        <w:t>, and thus</w:t>
+      </w:r>
       <w:r>
         <w:t xml:space="preserve"> render their </w:t>
       </w:r>
-      <w:ins w:id="61" w:author="Michael Mohr" w:date="2015-03-23T14:11:00Z">
-        <w:r>
-          <w:t>release group of origin</w:t>
-        </w:r>
-      </w:ins>
+      <w:r>
+        <w:t>release group of origin</w:t>
+      </w:r>
       <w:r>
         <w:t xml:space="preserve"> unknown.  </w:t>
       </w:r>
       <w:r>
         <w:t xml:space="preserve">However the rate of genotyping failures can be quantified, and so long as the probability of such failure is not stock-dependent, can be dealt with using expansion factors the same way as </w:t>
       </w:r>
-      <w:ins w:id="62" w:author="Michael Mohr" w:date="2015-03-23T14:12:00Z">
-        <w:r>
-          <w:t xml:space="preserve">is done for </w:t>
-        </w:r>
-      </w:ins>
+      <w:r>
+        <w:t xml:space="preserve">is done for </w:t>
+      </w:r>
       <w:r>
         <w:t>unreadable CWTs or cases where CWT</w:t>
       </w:r>
@@ -724,11 +546,9 @@
       <w:r>
         <w:t xml:space="preserve"> are lost while attempting to extract them</w:t>
       </w:r>
-      <w:ins w:id="63" w:author="Michael Mohr" w:date="2015-03-23T14:12:00Z">
-        <w:r>
-          <w:t xml:space="preserve"> from the fish</w:t>
-        </w:r>
-      </w:ins>
+      <w:r>
+        <w:t xml:space="preserve"> from the fish</w:t>
+      </w:r>
       <w:r>
         <w:t>.</w:t>
       </w:r>
@@ -759,11 +579,9 @@
       <w:r>
         <w:t xml:space="preserve">With </w:t>
       </w:r>
-      <w:ins w:id="64" w:author="Michael Mohr" w:date="2015-03-23T14:13:00Z">
-        <w:r>
-          <w:t>a sufficient number of</w:t>
-        </w:r>
-      </w:ins>
+      <w:r>
+        <w:t>a sufficient number of</w:t>
+      </w:r>
       <w:r>
         <w:t xml:space="preserve"> genetic markers, </w:t>
       </w:r>
@@ -789,19 +607,25 @@
         <w:t xml:space="preserve"> </w:t>
       </w:r>
       <w:r>
-        <w:t xml:space="preserve">Since there </w:t>
-      </w:r>
-      <w:r>
-        <w:t xml:space="preserve"> is no obvious way of </w:t>
+        <w:t xml:space="preserve">Since </w:t>
+      </w:r>
+      <w:proofErr w:type="gramStart"/>
+      <w:r>
+        <w:t xml:space="preserve">there </w:t>
+      </w:r>
+      <w:r>
+        <w:t xml:space="preserve"> is</w:t>
+      </w:r>
+      <w:proofErr w:type="gramEnd"/>
+      <w:r>
+        <w:t xml:space="preserve"> no obvious way of </w:t>
       </w:r>
       <w:r>
         <w:t xml:space="preserve">correcting </w:t>
       </w:r>
-      <w:ins w:id="65" w:author="Michael Mohr" w:date="2015-03-23T14:14:00Z">
-        <w:r>
-          <w:t xml:space="preserve">sample recovery </w:t>
-        </w:r>
-      </w:ins>
+      <w:r>
+        <w:t xml:space="preserve">sample recovery </w:t>
+      </w:r>
       <w:r>
         <w:t xml:space="preserve">estimates for false positive errors (since they are difficult to detect), it will usually be best to minimize them, and account for false negatives </w:t>
       </w:r>
@@ -841,11 +665,9 @@
       <w:r>
         <w:t xml:space="preserve">there is not a standardized way of estimating false negative rates in a particular fishery, though they can be predicted for a </w:t>
       </w:r>
-      <w:ins w:id="66" w:author="Michael Mohr" w:date="2015-03-23T14:15:00Z">
-        <w:r>
-          <w:t xml:space="preserve">particular </w:t>
-        </w:r>
-      </w:ins>
+      <w:r>
+        <w:t xml:space="preserve">particular </w:t>
+      </w:r>
       <w:r>
         <w:t xml:space="preserve">population using estimated genotyping error rates, the allele frequencies in the population, and </w:t>
       </w:r>
@@ -873,16 +695,35 @@
     </w:p>
     <w:p/>
     <w:p>
-      <w:r>
-        <w:t xml:space="preserve">3)  There is some uncertainty in the tagging rate achieved through PBT when not all parents are genotyped, due to </w:t>
-      </w:r>
-      <w:ins w:id="67" w:author="Michael Mohr" w:date="2015-03-23T14:15:00Z">
-        <w:r>
-          <w:t xml:space="preserve">the </w:t>
-        </w:r>
-      </w:ins>
-      <w:r>
-        <w:t xml:space="preserve">variance in family size.  If mating pairs are unknown, there is additional uncertainty in the tagging rate because it is unknown how many matings the ungenotyped parent(s) participated in.  Appendix </w:t>
+      <w:proofErr w:type="gramStart"/>
+      <w:r>
+        <w:t>3)  There</w:t>
+      </w:r>
+      <w:proofErr w:type="gramEnd"/>
+      <w:r>
+        <w:t xml:space="preserve"> is some uncertainty in the tagging rate achieved through PBT when not all parents are genotyped, due to </w:t>
+      </w:r>
+      <w:r>
+        <w:t xml:space="preserve">the </w:t>
+      </w:r>
+      <w:r>
+        <w:t xml:space="preserve">variance in family size.  If mating pairs are unknown, there is additional uncertainty in the tagging rate because it is unknown how many </w:t>
+      </w:r>
+      <w:proofErr w:type="spellStart"/>
+      <w:r>
+        <w:t>matings</w:t>
+      </w:r>
+      <w:proofErr w:type="spellEnd"/>
+      <w:r>
+        <w:t xml:space="preserve"> the </w:t>
+      </w:r>
+      <w:proofErr w:type="spellStart"/>
+      <w:r>
+        <w:t>ungenotyped</w:t>
+      </w:r>
+      <w:proofErr w:type="spellEnd"/>
+      <w:r>
+        <w:t xml:space="preserve"> parent(s) participated in.  Appendix </w:t>
       </w:r>
       <w:r>
         <w:rPr>
@@ -905,11 +746,9 @@
       <w:r>
         <w:t xml:space="preserve"> in detail, </w:t>
       </w:r>
-      <w:ins w:id="68" w:author="Michael Mohr" w:date="2015-03-23T14:16:00Z">
-        <w:r>
-          <w:t>but the main findings are summarized</w:t>
-        </w:r>
-      </w:ins>
+      <w:r>
+        <w:t>but the main findings are summarized</w:t>
+      </w:r>
       <w:r>
         <w:t xml:space="preserve"> below</w:t>
       </w:r>
@@ -917,32 +756,29 @@
         <w:t xml:space="preserve">.  </w:t>
       </w:r>
     </w:p>
-    <w:p/>
     <w:p>
-      <w:ins w:id="69" w:author="Michael Mohr" w:date="2015-03-23T14:17:00Z">
-        <w:r>
-          <w:t xml:space="preserve">When </w:t>
-        </w:r>
-      </w:ins>
+      <w:bookmarkStart w:id="0" w:name="_GoBack"/>
+    </w:p>
+    <w:bookmarkEnd w:id="0"/>
+    <w:p>
+      <w:r>
+        <w:t xml:space="preserve">When </w:t>
+      </w:r>
       <w:r>
         <w:t xml:space="preserve">considering </w:t>
       </w:r>
-      <w:ins w:id="70" w:author="Michael Mohr" w:date="2015-03-23T14:17:00Z">
-        <w:r>
-          <w:t xml:space="preserve">the </w:t>
-        </w:r>
-      </w:ins>
+      <w:r>
+        <w:t xml:space="preserve">the </w:t>
+      </w:r>
       <w:r>
         <w:t>uncertainty</w:t>
       </w:r>
       <w:r>
         <w:t xml:space="preserve"> in </w:t>
       </w:r>
-      <w:ins w:id="71" w:author="Michael Mohr" w:date="2015-03-23T14:17:00Z">
-        <w:r>
-          <w:t xml:space="preserve">the </w:t>
-        </w:r>
-      </w:ins>
+      <w:r>
+        <w:t xml:space="preserve">the </w:t>
+      </w:r>
       <w:r>
         <w:t>PBT tagging rate</w:t>
       </w:r>
@@ -952,44 +788,18 @@
       <w:r>
         <w:t xml:space="preserve">t is important to realize that even </w:t>
       </w:r>
-      <w:ins w:id="72" w:author="Michael Mohr" w:date="2015-03-23T14:21:00Z">
-        <w:r>
-          <w:t>i</w:t>
-        </w:r>
-      </w:ins>
-      <w:ins w:id="73" w:author="Michael Mohr" w:date="2015-03-23T14:22:00Z">
-        <w:r>
-          <w:t xml:space="preserve">n the case of </w:t>
-        </w:r>
-      </w:ins>
-      <w:ins w:id="74" w:author="Michael Mohr" w:date="2015-03-23T14:23:00Z">
-        <w:r>
-          <w:t xml:space="preserve">a </w:t>
-        </w:r>
-      </w:ins>
-      <w:ins w:id="75" w:author="Michael Mohr" w:date="2015-03-23T14:22:00Z">
-        <w:r>
-          <w:t>CWT</w:t>
-        </w:r>
-      </w:ins>
-      <w:ins w:id="76" w:author="Michael Mohr" w:date="2015-03-23T14:23:00Z">
-        <w:r>
-          <w:t xml:space="preserve"> release group</w:t>
-        </w:r>
-      </w:ins>
-      <w:ins w:id="77" w:author="Michael Mohr" w:date="2015-03-23T14:22:00Z">
-        <w:r>
-          <w:t>, where the tag rate is</w:t>
-        </w:r>
-      </w:ins>
+      <w:r>
+        <w:t>i</w:t>
+      </w:r>
+      <w:r>
+        <w:t>n the case of a CWT release group, where the tag rate is</w:t>
+      </w:r>
       <w:r>
         <w:t xml:space="preserve"> </w:t>
       </w:r>
-      <w:ins w:id="78" w:author="Michael Mohr" w:date="2015-03-23T14:23:00Z">
-        <w:r>
-          <w:t xml:space="preserve">estimated </w:t>
-        </w:r>
-      </w:ins>
+      <w:r>
+        <w:t xml:space="preserve">estimated </w:t>
+      </w:r>
       <w:r>
         <w:t xml:space="preserve">based on a count of tagged versus untagged </w:t>
       </w:r>
@@ -1051,10 +861,18 @@
         <w:t xml:space="preserve"> to </w:t>
       </w:r>
       <w:r>
-        <w:t xml:space="preserve">adulthood, </w:t>
-      </w:r>
-      <w:r>
-        <w:t xml:space="preserve"> even if there is no tagging effect on the probability of survival</w:t>
+        <w:t>adulthood</w:t>
+      </w:r>
+      <w:proofErr w:type="gramStart"/>
+      <w:r>
+        <w:t xml:space="preserve">, </w:t>
+      </w:r>
+      <w:r>
+        <w:t xml:space="preserve"> even</w:t>
+      </w:r>
+      <w:proofErr w:type="gramEnd"/>
+      <w:r>
+        <w:t xml:space="preserve"> if there is no tagging effect on the probability of survival</w:t>
       </w:r>
       <w:r>
         <w:t xml:space="preserve">. </w:t>
@@ -1072,7 +890,15 @@
         <w:t xml:space="preserve"> (and with PBT)</w:t>
       </w:r>
       <w:r>
-        <w:t xml:space="preserve">, the variance in the adult  tagging rate varies inversely with the size of the release group.  </w:t>
+        <w:t xml:space="preserve">, the variance in the </w:t>
+      </w:r>
+      <w:proofErr w:type="gramStart"/>
+      <w:r>
+        <w:t>adult  tagging</w:t>
+      </w:r>
+      <w:proofErr w:type="gramEnd"/>
+      <w:r>
+        <w:t xml:space="preserve"> rate varies inversely with the size of the release group.  </w:t>
       </w:r>
       <w:r>
         <w:t>However, w</w:t>
@@ -1080,56 +906,60 @@
       <w:r>
         <w:t xml:space="preserve">ith PBT, the situation is more complex because survival to adulthood </w:t>
       </w:r>
-      <w:ins w:id="79" w:author="Michael Mohr" w:date="2015-03-23T14:25:00Z">
-        <w:r>
-          <w:t>typically is</w:t>
-        </w:r>
-      </w:ins>
+      <w:r>
+        <w:t>typically is</w:t>
+      </w:r>
       <w:r>
         <w:t xml:space="preserve"> correlated with family.  </w:t>
       </w:r>
-      <w:ins w:id="80" w:author="Michael Mohr" w:date="2015-03-23T14:25:00Z">
-        <w:r>
-          <w:t xml:space="preserve">Were </w:t>
-        </w:r>
-      </w:ins>
+      <w:r>
+        <w:t xml:space="preserve">Were </w:t>
+      </w:r>
       <w:r>
         <w:t xml:space="preserve">the number of surviving adults per </w:t>
       </w:r>
       <w:r>
         <w:t xml:space="preserve">family </w:t>
       </w:r>
-      <w:ins w:id="81" w:author="Michael Mohr" w:date="2015-03-23T14:26:00Z">
-        <w:r>
-          <w:t xml:space="preserve">to be </w:t>
-        </w:r>
-      </w:ins>
-      <w:r>
-        <w:t xml:space="preserve">Poisson distributed with constant mean, then this correlation between family and survival </w:t>
-      </w:r>
-      <w:ins w:id="82" w:author="Michael Mohr" w:date="2015-03-23T14:26:00Z">
-        <w:r>
-          <w:t xml:space="preserve">would </w:t>
-        </w:r>
-      </w:ins>
+      <w:r>
+        <w:t xml:space="preserve">to be </w:t>
+      </w:r>
+      <w:r>
+        <w:t xml:space="preserve">Poisson distributed with constant mean, </w:t>
+      </w:r>
+      <w:proofErr w:type="gramStart"/>
+      <w:r>
+        <w:t>then</w:t>
+      </w:r>
+      <w:proofErr w:type="gramEnd"/>
+      <w:r>
+        <w:t xml:space="preserve"> this correlation between family and survival </w:t>
+      </w:r>
+      <w:r>
+        <w:t xml:space="preserve">would </w:t>
+      </w:r>
       <w:r>
         <w:t xml:space="preserve">not </w:t>
       </w:r>
-      <w:ins w:id="83" w:author="Michael Mohr" w:date="2015-03-23T14:26:00Z">
-        <w:r>
-          <w:t xml:space="preserve">be </w:t>
-        </w:r>
-      </w:ins>
+      <w:r>
+        <w:t xml:space="preserve">be </w:t>
+      </w:r>
       <w:r>
         <w:t>an important factor</w:t>
       </w:r>
-      <w:ins w:id="84" w:author="Michael Mohr" w:date="2015-03-23T14:26:00Z">
-        <w:r>
-          <w:t xml:space="preserve">.  However, </w:t>
-        </w:r>
-      </w:ins>
-      <w:r>
-        <w:t xml:space="preserve">salmon populations tend to exhibit overdispersion in family size </w:t>
+      <w:r>
+        <w:t xml:space="preserve">.  However, </w:t>
+      </w:r>
+      <w:r>
+        <w:t xml:space="preserve">salmon populations tend to exhibit </w:t>
+      </w:r>
+      <w:proofErr w:type="spellStart"/>
+      <w:r>
+        <w:t>overdispersion</w:t>
+      </w:r>
+      <w:proofErr w:type="spellEnd"/>
+      <w:r>
+        <w:t xml:space="preserve"> in family size </w:t>
       </w:r>
       <w:r>
         <w:t xml:space="preserve">making the effect of family-specific survival relevant to the question of </w:t>
@@ -1149,23 +979,19 @@
       <w:r>
         <w:t>o long as</w:t>
       </w:r>
-      <w:commentRangeStart w:id="85"/>
+      <w:commentRangeStart w:id="1"/>
       <w:r>
         <w:t xml:space="preserve"> there are at least </w:t>
       </w:r>
-      <w:ins w:id="86" w:author="Michael Mohr" w:date="2015-03-23T14:27:00Z">
-        <w:r>
-          <w:t xml:space="preserve">about </w:t>
-        </w:r>
-      </w:ins>
+      <w:r>
+        <w:t xml:space="preserve">about </w:t>
+      </w:r>
       <w:r>
         <w:t xml:space="preserve">100 parent pairs per release group, and </w:t>
       </w:r>
-      <w:ins w:id="87" w:author="Michael Mohr" w:date="2015-03-23T14:28:00Z">
-        <w:r>
-          <w:t xml:space="preserve">greater than </w:t>
-        </w:r>
-      </w:ins>
+      <w:r>
+        <w:t xml:space="preserve">greater than </w:t>
+      </w:r>
       <w:r>
         <w:t>9</w:t>
       </w:r>
@@ -1175,31 +1001,25 @@
       <w:r>
         <w:t xml:space="preserve">% of </w:t>
       </w:r>
-      <w:ins w:id="88" w:author="Michael Mohr" w:date="2015-03-23T14:33:00Z">
-        <w:r>
-          <w:lastRenderedPageBreak/>
-          <w:t xml:space="preserve">the </w:t>
-        </w:r>
-      </w:ins>
-      <w:ins w:id="89" w:author="Michael Mohr" w:date="2015-03-23T14:34:00Z">
-        <w:r>
-          <w:t>parent</w:t>
-        </w:r>
-      </w:ins>
-      <w:ins w:id="90" w:author="Michael Mohr" w:date="2015-03-23T14:33:00Z">
-        <w:r>
-          <w:t xml:space="preserve"> pairs </w:t>
-        </w:r>
-      </w:ins>
+      <w:r>
+        <w:lastRenderedPageBreak/>
+        <w:t xml:space="preserve">the </w:t>
+      </w:r>
+      <w:r>
+        <w:t>parent</w:t>
+      </w:r>
+      <w:r>
+        <w:t xml:space="preserve"> pairs </w:t>
+      </w:r>
       <w:r>
         <w:t>are successfully genotyped</w:t>
       </w:r>
-      <w:commentRangeEnd w:id="85"/>
+      <w:commentRangeEnd w:id="1"/>
       <w:r>
         <w:rPr>
           <w:rStyle w:val="CommentReference"/>
         </w:rPr>
-        <w:commentReference w:id="85"/>
+        <w:commentReference w:id="1"/>
       </w:r>
       <w:r>
         <w:t xml:space="preserve">, the </w:t>
@@ -1216,65 +1036,63 @@
       <w:r>
         <w:t xml:space="preserve">, </w:t>
       </w:r>
-      <w:ins w:id="91" w:author="Michael Mohr" w:date="2015-03-23T14:29:00Z">
-        <w:r>
-          <w:t>al</w:t>
-        </w:r>
-      </w:ins>
+      <w:r>
+        <w:t>al</w:t>
+      </w:r>
       <w:r>
         <w:t>though not negligible, is not dramatically larger (as a fraction of the true tagging rate) than the</w:t>
       </w:r>
       <w:r>
         <w:t xml:space="preserve"> variance in </w:t>
       </w:r>
-      <w:ins w:id="92" w:author="Michael Mohr" w:date="2015-03-23T14:30:00Z">
-        <w:r>
-          <w:t xml:space="preserve">the realized </w:t>
-        </w:r>
-      </w:ins>
-      <w:r>
-        <w:t>adult tagging rate due to demographic stochasticity.</w:t>
+      <w:r>
+        <w:t xml:space="preserve">the realized </w:t>
+      </w:r>
+      <w:r>
+        <w:t xml:space="preserve">adult tagging rate due to demographic </w:t>
+      </w:r>
+      <w:proofErr w:type="spellStart"/>
+      <w:r>
+        <w:t>stochasticity</w:t>
+      </w:r>
+      <w:proofErr w:type="spellEnd"/>
+      <w:r>
+        <w:t>.</w:t>
       </w:r>
       <w:r>
         <w:t xml:space="preserve">  However, the situation deteriorates </w:t>
       </w:r>
-      <w:ins w:id="93" w:author="Michael Mohr" w:date="2015-03-23T14:30:00Z">
-        <w:r>
-          <w:t xml:space="preserve">fairly </w:t>
-        </w:r>
-      </w:ins>
+      <w:r>
+        <w:t xml:space="preserve">fairly </w:t>
+      </w:r>
       <w:r>
         <w:t xml:space="preserve">dramatically </w:t>
       </w:r>
       <w:r>
         <w:t xml:space="preserve">when </w:t>
       </w:r>
-      <w:commentRangeStart w:id="94"/>
+      <w:commentRangeStart w:id="2"/>
       <w:r>
         <w:t>only a few</w:t>
       </w:r>
       <w:r>
         <w:t xml:space="preserve"> </w:t>
       </w:r>
-      <w:ins w:id="95" w:author="Michael Mohr" w:date="2015-03-23T14:34:00Z">
-        <w:r>
-          <w:t>parent</w:t>
-        </w:r>
-      </w:ins>
-      <w:ins w:id="96" w:author="Michael Mohr" w:date="2015-03-23T14:33:00Z">
-        <w:r>
-          <w:t xml:space="preserve"> pairs </w:t>
-        </w:r>
-      </w:ins>
+      <w:r>
+        <w:t>parent</w:t>
+      </w:r>
+      <w:r>
+        <w:t xml:space="preserve"> pairs </w:t>
+      </w:r>
       <w:r>
         <w:t>produce the release group</w:t>
       </w:r>
-      <w:commentRangeEnd w:id="94"/>
+      <w:commentRangeEnd w:id="2"/>
       <w:r>
         <w:rPr>
           <w:rStyle w:val="CommentReference"/>
         </w:rPr>
-        <w:commentReference w:id="94"/>
+        <w:commentReference w:id="2"/>
       </w:r>
       <w:r>
         <w:t xml:space="preserve">, </w:t>
@@ -1291,90 +1109,51 @@
       <w:r>
         <w:t xml:space="preserve">smaller fraction of </w:t>
       </w:r>
-      <w:ins w:id="97" w:author="Michael Mohr" w:date="2015-03-23T14:33:00Z">
-        <w:r>
-          <w:t xml:space="preserve">the </w:t>
-        </w:r>
-      </w:ins>
-      <w:ins w:id="98" w:author="Michael Mohr" w:date="2015-03-23T14:34:00Z">
-        <w:r>
-          <w:t>parent</w:t>
-        </w:r>
-      </w:ins>
-      <w:ins w:id="99" w:author="Michael Mohr" w:date="2015-03-23T14:33:00Z">
-        <w:r>
-          <w:t xml:space="preserve"> pairs </w:t>
-        </w:r>
-      </w:ins>
+      <w:r>
+        <w:t xml:space="preserve">the </w:t>
+      </w:r>
+      <w:r>
+        <w:t>parent</w:t>
+      </w:r>
+      <w:r>
+        <w:t xml:space="preserve"> pairs </w:t>
+      </w:r>
       <w:r>
         <w:t xml:space="preserve">are successfully genotyped. </w:t>
       </w:r>
     </w:p>
+    <w:p/>
     <w:p>
-      <w:pPr>
-        <w:rPr>
-          <w:ins w:id="100" w:author="Eric Anderson" w:date="2015-03-24T09:19:00Z"/>
-        </w:rPr>
-      </w:pPr>
-    </w:p>
-    <w:p>
-      <w:pPr>
-        <w:rPr>
-          <w:ins w:id="101" w:author="Eric Anderson" w:date="2015-03-24T09:19:00Z"/>
-        </w:rPr>
-      </w:pPr>
-      <w:ins w:id="102" w:author="Eric Anderson" w:date="2015-03-24T09:19:00Z">
-        <w:r>
-          <w:t xml:space="preserve">The </w:t>
-        </w:r>
-        <w:r>
-          <w:t xml:space="preserve">influence of the </w:t>
-        </w:r>
-        <w:r>
-          <w:t>variance of the PBT tagging rate</w:t>
-        </w:r>
-      </w:ins>
-      <w:ins w:id="103" w:author="Eric Anderson" w:date="2015-03-24T09:22:00Z">
-        <w:r>
-          <w:t xml:space="preserve"> on </w:t>
-        </w:r>
-      </w:ins>
-      <w:ins w:id="104" w:author="Eric Anderson" w:date="2015-03-24T09:24:00Z">
-        <w:r>
-          <w:t xml:space="preserve">expanded </w:t>
-        </w:r>
-      </w:ins>
-      <w:ins w:id="105" w:author="Eric Anderson" w:date="2015-03-24T09:22:00Z">
-        <w:r>
-          <w:t>estima</w:t>
-        </w:r>
-      </w:ins>
-      <w:ins w:id="106" w:author="Eric Anderson" w:date="2015-03-24T09:24:00Z">
-        <w:r>
-          <w:t xml:space="preserve">tes of the </w:t>
-        </w:r>
-      </w:ins>
-      <w:ins w:id="107" w:author="Eric Anderson" w:date="2015-03-24T09:25:00Z">
-        <w:r>
-          <w:t>total number of release group fish represented by tag recoveries</w:t>
-        </w:r>
-      </w:ins>
-      <w:ins w:id="108" w:author="Eric Anderson" w:date="2015-03-24T09:19:00Z">
-        <w:r>
-          <w:t xml:space="preserve">, however, is </w:t>
-        </w:r>
-        <w:r>
-          <w:t>dependent on the marking rat</w:t>
-        </w:r>
-        <w:r>
-          <w:t>e</w:t>
-        </w:r>
-      </w:ins>
-      <w:ins w:id="109" w:author="Eric Anderson" w:date="2015-03-24T09:25:00Z">
-        <w:r>
-          <w:t>…</w:t>
-        </w:r>
-      </w:ins>
+      <w:r>
+        <w:t xml:space="preserve">The </w:t>
+      </w:r>
+      <w:r>
+        <w:t xml:space="preserve">influence of the </w:t>
+      </w:r>
+      <w:r>
+        <w:t>variance of the PBT tagging rate</w:t>
+      </w:r>
+      <w:r>
+        <w:t xml:space="preserve"> on </w:t>
+      </w:r>
+      <w:r>
+        <w:t xml:space="preserve">expanded </w:t>
+      </w:r>
+      <w:r>
+        <w:t>estima</w:t>
+      </w:r>
+      <w:r>
+        <w:t>tes of the total number of release group fish represented by tag recoveries</w:t>
+      </w:r>
+      <w:r>
+        <w:t xml:space="preserve">, however, is </w:t>
+      </w:r>
+      <w:r>
+        <w:t>dependent on the marking rat</w:t>
+      </w:r>
+      <w:r>
+        <w:t>e…</w:t>
+      </w:r>
     </w:p>
     <w:p/>
     <w:p>
@@ -1390,54 +1169,65 @@
       <w:r>
         <w:t xml:space="preserve"> are required for parentage assignment, the fraction of families with both parents successfully genotyped decreases with the square of the fraction of successfully genotyped </w:t>
       </w:r>
-      <w:ins w:id="110" w:author="Michael Mohr" w:date="2015-03-23T14:35:00Z">
-        <w:r>
-          <w:t>parents</w:t>
-        </w:r>
-      </w:ins>
+      <w:r>
+        <w:t>parents</w:t>
+      </w:r>
       <w:r>
         <w:t xml:space="preserve">.  Thus, if 95% of </w:t>
       </w:r>
-      <w:ins w:id="111" w:author="Michael Mohr" w:date="2015-03-23T14:35:00Z">
-        <w:r>
-          <w:t xml:space="preserve">male parents </w:t>
-        </w:r>
-      </w:ins>
+      <w:r>
+        <w:t xml:space="preserve">male parents </w:t>
+      </w:r>
       <w:r>
         <w:t xml:space="preserve">and 95% of </w:t>
       </w:r>
-      <w:ins w:id="112" w:author="Michael Mohr" w:date="2015-03-23T14:36:00Z">
-        <w:r>
-          <w:t xml:space="preserve">female parents </w:t>
-        </w:r>
-      </w:ins>
+      <w:r>
+        <w:t xml:space="preserve">female parents </w:t>
+      </w:r>
       <w:r>
         <w:t xml:space="preserve">are successfully genotyped, one expects </w:t>
       </w:r>
       <w:r>
-        <w:t xml:space="preserve">only 90.2% of the </w:t>
+        <w:t xml:space="preserve">only 90.2% of </w:t>
+      </w:r>
+      <w:proofErr w:type="gramStart"/>
+      <w:r>
+        <w:t xml:space="preserve">the </w:t>
       </w:r>
       <w:r>
         <w:t xml:space="preserve"> </w:t>
       </w:r>
       <w:r>
-        <w:t xml:space="preserve">families to have both parents genotyped.  </w:t>
+        <w:t>families</w:t>
+      </w:r>
+      <w:proofErr w:type="gramEnd"/>
+      <w:r>
+        <w:t xml:space="preserve"> to have both parents genotyped.  </w:t>
       </w:r>
       <w:r>
         <w:t xml:space="preserve"> </w:t>
       </w:r>
-      <w:ins w:id="113" w:author="Michael Mohr" w:date="2015-03-23T14:36:00Z">
-        <w:r>
-          <w:t xml:space="preserve">On the other hand, it </w:t>
-        </w:r>
-      </w:ins>
-      <w:ins w:id="114" w:author="Eric Anderson" w:date="2015-03-23T21:19:00Z">
-        <w:r>
-          <w:t xml:space="preserve"> POINT OUT EXTRA ADVANTAGE OF SINGLE PARENT---NOT LIKELY TO LOSE BOTH PARENTS. </w:t>
-        </w:r>
-      </w:ins>
-      <w:r>
-        <w:t xml:space="preserve">must also be stressed that if 100% of the parents are successfully genotyped, then </w:t>
+      <w:r>
+        <w:t xml:space="preserve">On the other hand, </w:t>
+      </w:r>
+      <w:proofErr w:type="gramStart"/>
+      <w:r>
+        <w:t xml:space="preserve">it </w:t>
+      </w:r>
+      <w:r>
+        <w:t xml:space="preserve"> POINT</w:t>
+      </w:r>
+      <w:proofErr w:type="gramEnd"/>
+      <w:r>
+        <w:t xml:space="preserve"> OUT EXTRA ADVANTAGE OF SINGLE PARENT---NOT LIKELY TO LOSE BOTH PARENTS. </w:t>
+      </w:r>
+      <w:proofErr w:type="gramStart"/>
+      <w:r>
+        <w:t>must</w:t>
+      </w:r>
+      <w:proofErr w:type="gramEnd"/>
+      <w:r>
+        <w:t xml:space="preserve"> also be stressed that if 100% of the parents are successfully genotyped, then </w:t>
       </w:r>
       <w:r>
         <w:t>there is no additional variance in the a</w:t>
@@ -1451,46 +1241,23 @@
       <w:r>
         <w:t xml:space="preserve">er of parents </w:t>
       </w:r>
-      <w:ins w:id="115" w:author="Michael Mohr" w:date="2015-03-23T14:37:00Z">
-        <w:r>
-          <w:t xml:space="preserve">that produced </w:t>
-        </w:r>
-      </w:ins>
+      <w:r>
+        <w:t xml:space="preserve">that produced </w:t>
+      </w:r>
       <w:r>
         <w:t xml:space="preserve">the </w:t>
       </w:r>
-      <w:ins w:id="116" w:author="Michael Mohr" w:date="2015-03-23T14:37:00Z">
-        <w:r>
-          <w:t>release group</w:t>
-        </w:r>
-      </w:ins>
+      <w:r>
+        <w:t>release group</w:t>
+      </w:r>
       <w:r>
         <w:t xml:space="preserve">.  </w:t>
       </w:r>
       <w:r>
         <w:t xml:space="preserve">In </w:t>
       </w:r>
-      <w:ins w:id="117" w:author="Michael Mohr" w:date="2015-03-23T14:39:00Z">
-        <w:r>
-          <w:t>addition, the estimated tagging rate</w:t>
-        </w:r>
-      </w:ins>
-      <w:ins w:id="118" w:author="Michael Mohr" w:date="2015-03-23T14:40:00Z">
-        <w:r>
-          <w:t xml:space="preserve"> in the Idaho PBT programs over the last </w:t>
-        </w:r>
-        <w:r>
-          <w:rPr>
-            <w:highlight w:val="yellow"/>
-          </w:rPr>
-          <w:t>XX</w:t>
-        </w:r>
-        <w:r>
-          <w:t xml:space="preserve"> years averages</w:t>
-        </w:r>
-      </w:ins>
-      <w:r>
-        <w:t xml:space="preserve"> </w:t>
+      <w:r>
+        <w:t xml:space="preserve">addition, the estimated tagging rate in the Idaho PBT programs over the last </w:t>
       </w:r>
       <w:r>
         <w:rPr>
@@ -1499,15 +1266,10 @@
         <w:t>XX</w:t>
       </w:r>
       <w:r>
-        <w:t xml:space="preserve">% </w:t>
-      </w:r>
-      <w:ins w:id="119" w:author="Michael Mohr" w:date="2015-03-23T14:41:00Z">
-        <w:r>
-          <w:t xml:space="preserve">for </w:t>
-        </w:r>
-      </w:ins>
-      <w:r>
-        <w:t xml:space="preserve">Chinook and </w:t>
+        <w:t xml:space="preserve"> years averages</w:t>
+      </w:r>
+      <w:r>
+        <w:t xml:space="preserve"> </w:t>
       </w:r>
       <w:r>
         <w:rPr>
@@ -1518,93 +1280,11 @@
       <w:r>
         <w:t xml:space="preserve">% </w:t>
       </w:r>
-      <w:ins w:id="120" w:author="Michael Mohr" w:date="2015-03-23T14:41:00Z">
-        <w:r>
-          <w:t xml:space="preserve">for </w:t>
-        </w:r>
-      </w:ins>
-      <w:r>
-        <w:t>steelhead</w:t>
-      </w:r>
-      <w:r>
-        <w:t xml:space="preserve">, </w:t>
-      </w:r>
-      <w:r>
-        <w:t>demonstrating that high genotyping success rates</w:t>
-      </w:r>
-      <w:r>
-        <w:t xml:space="preserve"> can be achieved.</w:t>
-      </w:r>
-    </w:p>
-    <w:p/>
-    <w:p>
-      <w:r>
-        <w:t xml:space="preserve">The dependence </w:t>
-      </w:r>
-      <w:r>
-        <w:t xml:space="preserve">of </w:t>
-      </w:r>
-      <w:ins w:id="121" w:author="Michael Mohr" w:date="2015-03-23T14:41:00Z">
-        <w:r>
-          <w:t xml:space="preserve">the realized </w:t>
-        </w:r>
-      </w:ins>
-      <w:r>
-        <w:t>PBT tag rate variance</w:t>
-      </w:r>
-      <w:r>
-        <w:t xml:space="preserve"> on</w:t>
-      </w:r>
-      <w:r>
-        <w:t xml:space="preserve"> </w:t>
-      </w:r>
-      <w:r>
-        <w:t xml:space="preserve">the number of parents producing the release group </w:t>
-      </w:r>
-      <w:ins w:id="122" w:author="Michael Mohr" w:date="2015-03-23T14:42:00Z">
-        <w:r>
-          <w:t>is important</w:t>
-        </w:r>
-      </w:ins>
-      <w:r>
-        <w:t xml:space="preserve"> given the </w:t>
-      </w:r>
-      <w:r>
-        <w:t xml:space="preserve">current distribution of </w:t>
-      </w:r>
-      <w:r>
-        <w:t xml:space="preserve">release group sizes. </w:t>
-      </w:r>
-      <w:r>
-        <w:t xml:space="preserve"> Because tagging a release group using PBT requires defining </w:t>
-      </w:r>
-      <w:ins w:id="123" w:author="Michael Mohr" w:date="2015-03-23T14:43:00Z">
-        <w:r>
-          <w:t xml:space="preserve">the </w:t>
-        </w:r>
-      </w:ins>
-      <w:r>
-        <w:t>release group in terms of the parents that produced it, small release groups are subjec</w:t>
-      </w:r>
-      <w:r>
-        <w:t xml:space="preserve">t </w:t>
-      </w:r>
-      <w:r>
-        <w:t xml:space="preserve">to the PBT-tag rate variance incurred from using a small number of </w:t>
-      </w:r>
-      <w:ins w:id="124" w:author="Michael Mohr" w:date="2015-03-23T14:43:00Z">
-        <w:r>
-          <w:t>parent pairs</w:t>
-        </w:r>
-      </w:ins>
-      <w:r>
-        <w:t>.</w:t>
-      </w:r>
-      <w:r>
-        <w:t xml:space="preserve"> </w:t>
-      </w:r>
-      <w:r>
-        <w:t xml:space="preserve"> Table </w:t>
+      <w:r>
+        <w:t xml:space="preserve">for </w:t>
+      </w:r>
+      <w:r>
+        <w:t xml:space="preserve">Chinook and </w:t>
       </w:r>
       <w:r>
         <w:rPr>
@@ -1613,29 +1293,112 @@
         <w:t>XX</w:t>
       </w:r>
       <w:r>
+        <w:t xml:space="preserve">% </w:t>
+      </w:r>
+      <w:r>
+        <w:t xml:space="preserve">for </w:t>
+      </w:r>
+      <w:r>
+        <w:t>steelhead</w:t>
+      </w:r>
+      <w:r>
+        <w:t xml:space="preserve">, </w:t>
+      </w:r>
+      <w:r>
+        <w:t>demonstrating that high genotyping success rates</w:t>
+      </w:r>
+      <w:r>
+        <w:t xml:space="preserve"> can be achieved.</w:t>
+      </w:r>
+    </w:p>
+    <w:p/>
+    <w:p>
+      <w:r>
+        <w:t xml:space="preserve">The dependence </w:t>
+      </w:r>
+      <w:r>
+        <w:t xml:space="preserve">of </w:t>
+      </w:r>
+      <w:r>
+        <w:t xml:space="preserve">the realized </w:t>
+      </w:r>
+      <w:r>
+        <w:t>PBT tag rate variance</w:t>
+      </w:r>
+      <w:r>
+        <w:t xml:space="preserve"> on</w:t>
+      </w:r>
+      <w:r>
         <w:t xml:space="preserve"> </w:t>
       </w:r>
       <w:r>
+        <w:t xml:space="preserve">the number of parents producing the release group </w:t>
+      </w:r>
+      <w:r>
+        <w:t>is important</w:t>
+      </w:r>
+      <w:r>
+        <w:t xml:space="preserve"> given the </w:t>
+      </w:r>
+      <w:r>
+        <w:t xml:space="preserve">current distribution of </w:t>
+      </w:r>
+      <w:r>
+        <w:t xml:space="preserve">release group sizes. </w:t>
+      </w:r>
+      <w:r>
+        <w:t xml:space="preserve"> Because tagging a release group using PBT requires defining </w:t>
+      </w:r>
+      <w:r>
+        <w:t xml:space="preserve">the </w:t>
+      </w:r>
+      <w:r>
+        <w:t>release group in terms of the parents that produced it, small release groups are subjec</w:t>
+      </w:r>
+      <w:r>
+        <w:t xml:space="preserve">t </w:t>
+      </w:r>
+      <w:r>
+        <w:t xml:space="preserve">to the PBT-tag rate variance incurred from using a small number of </w:t>
+      </w:r>
+      <w:r>
+        <w:t>parent pairs</w:t>
+      </w:r>
+      <w:r>
+        <w:t>.</w:t>
+      </w:r>
+      <w:r>
+        <w:t xml:space="preserve"> </w:t>
+      </w:r>
+      <w:r>
+        <w:t xml:space="preserve"> Table </w:t>
+      </w:r>
+      <w:r>
+        <w:rPr>
+          <w:highlight w:val="yellow"/>
+        </w:rPr>
+        <w:t>XX</w:t>
+      </w:r>
+      <w:r>
+        <w:t xml:space="preserve"> </w:t>
+      </w:r>
+      <w:r>
         <w:t xml:space="preserve">enumerates the </w:t>
       </w:r>
-      <w:ins w:id="125" w:author="Michael Mohr" w:date="2015-03-23T14:44:00Z">
-        <w:r>
-          <w:t xml:space="preserve">coastwide number of </w:t>
-        </w:r>
-      </w:ins>
+      <w:proofErr w:type="spellStart"/>
+      <w:r>
+        <w:t>coastwide</w:t>
+      </w:r>
+      <w:proofErr w:type="spellEnd"/>
+      <w:r>
+        <w:t xml:space="preserve"> number of </w:t>
+      </w:r>
       <w:r>
         <w:t xml:space="preserve">release groups, </w:t>
       </w:r>
-      <w:ins w:id="126" w:author="Michael Mohr" w:date="2015-03-23T14:44:00Z">
-        <w:r>
-          <w:t xml:space="preserve">brood year 2000 forward, </w:t>
-        </w:r>
-      </w:ins>
-      <w:ins w:id="127" w:author="Michael Mohr" w:date="2015-03-23T14:45:00Z">
-        <w:r>
-          <w:t xml:space="preserve">according to </w:t>
-        </w:r>
-      </w:ins>
+      <w:r>
+        <w:t xml:space="preserve">brood year 2000 forward, according to </w:t>
+      </w:r>
       <w:r>
         <w:t xml:space="preserve">the number of </w:t>
       </w:r>
@@ -1648,80 +1411,65 @@
       <w:r>
         <w:t xml:space="preserve">800 </w:t>
       </w:r>
-      <w:ins w:id="128" w:author="Michael Mohr" w:date="2015-03-23T14:46:00Z">
-        <w:r>
-          <w:t>release</w:t>
-        </w:r>
-      </w:ins>
-      <w:ins w:id="129" w:author="Eric Anderson" w:date="2015-03-23T21:21:00Z">
-        <w:r>
-          <w:t>d</w:t>
-        </w:r>
-      </w:ins>
-      <w:ins w:id="130" w:author="Michael Mohr" w:date="2015-03-23T14:46:00Z">
-        <w:r>
-          <w:t xml:space="preserve"> juveniles </w:t>
-        </w:r>
-      </w:ins>
+      <w:r>
+        <w:t>release</w:t>
+      </w:r>
+      <w:r>
+        <w:t>d</w:t>
+      </w:r>
+      <w:r>
+        <w:t xml:space="preserve"> juveniles </w:t>
+      </w:r>
       <w:r>
         <w:t xml:space="preserve">per Chinook female </w:t>
       </w:r>
-      <w:ins w:id="131" w:author="Michael Mohr" w:date="2015-03-23T14:47:00Z">
-        <w:r>
-          <w:t>parent</w:t>
-        </w:r>
-      </w:ins>
+      <w:r>
+        <w:t>parent</w:t>
+      </w:r>
       <w:r>
         <w:t xml:space="preserve"> and 1,800 </w:t>
       </w:r>
-      <w:ins w:id="132" w:author="Michael Mohr" w:date="2015-03-23T14:46:00Z">
-        <w:r>
-          <w:t xml:space="preserve">released juveniles </w:t>
-        </w:r>
-      </w:ins>
+      <w:r>
+        <w:t xml:space="preserve">released juveniles </w:t>
+      </w:r>
       <w:r>
         <w:t xml:space="preserve">per </w:t>
       </w:r>
-      <w:ins w:id="133" w:author="Michael Mohr" w:date="2015-03-23T14:45:00Z">
-        <w:r>
-          <w:t xml:space="preserve">coho </w:t>
-        </w:r>
-      </w:ins>
+      <w:proofErr w:type="spellStart"/>
+      <w:r>
+        <w:t>coho</w:t>
+      </w:r>
+      <w:proofErr w:type="spellEnd"/>
+      <w:r>
+        <w:t xml:space="preserve"> </w:t>
+      </w:r>
       <w:r>
         <w:t>female</w:t>
       </w:r>
-      <w:ins w:id="134" w:author="Michael Mohr" w:date="2015-03-23T14:47:00Z">
-        <w:r>
-          <w:t xml:space="preserve"> parent</w:t>
-        </w:r>
-      </w:ins>
+      <w:r>
+        <w:t xml:space="preserve"> parent</w:t>
+      </w:r>
       <w:r>
         <w:t>)</w:t>
       </w:r>
       <w:r>
         <w:t>.  A</w:t>
       </w:r>
-      <w:ins w:id="135" w:author="Michael Mohr" w:date="2015-03-23T14:47:00Z">
-        <w:r>
-          <w:t>pproximately one-third of the release groups</w:t>
-        </w:r>
-      </w:ins>
+      <w:r>
+        <w:t>pproximately one-third of the release groups</w:t>
+      </w:r>
       <w:r>
         <w:t xml:space="preserve"> could </w:t>
       </w:r>
-      <w:ins w:id="136" w:author="Michael Mohr" w:date="2015-03-23T14:47:00Z">
-        <w:r>
-          <w:t xml:space="preserve">have been </w:t>
-        </w:r>
-      </w:ins>
+      <w:r>
+        <w:t xml:space="preserve">have been </w:t>
+      </w:r>
       <w:r>
         <w:t xml:space="preserve">produced with fewer than 10 </w:t>
       </w:r>
-      <w:ins w:id="137" w:author="Michael Mohr" w:date="2015-03-23T14:48:00Z">
-        <w:r>
-          <w:t xml:space="preserve">parent </w:t>
-        </w:r>
-      </w:ins>
+      <w:r>
+        <w:t xml:space="preserve">parent </w:t>
+      </w:r>
       <w:r>
         <w:t>pairs.</w:t>
       </w:r>
@@ -1733,7 +1481,21 @@
         <w:rPr>
           <w:highlight w:val="yellow"/>
         </w:rPr>
-        <w:t>Tables are in attached csv files.  Caption:</w:t>
+        <w:t xml:space="preserve">Tables are in attached </w:t>
+      </w:r>
+      <w:proofErr w:type="spellStart"/>
+      <w:r>
+        <w:rPr>
+          <w:highlight w:val="yellow"/>
+        </w:rPr>
+        <w:t>csv</w:t>
+      </w:r>
+      <w:proofErr w:type="spellEnd"/>
+      <w:r>
+        <w:rPr>
+          <w:highlight w:val="yellow"/>
+        </w:rPr>
+        <w:t xml:space="preserve"> files.  Caption:</w:t>
       </w:r>
     </w:p>
     <w:p/>
@@ -1741,11 +1503,14 @@
       <w:r>
         <w:t xml:space="preserve">Table 1: Summary of </w:t>
       </w:r>
-      <w:ins w:id="138" w:author="Michael Mohr" w:date="2015-03-23T14:48:00Z">
-        <w:r>
-          <w:t xml:space="preserve">coastwide CWT </w:t>
-        </w:r>
-      </w:ins>
+      <w:proofErr w:type="spellStart"/>
+      <w:r>
+        <w:t>coastwide</w:t>
+      </w:r>
+      <w:proofErr w:type="spellEnd"/>
+      <w:r>
+        <w:t xml:space="preserve"> CWT </w:t>
+      </w:r>
       <w:r>
         <w:t>tagged C</w:t>
       </w:r>
@@ -1755,70 +1520,58 @@
       <w:r>
         <w:t xml:space="preserve"> and </w:t>
       </w:r>
-      <w:ins w:id="139" w:author="Michael Mohr" w:date="2015-03-23T14:48:00Z">
-        <w:r>
-          <w:t>coho</w:t>
-        </w:r>
-        <w:r>
-          <w:t xml:space="preserve"> </w:t>
-        </w:r>
-      </w:ins>
+      <w:proofErr w:type="spellStart"/>
+      <w:r>
+        <w:t>coho</w:t>
+      </w:r>
+      <w:proofErr w:type="spellEnd"/>
+      <w:r>
+        <w:t xml:space="preserve"> </w:t>
+      </w:r>
       <w:r>
         <w:t>releases</w:t>
       </w:r>
-      <w:ins w:id="140" w:author="Michael Mohr" w:date="2015-03-23T14:48:00Z">
-        <w:r>
-          <w:t>,</w:t>
-        </w:r>
-      </w:ins>
+      <w:r>
+        <w:t>,</w:t>
+      </w:r>
       <w:r>
         <w:t xml:space="preserve"> brood year 2000</w:t>
       </w:r>
-      <w:ins w:id="141" w:author="Michael Mohr" w:date="2015-03-23T14:48:00Z">
-        <w:r>
-          <w:t xml:space="preserve"> forward</w:t>
-        </w:r>
-      </w:ins>
+      <w:r>
+        <w:t xml:space="preserve"> forward</w:t>
+      </w:r>
       <w:r>
         <w:t xml:space="preserve">. The </w:t>
       </w:r>
-      <w:ins w:id="142" w:author="Michael Mohr" w:date="2015-03-23T14:49:00Z">
-        <w:r>
-          <w:t>“</w:t>
-        </w:r>
-      </w:ins>
+      <w:r>
+        <w:t>“</w:t>
+      </w:r>
       <w:r>
         <w:t xml:space="preserve">No. </w:t>
       </w:r>
-      <w:ins w:id="143" w:author="Michael Mohr" w:date="2015-03-23T15:00:00Z">
-        <w:r>
-          <w:t>families</w:t>
-        </w:r>
-      </w:ins>
-      <w:ins w:id="144" w:author="Michael Mohr" w:date="2015-03-23T14:49:00Z">
-        <w:r>
-          <w:t>”</w:t>
-        </w:r>
-      </w:ins>
+      <w:proofErr w:type="gramStart"/>
+      <w:r>
+        <w:t>families</w:t>
+      </w:r>
+      <w:proofErr w:type="gramEnd"/>
+      <w:r>
+        <w:t>”</w:t>
+      </w:r>
       <w:r>
         <w:t xml:space="preserve"> column gives the number of families that would have been required to create both the tagged and untagged components of the release group if </w:t>
       </w:r>
-      <w:ins w:id="145" w:author="Michael Mohr" w:date="2015-03-23T14:49:00Z">
-        <w:r>
-          <w:t xml:space="preserve">the </w:t>
-        </w:r>
-      </w:ins>
+      <w:r>
+        <w:t xml:space="preserve">the </w:t>
+      </w:r>
       <w:r>
         <w:t>number of male and female parents were eq</w:t>
       </w:r>
       <w:r>
         <w:t xml:space="preserve">ual and each female </w:t>
       </w:r>
-      <w:ins w:id="146" w:author="Michael Mohr" w:date="2015-03-23T14:50:00Z">
-        <w:r>
-          <w:t xml:space="preserve">parent </w:t>
-        </w:r>
-      </w:ins>
+      <w:r>
+        <w:t xml:space="preserve">parent </w:t>
+      </w:r>
       <w:r>
         <w:t>averaged 3,8</w:t>
       </w:r>
@@ -1828,143 +1581,109 @@
       <w:r>
         <w:t>(Chinook) or 1,800 (</w:t>
       </w:r>
-      <w:ins w:id="147" w:author="Michael Mohr" w:date="2015-03-23T14:49:00Z">
-        <w:r>
-          <w:t>coho</w:t>
-        </w:r>
-      </w:ins>
+      <w:proofErr w:type="spellStart"/>
+      <w:r>
+        <w:t>coho</w:t>
+      </w:r>
+      <w:proofErr w:type="spellEnd"/>
       <w:r>
         <w:t xml:space="preserve">) </w:t>
       </w:r>
-      <w:ins w:id="148" w:author="Michael Mohr" w:date="2015-03-23T14:50:00Z">
-        <w:r>
-          <w:t>released juveniles</w:t>
-        </w:r>
-      </w:ins>
+      <w:r>
+        <w:t>released juveniles</w:t>
+      </w:r>
       <w:r>
         <w:t xml:space="preserve">. The column </w:t>
       </w:r>
-      <w:ins w:id="149" w:author="Michael Mohr" w:date="2015-03-23T14:50:00Z">
-        <w:r>
-          <w:t>“</w:t>
-        </w:r>
-      </w:ins>
+      <w:r>
+        <w:t>“</w:t>
+      </w:r>
       <w:r>
         <w:t xml:space="preserve">No. </w:t>
       </w:r>
-      <w:ins w:id="150" w:author="Michael Mohr" w:date="2015-03-23T15:00:00Z">
-        <w:r>
-          <w:t>juveniles released</w:t>
-        </w:r>
-      </w:ins>
-      <w:ins w:id="151" w:author="Michael Mohr" w:date="2015-03-23T14:50:00Z">
-        <w:r>
-          <w:t>”</w:t>
-        </w:r>
-      </w:ins>
+      <w:proofErr w:type="gramStart"/>
+      <w:r>
+        <w:t>juveniles</w:t>
+      </w:r>
+      <w:proofErr w:type="gramEnd"/>
+      <w:r>
+        <w:t xml:space="preserve"> released</w:t>
+      </w:r>
+      <w:r>
+        <w:t>”</w:t>
+      </w:r>
       <w:r>
         <w:t xml:space="preserve"> gives the total number of </w:t>
       </w:r>
-      <w:ins w:id="152" w:author="Michael Mohr" w:date="2015-03-23T15:00:00Z">
-        <w:r>
-          <w:t>juveniles released</w:t>
-        </w:r>
-      </w:ins>
+      <w:r>
+        <w:t>juveniles released</w:t>
+      </w:r>
       <w:r>
         <w:t xml:space="preserve"> since </w:t>
       </w:r>
-      <w:ins w:id="153" w:author="Michael Mohr" w:date="2015-03-23T15:01:00Z">
-        <w:r>
-          <w:t xml:space="preserve">brood year </w:t>
-        </w:r>
-      </w:ins>
+      <w:r>
+        <w:t xml:space="preserve">brood year </w:t>
+      </w:r>
       <w:r>
         <w:t xml:space="preserve">2000. The column </w:t>
       </w:r>
-      <w:ins w:id="154" w:author="Michael Mohr" w:date="2015-03-23T15:02:00Z">
-        <w:r>
-          <w:t>“</w:t>
-        </w:r>
-      </w:ins>
-      <w:r>
-        <w:t>No. release</w:t>
-      </w:r>
-      <w:ins w:id="155" w:author="Michael Mohr" w:date="2015-03-23T15:02:00Z">
-        <w:r>
-          <w:t xml:space="preserve"> group</w:t>
-        </w:r>
-      </w:ins>
+      <w:r>
+        <w:t>“</w:t>
+      </w:r>
+      <w:r>
+        <w:t xml:space="preserve">No. </w:t>
+      </w:r>
+      <w:proofErr w:type="gramStart"/>
+      <w:r>
+        <w:t>release</w:t>
+      </w:r>
+      <w:proofErr w:type="gramEnd"/>
+      <w:r>
+        <w:t xml:space="preserve"> group</w:t>
+      </w:r>
       <w:r>
         <w:t>s</w:t>
       </w:r>
-      <w:ins w:id="156" w:author="Michael Mohr" w:date="2015-03-23T15:03:00Z">
-        <w:r>
-          <w:t>”</w:t>
-        </w:r>
-      </w:ins>
+      <w:r>
+        <w:t>”</w:t>
+      </w:r>
       <w:r>
         <w:t xml:space="preserve"> gives the number of actual release groups</w:t>
       </w:r>
       <w:r>
         <w:t xml:space="preserve">.  The final two columns are </w:t>
       </w:r>
-      <w:ins w:id="157" w:author="Michael Mohr" w:date="2015-03-23T15:03:00Z">
-        <w:r>
-          <w:t xml:space="preserve">the </w:t>
-        </w:r>
-      </w:ins>
+      <w:r>
+        <w:t xml:space="preserve">the </w:t>
+      </w:r>
       <w:r>
         <w:t>percentages</w:t>
       </w:r>
       <w:r>
         <w:t xml:space="preserve"> of the </w:t>
       </w:r>
-      <w:ins w:id="158" w:author="Michael Mohr" w:date="2015-03-23T15:04:00Z">
-        <w:r>
-          <w:t xml:space="preserve">number of juveniles </w:t>
-        </w:r>
-        <w:r>
-          <w:lastRenderedPageBreak/>
-          <w:t xml:space="preserve">released </w:t>
-        </w:r>
-      </w:ins>
-      <w:del w:id="159" w:author="Michael Mohr" w:date="2015-03-23T15:04:00Z">
-        <w:r>
-          <w:delText xml:space="preserve"> are</w:delText>
-        </w:r>
-      </w:del>
-      <w:ins w:id="160" w:author="Michael Mohr" w:date="2015-03-23T15:04:00Z">
-        <w:r>
-          <w:t>and the number</w:t>
-        </w:r>
-      </w:ins>
+      <w:r>
+        <w:t xml:space="preserve">number of juveniles </w:t>
+      </w:r>
+      <w:r>
+        <w:lastRenderedPageBreak/>
+        <w:t>released and the number</w:t>
+      </w:r>
       <w:r>
         <w:t xml:space="preserve"> </w:t>
       </w:r>
-      <w:ins w:id="161" w:author="Michael Mohr" w:date="2015-03-23T15:05:00Z">
-        <w:r>
-          <w:t xml:space="preserve">of </w:t>
-        </w:r>
-      </w:ins>
+      <w:r>
+        <w:t xml:space="preserve">of </w:t>
+      </w:r>
       <w:r>
         <w:t>release groups, respectively</w:t>
       </w:r>
-      <w:del w:id="162" w:author="Michael Mohr" w:date="2015-03-23T15:05:00Z">
-        <w:r>
-          <w:delText>.</w:delText>
-        </w:r>
-        <w:r>
-          <w:delText xml:space="preserve"> </w:delText>
-        </w:r>
-      </w:del>
-      <w:ins w:id="163" w:author="Michael Mohr" w:date="2015-03-23T15:05:00Z">
-        <w:r>
-          <w:t>, across the family size categories.</w:t>
-        </w:r>
-        <w:r>
-          <w:t xml:space="preserve"> </w:t>
-        </w:r>
-      </w:ins>
+      <w:r>
+        <w:t>, across the family size categories.</w:t>
+      </w:r>
+      <w:r>
+        <w:t xml:space="preserve"> </w:t>
+      </w:r>
     </w:p>
     <w:p/>
     <w:sectPr>
@@ -1979,7 +1698,7 @@
 
 <file path=word/comments.xml><?xml version="1.0" encoding="utf-8"?>
 <w:comments xmlns:wpc="http://schemas.microsoft.com/office/word/2010/wordprocessingCanvas" xmlns:mo="http://schemas.microsoft.com/office/mac/office/2008/main" xmlns:mc="http://schemas.openxmlformats.org/markup-compatibility/2006" xmlns:mv="urn:schemas-microsoft-com:mac:vml" xmlns:o="urn:schemas-microsoft-com:office:office" xmlns:r="http://schemas.openxmlformats.org/officeDocument/2006/relationships" xmlns:m="http://schemas.openxmlformats.org/officeDocument/2006/math" xmlns:v="urn:schemas-microsoft-com:vml" xmlns:wp14="http://schemas.microsoft.com/office/word/2010/wordprocessingDrawing" xmlns:wp="http://schemas.openxmlformats.org/drawingml/2006/wordprocessingDrawing" xmlns:w10="urn:schemas-microsoft-com:office:word" xmlns:w="http://schemas.openxmlformats.org/wordprocessingml/2006/main" xmlns:w14="http://schemas.microsoft.com/office/word/2010/wordml" xmlns:wpg="http://schemas.microsoft.com/office/word/2010/wordprocessingGroup" xmlns:wpi="http://schemas.microsoft.com/office/word/2010/wordprocessingInk" xmlns:wne="http://schemas.microsoft.com/office/word/2006/wordml" xmlns:wps="http://schemas.microsoft.com/office/word/2010/wordprocessingShape" mc:Ignorable="w14 wp14">
-  <w:comment w:id="85" w:author="Will Satterthwaite" w:date="2015-03-16T14:03:00Z" w:initials="WS">
+  <w:comment w:id="1" w:author="Will Satterthwaite" w:date="2015-03-16T14:03:00Z" w:initials="WS">
     <w:p>
       <w:pPr>
         <w:pStyle w:val="CommentText"/>
@@ -1990,12 +1709,17 @@
         </w:rPr>
         <w:annotationRef/>
       </w:r>
-      <w:r>
-        <w:t>Exact  numbers kind of arbitrary, the target genotyping %age is kind of hard to guess at based on results for only 0.80 and 0.96.</w:t>
+      <w:proofErr w:type="gramStart"/>
+      <w:r>
+        <w:t>Exact  numbers</w:t>
+      </w:r>
+      <w:proofErr w:type="gramEnd"/>
+      <w:r>
+        <w:t xml:space="preserve"> kind of arbitrary, the target genotyping %age is kind of hard to guess at based on results for only 0.80 and 0.96.</w:t>
       </w:r>
     </w:p>
   </w:comment>
-  <w:comment w:id="94" w:author="Michael Mohr" w:date="2015-03-23T14:32:00Z" w:initials="MM">
+  <w:comment w:id="2" w:author="Michael Mohr" w:date="2015-03-23T14:32:00Z" w:initials="MM">
     <w:p>
       <w:pPr>
         <w:pStyle w:val="CommentText"/>
@@ -2007,7 +1731,15 @@
         <w:annotationRef/>
       </w:r>
       <w:r>
-        <w:t>Can we be more specific than "only a few". E.g., less than 100 parent pairs? less than 50 parent pairs?</w:t>
+        <w:t xml:space="preserve">Can we be more specific than "only a few". E.g., less than 100 parent pairs? </w:t>
+      </w:r>
+      <w:proofErr w:type="gramStart"/>
+      <w:r>
+        <w:t>less</w:t>
+      </w:r>
+      <w:proofErr w:type="gramEnd"/>
+      <w:r>
+        <w:t xml:space="preserve"> than 50 parent pairs?</w:t>
       </w:r>
     </w:p>
   </w:comment>

</xml_diff>

<commit_message>
Updated sd_horn figures etc.
</commit_message>
<xml_diff>
--- a/doc/Section_II_Part_C_v2.docx
+++ b/doc/Section_II_Part_C_v2.docx
@@ -79,27 +79,13 @@
         <w:rPr>
           <w:b/>
         </w:rPr>
-        <w:t xml:space="preserve">Number </w:t>
-      </w:r>
-      <w:proofErr w:type="gramStart"/>
+        <w:t xml:space="preserve">Number of  </w:t>
+      </w:r>
       <w:r>
         <w:rPr>
           <w:b/>
         </w:rPr>
-        <w:t xml:space="preserve">of  </w:t>
-      </w:r>
-      <w:r>
-        <w:rPr>
-          <w:b/>
-        </w:rPr>
-        <w:t>Tag</w:t>
-      </w:r>
-      <w:proofErr w:type="gramEnd"/>
-      <w:r>
-        <w:rPr>
-          <w:b/>
-        </w:rPr>
-        <w:t xml:space="preserve"> </w:t>
+        <w:t xml:space="preserve">Tag </w:t>
       </w:r>
       <w:r>
         <w:rPr>
@@ -300,15 +286,7 @@
         <w:t xml:space="preserve">sampling </w:t>
       </w:r>
       <w:r>
-        <w:t xml:space="preserve">intensity and thus the tag recovery rate for </w:t>
-      </w:r>
-      <w:proofErr w:type="gramStart"/>
-      <w:r>
-        <w:t>small</w:t>
-      </w:r>
-      <w:proofErr w:type="gramEnd"/>
-      <w:r>
-        <w:t xml:space="preserve"> and rare stocks</w:t>
+        <w:t>intensity and thus the tag recovery rate for small and rare stocks</w:t>
       </w:r>
       <w:r>
         <w:t xml:space="preserve">. </w:t>
@@ -336,15 +314,7 @@
         <w:t>marking, tagging, and sampling rates</w:t>
       </w:r>
       <w:r>
-        <w:t xml:space="preserve"> would need to be done with careful consideration of individual stocks and the constraints on tagging, marking, and sampling each in the context of a larger </w:t>
-      </w:r>
-      <w:proofErr w:type="spellStart"/>
-      <w:r>
-        <w:t>coastwide</w:t>
-      </w:r>
-      <w:proofErr w:type="spellEnd"/>
-      <w:r>
-        <w:t xml:space="preserve"> sampling scheme</w:t>
+        <w:t xml:space="preserve"> would need to be done with careful consideration of individual stocks and the constraints on tagging, marking, and sampling each in the context of a larger coastwide sampling scheme</w:t>
       </w:r>
       <w:r>
         <w:t>.  F</w:t>
@@ -392,29 +362,8 @@
         <w:t xml:space="preserve">done </w:t>
       </w:r>
       <w:r>
-        <w:t xml:space="preserve">using existing systems such as </w:t>
-      </w:r>
-      <w:proofErr w:type="spellStart"/>
-      <w:r>
-        <w:t>PlanIt</w:t>
-      </w:r>
-      <w:proofErr w:type="spellEnd"/>
-      <w:r>
-        <w:t xml:space="preserve">! </w:t>
-      </w:r>
-      <w:proofErr w:type="gramStart"/>
-      <w:r>
-        <w:t>(</w:t>
-      </w:r>
-      <w:proofErr w:type="spellStart"/>
-      <w:r>
-        <w:t>Morishima</w:t>
-      </w:r>
-      <w:proofErr w:type="spellEnd"/>
-      <w:r>
-        <w:t xml:space="preserve"> et al. 2012).</w:t>
-      </w:r>
-      <w:proofErr w:type="gramEnd"/>
+        <w:t>using existing systems such as PlanIt! (Morishima et al. 2012).</w:t>
+      </w:r>
     </w:p>
     <w:p>
       <w:pPr>
@@ -505,11 +454,9 @@
       <w:r>
         <w:t>successful (</w:t>
       </w:r>
-      <w:proofErr w:type="spellStart"/>
       <w:r>
         <w:t>scorable</w:t>
       </w:r>
-      <w:proofErr w:type="spellEnd"/>
       <w:r>
         <w:t>)</w:t>
       </w:r>
@@ -607,18 +554,10 @@
         <w:t xml:space="preserve"> </w:t>
       </w:r>
       <w:r>
-        <w:t xml:space="preserve">Since </w:t>
-      </w:r>
-      <w:proofErr w:type="gramStart"/>
-      <w:r>
-        <w:t xml:space="preserve">there </w:t>
-      </w:r>
-      <w:r>
-        <w:t xml:space="preserve"> is</w:t>
-      </w:r>
-      <w:proofErr w:type="gramEnd"/>
-      <w:r>
-        <w:t xml:space="preserve"> no obvious way of </w:t>
+        <w:t xml:space="preserve">Since there </w:t>
+      </w:r>
+      <w:r>
+        <w:t xml:space="preserve"> is no obvious way of </w:t>
       </w:r>
       <w:r>
         <w:t xml:space="preserve">correcting </w:t>
@@ -695,35 +634,14 @@
     </w:p>
     <w:p/>
     <w:p>
-      <w:proofErr w:type="gramStart"/>
-      <w:r>
-        <w:t>3)  There</w:t>
-      </w:r>
-      <w:proofErr w:type="gramEnd"/>
-      <w:r>
-        <w:t xml:space="preserve"> is some uncertainty in the tagging rate achieved through PBT when not all parents are genotyped, due to </w:t>
+      <w:r>
+        <w:t xml:space="preserve">3)  There is some uncertainty in the tagging rate achieved through PBT when not all parents are genotyped, due to </w:t>
       </w:r>
       <w:r>
         <w:t xml:space="preserve">the </w:t>
       </w:r>
       <w:r>
-        <w:t xml:space="preserve">variance in family size.  If mating pairs are unknown, there is additional uncertainty in the tagging rate because it is unknown how many </w:t>
-      </w:r>
-      <w:proofErr w:type="spellStart"/>
-      <w:r>
-        <w:t>matings</w:t>
-      </w:r>
-      <w:proofErr w:type="spellEnd"/>
-      <w:r>
-        <w:t xml:space="preserve"> the </w:t>
-      </w:r>
-      <w:proofErr w:type="spellStart"/>
-      <w:r>
-        <w:t>ungenotyped</w:t>
-      </w:r>
-      <w:proofErr w:type="spellEnd"/>
-      <w:r>
-        <w:t xml:space="preserve"> parent(s) participated in.  Appendix </w:t>
+        <w:t xml:space="preserve">variance in family size.  If mating pairs are unknown, there is additional uncertainty in the tagging rate because it is unknown how many matings the ungenotyped parent(s) participated in.  Appendix </w:t>
       </w:r>
       <w:r>
         <w:rPr>
@@ -756,11 +674,13 @@
         <w:t xml:space="preserve">.  </w:t>
       </w:r>
     </w:p>
-    <w:p>
-      <w:bookmarkStart w:id="0" w:name="_GoBack"/>
-    </w:p>
-    <w:bookmarkEnd w:id="0"/>
-    <w:p>
+    <w:p/>
+    <w:p>
+      <w:pPr>
+        <w:rPr>
+          <w:ins w:id="0" w:author="Eric Anderson" w:date="2015-03-27T02:05:00Z"/>
+        </w:rPr>
+      </w:pPr>
       <w:r>
         <w:t xml:space="preserve">When </w:t>
       </w:r>
@@ -861,572 +781,645 @@
         <w:t xml:space="preserve"> to </w:t>
       </w:r>
       <w:r>
-        <w:t>adulthood</w:t>
-      </w:r>
-      <w:proofErr w:type="gramStart"/>
+        <w:t xml:space="preserve">adulthood, </w:t>
+      </w:r>
+      <w:r>
+        <w:t xml:space="preserve"> even if there is no tagging effect on the probability of survival</w:t>
+      </w:r>
+      <w:r>
+        <w:t xml:space="preserve">. </w:t>
+      </w:r>
+      <w:r>
+        <w:t xml:space="preserve"> </w:t>
+      </w:r>
+      <w:r>
+        <w:t>With</w:t>
+      </w:r>
+      <w:r>
+        <w:t xml:space="preserve"> CWTs</w:t>
+      </w:r>
+      <w:r>
+        <w:t xml:space="preserve"> (and with PBT)</w:t>
+      </w:r>
+      <w:r>
+        <w:t xml:space="preserve">, the variance in the adult  tagging rate varies inversely with the size of the release group.  </w:t>
+      </w:r>
+      <w:r>
+        <w:t>However, w</w:t>
+      </w:r>
+      <w:r>
+        <w:t xml:space="preserve">ith PBT, the situation is more complex because survival to adulthood </w:t>
+      </w:r>
+      <w:r>
+        <w:t>typically is</w:t>
+      </w:r>
+      <w:r>
+        <w:t xml:space="preserve"> correlated with family.  </w:t>
+      </w:r>
+      <w:r>
+        <w:t xml:space="preserve">Were </w:t>
+      </w:r>
+      <w:r>
+        <w:t xml:space="preserve">the number of surviving adults per </w:t>
+      </w:r>
+      <w:r>
+        <w:t xml:space="preserve">family </w:t>
+      </w:r>
+      <w:r>
+        <w:t xml:space="preserve">to be </w:t>
+      </w:r>
+      <w:r>
+        <w:t xml:space="preserve">Poisson distributed with constant mean, then this correlation between family and survival </w:t>
+      </w:r>
+      <w:r>
+        <w:t xml:space="preserve">would </w:t>
+      </w:r>
+      <w:r>
+        <w:t xml:space="preserve">not </w:t>
+      </w:r>
+      <w:r>
+        <w:t xml:space="preserve">be </w:t>
+      </w:r>
+      <w:r>
+        <w:t>an important factor</w:t>
+      </w:r>
+      <w:r>
+        <w:t xml:space="preserve">.  However, </w:t>
+      </w:r>
+      <w:r>
+        <w:t xml:space="preserve">salmon populations tend to exhibit overdispersion in family size </w:t>
+      </w:r>
+      <w:r>
+        <w:t xml:space="preserve">making the effect of family-specific survival relevant to the question of </w:t>
+      </w:r>
+      <w:r>
+        <w:t xml:space="preserve">uncertainty in the tagging rate.  </w:t>
+      </w:r>
+      <w:ins w:id="1" w:author="Eric Anderson" w:date="2015-03-27T02:05:00Z">
+        <w:r>
+          <w:t>Accordingly the use of PBT for tagging has the potential to increase the variance in the realized tagging rates.</w:t>
+        </w:r>
+      </w:ins>
+    </w:p>
+    <w:p>
+      <w:pPr>
+        <w:rPr>
+          <w:ins w:id="2" w:author="Eric Anderson" w:date="2015-03-27T02:05:00Z"/>
+        </w:rPr>
+      </w:pPr>
+      <w:ins w:id="3" w:author="Eric Anderson" w:date="2015-03-27T02:06:00Z">
+        <w:r>
+          <w:lastRenderedPageBreak/>
+          <w:t xml:space="preserve">The practical implications of this increased variance, however, must be evaluated in the context of the </w:t>
+        </w:r>
+      </w:ins>
+      <w:ins w:id="4" w:author="Eric Anderson" w:date="2015-03-27T02:08:00Z">
+        <w:r>
+          <w:t xml:space="preserve">total </w:t>
+        </w:r>
+      </w:ins>
+      <w:ins w:id="5" w:author="Eric Anderson" w:date="2015-03-27T02:07:00Z">
+        <w:r>
+          <w:t>variance of estimates obtained by sampling expansions</w:t>
+        </w:r>
+      </w:ins>
+      <w:ins w:id="6" w:author="Eric Anderson" w:date="2015-03-27T02:08:00Z">
+        <w:r>
+          <w:t xml:space="preserve">.  In many cases, the </w:t>
+        </w:r>
+      </w:ins>
+      <w:ins w:id="7" w:author="Eric Anderson" w:date="2015-03-27T02:09:00Z">
+        <w:r>
+          <w:t xml:space="preserve">variance due to sampling only a small fraction of each release group far outweighs </w:t>
+        </w:r>
+      </w:ins>
+      <w:ins w:id="8" w:author="Eric Anderson" w:date="2015-03-27T02:10:00Z">
+        <w:r>
+          <w:t xml:space="preserve">the additional variance from PBT-tagging rate variance.  </w:t>
+        </w:r>
+      </w:ins>
+      <w:ins w:id="9" w:author="Eric Anderson" w:date="2015-03-27T02:07:00Z">
+        <w:r>
+          <w:t xml:space="preserve"> </w:t>
+        </w:r>
+      </w:ins>
+    </w:p>
+    <w:p>
+      <w:pPr>
+        <w:rPr>
+          <w:ins w:id="10" w:author="Eric Anderson" w:date="2015-03-27T02:05:00Z"/>
+        </w:rPr>
+      </w:pPr>
+    </w:p>
+    <w:p>
+      <w:pPr>
+        <w:rPr>
+          <w:ins w:id="11" w:author="Eric Anderson" w:date="2015-03-27T02:05:00Z"/>
+        </w:rPr>
+      </w:pPr>
+    </w:p>
+    <w:p>
+      <w:pPr>
+        <w:rPr>
+          <w:ins w:id="12" w:author="Eric Anderson" w:date="2015-03-27T02:11:00Z"/>
+        </w:rPr>
+      </w:pPr>
+      <w:del w:id="13" w:author="Eric Anderson" w:date="2015-03-27T02:15:00Z">
+        <w:r>
+          <w:delText xml:space="preserve">As shown in </w:delText>
+        </w:r>
+      </w:del>
+      <w:r>
+        <w:t xml:space="preserve">Appendix </w:t>
+      </w:r>
+      <w:r>
+        <w:rPr>
+          <w:highlight w:val="yellow"/>
+        </w:rPr>
+        <w:t>Y</w:t>
+      </w:r>
+      <w:ins w:id="14" w:author="Eric Anderson" w:date="2015-03-27T02:15:00Z">
+        <w:r>
+          <w:t xml:space="preserve"> describes simulations that document</w:t>
+        </w:r>
+      </w:ins>
+      <w:del w:id="15" w:author="Eric Anderson" w:date="2015-03-27T02:15:00Z">
+        <w:r>
+          <w:delText>,</w:delText>
+        </w:r>
+      </w:del>
+      <w:r>
+        <w:t xml:space="preserve"> </w:t>
+      </w:r>
+      <w:del w:id="16" w:author="Eric Anderson" w:date="2015-03-27T02:14:00Z">
+        <w:r>
+          <w:delText>s</w:delText>
+        </w:r>
+        <w:r>
+          <w:delText>o long</w:delText>
+        </w:r>
+      </w:del>
+      <w:r>
+        <w:t xml:space="preserve"> </w:t>
+      </w:r>
+      <w:ins w:id="17" w:author="Eric Anderson" w:date="2015-03-27T02:11:00Z">
+        <w:r>
+          <w:t>three main factors influencing</w:t>
+        </w:r>
+        <w:bookmarkStart w:id="18" w:name="_GoBack"/>
+        <w:bookmarkEnd w:id="18"/>
+        <w:r>
+          <w:t xml:space="preserve"> the variance in the realized PBT tagging rate: 1) </w:t>
+        </w:r>
+      </w:ins>
+      <w:ins w:id="19" w:author="Eric Anderson" w:date="2015-03-27T02:12:00Z">
+        <w:r>
+          <w:t xml:space="preserve">the variance in family size at the hatchery, which can be expressed as the ration of the effective number of spawners to the actual number; 2) </w:t>
+        </w:r>
+        <w:r>
+          <w:t xml:space="preserve">the number of families used to </w:t>
+        </w:r>
+      </w:ins>
+      <w:ins w:id="20" w:author="Eric Anderson" w:date="2015-03-27T02:13:00Z">
+        <w:r>
+          <w:t>produce the</w:t>
+        </w:r>
+        <w:r>
+          <w:t xml:space="preserve"> juveniles in the release group; 3) </w:t>
+        </w:r>
+        <w:r>
+          <w:t xml:space="preserve">the fraction of families whose offspring are successfully tagged, which, in turn, is a function of the rate of successful genotyping; </w:t>
+        </w:r>
+      </w:ins>
+    </w:p>
+    <w:p>
+      <w:pPr>
+        <w:rPr>
+          <w:ins w:id="21" w:author="Eric Anderson" w:date="2015-03-27T02:11:00Z"/>
+        </w:rPr>
+      </w:pPr>
+    </w:p>
+    <w:p>
+      <w:r>
+        <w:t>as</w:t>
+      </w:r>
+      <w:commentRangeStart w:id="22"/>
+      <w:r>
+        <w:t xml:space="preserve"> there are at least </w:t>
+      </w:r>
+      <w:r>
+        <w:t xml:space="preserve">about </w:t>
+      </w:r>
+      <w:r>
+        <w:t xml:space="preserve">100 parent pairs per release group, and </w:t>
+      </w:r>
+      <w:r>
+        <w:t xml:space="preserve">greater than </w:t>
+      </w:r>
+      <w:r>
+        <w:t>9</w:t>
+      </w:r>
+      <w:r>
+        <w:t>6</w:t>
+      </w:r>
+      <w:r>
+        <w:t xml:space="preserve">% of </w:t>
+      </w:r>
+      <w:r>
+        <w:t xml:space="preserve">the </w:t>
+      </w:r>
+      <w:r>
+        <w:t>parent</w:t>
+      </w:r>
+      <w:r>
+        <w:t xml:space="preserve"> pairs </w:t>
+      </w:r>
+      <w:r>
+        <w:t>are successfully genotyped</w:t>
+      </w:r>
+      <w:commentRangeEnd w:id="22"/>
+      <w:r>
+        <w:rPr>
+          <w:rStyle w:val="CommentReference"/>
+        </w:rPr>
+        <w:commentReference w:id="22"/>
+      </w:r>
+      <w:r>
+        <w:t xml:space="preserve">, the </w:t>
+      </w:r>
+      <w:r>
+        <w:t>additional</w:t>
+      </w:r>
+      <w:r>
+        <w:t xml:space="preserve"> </w:t>
+      </w:r>
+      <w:r>
+        <w:t>variance in tagging rates introduced by variation in family size</w:t>
+      </w:r>
       <w:r>
         <w:t xml:space="preserve">, </w:t>
       </w:r>
       <w:r>
-        <w:t xml:space="preserve"> even</w:t>
-      </w:r>
-      <w:proofErr w:type="gramEnd"/>
-      <w:r>
-        <w:t xml:space="preserve"> if there is no tagging effect on the probability of survival</w:t>
-      </w:r>
-      <w:r>
-        <w:t xml:space="preserve">. </w:t>
+        <w:t>al</w:t>
+      </w:r>
+      <w:r>
+        <w:t>though not negligible, is not dramatically larger (as a fraction of the true tagging rate) than the</w:t>
+      </w:r>
+      <w:r>
+        <w:t xml:space="preserve"> variance in </w:t>
+      </w:r>
+      <w:r>
+        <w:t xml:space="preserve">the realized </w:t>
+      </w:r>
+      <w:r>
+        <w:t>adult tagging rate due to demographic stochasticity.</w:t>
+      </w:r>
+      <w:r>
+        <w:t xml:space="preserve">  However, the situation deteriorates </w:t>
+      </w:r>
+      <w:r>
+        <w:t xml:space="preserve">fairly </w:t>
+      </w:r>
+      <w:r>
+        <w:t xml:space="preserve">dramatically </w:t>
+      </w:r>
+      <w:r>
+        <w:t xml:space="preserve">when </w:t>
+      </w:r>
+      <w:commentRangeStart w:id="23"/>
+      <w:r>
+        <w:t>only a few</w:t>
       </w:r>
       <w:r>
         <w:t xml:space="preserve"> </w:t>
       </w:r>
       <w:r>
-        <w:t>With</w:t>
-      </w:r>
-      <w:r>
-        <w:t xml:space="preserve"> CWTs</w:t>
-      </w:r>
-      <w:r>
-        <w:t xml:space="preserve"> (and with PBT)</w:t>
-      </w:r>
-      <w:r>
-        <w:t xml:space="preserve">, the variance in the </w:t>
-      </w:r>
-      <w:proofErr w:type="gramStart"/>
-      <w:r>
-        <w:t>adult  tagging</w:t>
-      </w:r>
-      <w:proofErr w:type="gramEnd"/>
-      <w:r>
-        <w:t xml:space="preserve"> rate varies inversely with the size of the release group.  </w:t>
-      </w:r>
-      <w:r>
-        <w:t>However, w</w:t>
-      </w:r>
-      <w:r>
-        <w:t xml:space="preserve">ith PBT, the situation is more complex because survival to adulthood </w:t>
-      </w:r>
-      <w:r>
-        <w:t>typically is</w:t>
-      </w:r>
-      <w:r>
-        <w:t xml:space="preserve"> correlated with family.  </w:t>
-      </w:r>
-      <w:r>
-        <w:t xml:space="preserve">Were </w:t>
-      </w:r>
-      <w:r>
-        <w:t xml:space="preserve">the number of surviving adults per </w:t>
-      </w:r>
-      <w:r>
-        <w:t xml:space="preserve">family </w:t>
-      </w:r>
-      <w:r>
-        <w:t xml:space="preserve">to be </w:t>
-      </w:r>
-      <w:r>
-        <w:t xml:space="preserve">Poisson distributed with constant mean, </w:t>
-      </w:r>
-      <w:proofErr w:type="gramStart"/>
-      <w:r>
-        <w:t>then</w:t>
-      </w:r>
-      <w:proofErr w:type="gramEnd"/>
-      <w:r>
-        <w:t xml:space="preserve"> this correlation between family and survival </w:t>
-      </w:r>
-      <w:r>
-        <w:t xml:space="preserve">would </w:t>
-      </w:r>
-      <w:r>
-        <w:t xml:space="preserve">not </w:t>
-      </w:r>
-      <w:r>
-        <w:t xml:space="preserve">be </w:t>
-      </w:r>
-      <w:r>
-        <w:t>an important factor</w:t>
-      </w:r>
-      <w:r>
-        <w:t xml:space="preserve">.  However, </w:t>
-      </w:r>
-      <w:r>
-        <w:t xml:space="preserve">salmon populations tend to exhibit </w:t>
-      </w:r>
-      <w:proofErr w:type="spellStart"/>
-      <w:r>
-        <w:t>overdispersion</w:t>
-      </w:r>
-      <w:proofErr w:type="spellEnd"/>
-      <w:r>
-        <w:t xml:space="preserve"> in family size </w:t>
-      </w:r>
-      <w:r>
-        <w:t xml:space="preserve">making the effect of family-specific survival relevant to the question of </w:t>
-      </w:r>
-      <w:r>
-        <w:t xml:space="preserve">uncertainty in the tagging rate.  As shown in Appendix </w:t>
+        <w:t>parent</w:t>
+      </w:r>
+      <w:r>
+        <w:t xml:space="preserve"> pairs </w:t>
+      </w:r>
+      <w:r>
+        <w:t>produce the release group</w:t>
+      </w:r>
+      <w:commentRangeEnd w:id="23"/>
+      <w:r>
+        <w:rPr>
+          <w:rStyle w:val="CommentReference"/>
+        </w:rPr>
+        <w:commentReference w:id="23"/>
+      </w:r>
+      <w:r>
+        <w:t xml:space="preserve">, </w:t>
+      </w:r>
+      <w:r>
+        <w:t>or</w:t>
+      </w:r>
+      <w:r>
+        <w:t xml:space="preserve"> when a </w:t>
+      </w:r>
+      <w:r>
+        <w:t xml:space="preserve">much </w:t>
+      </w:r>
+      <w:r>
+        <w:t xml:space="preserve">smaller fraction of </w:t>
+      </w:r>
+      <w:r>
+        <w:t xml:space="preserve">the </w:t>
+      </w:r>
+      <w:r>
+        <w:t>parent</w:t>
+      </w:r>
+      <w:r>
+        <w:t xml:space="preserve"> pairs </w:t>
+      </w:r>
+      <w:r>
+        <w:t xml:space="preserve">are successfully genotyped. </w:t>
+      </w:r>
+    </w:p>
+    <w:p/>
+    <w:p>
+      <w:r>
+        <w:t xml:space="preserve">The </w:t>
+      </w:r>
+      <w:r>
+        <w:t xml:space="preserve">influence of the </w:t>
+      </w:r>
+      <w:r>
+        <w:t>variance of the PBT tagging rate</w:t>
+      </w:r>
+      <w:r>
+        <w:t xml:space="preserve"> on </w:t>
+      </w:r>
+      <w:r>
+        <w:t xml:space="preserve">expanded </w:t>
+      </w:r>
+      <w:r>
+        <w:t>estima</w:t>
+      </w:r>
+      <w:r>
+        <w:t>tes of the total number of release group fish represented by tag recoveries</w:t>
+      </w:r>
+      <w:r>
+        <w:t xml:space="preserve">, however, is </w:t>
+      </w:r>
+      <w:r>
+        <w:t>dependent on the marking rat</w:t>
+      </w:r>
+      <w:r>
+        <w:t>e…</w:t>
+      </w:r>
+    </w:p>
+    <w:p/>
+    <w:p>
+      <w:r>
+        <w:t xml:space="preserve">In this regard, it is important to recognize that, if parent </w:t>
+      </w:r>
+      <w:r>
+        <w:rPr>
+          <w:i/>
+        </w:rPr>
+        <w:t>pairs</w:t>
+      </w:r>
+      <w:r>
+        <w:t xml:space="preserve"> are required for parentage assignment, the fraction of families with both parents successfully genotyped decreases with the square of the fraction of successfully genotyped </w:t>
+      </w:r>
+      <w:r>
+        <w:t>parents</w:t>
+      </w:r>
+      <w:r>
+        <w:t xml:space="preserve">.  Thus, if 95% of </w:t>
+      </w:r>
+      <w:r>
+        <w:t xml:space="preserve">male parents </w:t>
+      </w:r>
+      <w:r>
+        <w:t xml:space="preserve">and 95% of </w:t>
+      </w:r>
+      <w:r>
+        <w:t xml:space="preserve">female parents </w:t>
+      </w:r>
+      <w:r>
+        <w:t xml:space="preserve">are successfully genotyped, one expects </w:t>
+      </w:r>
+      <w:r>
+        <w:t xml:space="preserve">only 90.2% of the </w:t>
+      </w:r>
+      <w:r>
+        <w:t xml:space="preserve"> </w:t>
+      </w:r>
+      <w:r>
+        <w:t xml:space="preserve">families to have both parents genotyped.  </w:t>
+      </w:r>
+      <w:r>
+        <w:t xml:space="preserve"> </w:t>
+      </w:r>
+      <w:r>
+        <w:t xml:space="preserve">On the other hand, it </w:t>
+      </w:r>
+      <w:r>
+        <w:t xml:space="preserve"> POINT OUT EXTRA ADVANTAGE OF SINGLE PARENT---NOT LIKELY TO LOSE BOTH PARENTS. </w:t>
+      </w:r>
+      <w:r>
+        <w:t xml:space="preserve">must also be stressed that if 100% of the parents are successfully genotyped, then </w:t>
+      </w:r>
+      <w:r>
+        <w:t>there is no additional variance in the a</w:t>
+      </w:r>
+      <w:r>
+        <w:t>dult tagging rate due to variance in family size</w:t>
+      </w:r>
+      <w:r>
+        <w:t>, regardless of the numb</w:t>
+      </w:r>
+      <w:r>
+        <w:t xml:space="preserve">er of parents </w:t>
+      </w:r>
+      <w:r>
+        <w:t xml:space="preserve">that produced </w:t>
+      </w:r>
+      <w:r>
+        <w:t xml:space="preserve">the </w:t>
+      </w:r>
+      <w:r>
+        <w:t>release group</w:t>
+      </w:r>
+      <w:r>
+        <w:t xml:space="preserve">.  </w:t>
+      </w:r>
+      <w:r>
+        <w:t xml:space="preserve">In </w:t>
+      </w:r>
+      <w:r>
+        <w:t xml:space="preserve">addition, the estimated tagging rate in the Idaho PBT programs over the last </w:t>
       </w:r>
       <w:r>
         <w:rPr>
           <w:highlight w:val="yellow"/>
         </w:rPr>
-        <w:t>Y</w:t>
-      </w:r>
-      <w:r>
-        <w:t>, s</w:t>
-      </w:r>
-      <w:r>
-        <w:t>o long as</w:t>
-      </w:r>
-      <w:commentRangeStart w:id="1"/>
-      <w:r>
-        <w:t xml:space="preserve"> there are at least </w:t>
-      </w:r>
-      <w:r>
-        <w:t xml:space="preserve">about </w:t>
-      </w:r>
-      <w:r>
-        <w:t xml:space="preserve">100 parent pairs per release group, and </w:t>
-      </w:r>
-      <w:r>
-        <w:t xml:space="preserve">greater than </w:t>
-      </w:r>
-      <w:r>
-        <w:t>9</w:t>
-      </w:r>
-      <w:r>
-        <w:t>6</w:t>
-      </w:r>
-      <w:r>
-        <w:t xml:space="preserve">% of </w:t>
+        <w:t>XX</w:t>
+      </w:r>
+      <w:r>
+        <w:t xml:space="preserve"> years averages</w:t>
+      </w:r>
+      <w:r>
+        <w:t xml:space="preserve"> </w:t>
+      </w:r>
+      <w:r>
+        <w:rPr>
+          <w:highlight w:val="yellow"/>
+        </w:rPr>
+        <w:t>XX</w:t>
+      </w:r>
+      <w:r>
+        <w:t xml:space="preserve">% </w:t>
+      </w:r>
+      <w:r>
+        <w:t xml:space="preserve">for </w:t>
+      </w:r>
+      <w:r>
+        <w:t xml:space="preserve">Chinook and </w:t>
+      </w:r>
+      <w:r>
+        <w:rPr>
+          <w:highlight w:val="yellow"/>
+        </w:rPr>
+        <w:t>XX</w:t>
+      </w:r>
+      <w:r>
+        <w:t xml:space="preserve">% </w:t>
+      </w:r>
+      <w:r>
+        <w:t xml:space="preserve">for </w:t>
+      </w:r>
+      <w:r>
+        <w:t>steelhead</w:t>
+      </w:r>
+      <w:r>
+        <w:t xml:space="preserve">, </w:t>
+      </w:r>
+      <w:r>
+        <w:t>demonstrating that high genotyping success rates</w:t>
+      </w:r>
+      <w:r>
+        <w:t xml:space="preserve"> can be achieved.</w:t>
+      </w:r>
+    </w:p>
+    <w:p/>
+    <w:p>
+      <w:r>
+        <w:t xml:space="preserve">The dependence </w:t>
+      </w:r>
+      <w:r>
+        <w:t xml:space="preserve">of </w:t>
+      </w:r>
+      <w:r>
+        <w:t xml:space="preserve">the realized </w:t>
+      </w:r>
+      <w:r>
+        <w:t>PBT tag rate variance</w:t>
+      </w:r>
+      <w:r>
+        <w:t xml:space="preserve"> on</w:t>
+      </w:r>
+      <w:r>
+        <w:t xml:space="preserve"> </w:t>
+      </w:r>
+      <w:r>
+        <w:t xml:space="preserve">the number of parents producing the release group </w:t>
+      </w:r>
+      <w:r>
+        <w:t>is important</w:t>
+      </w:r>
+      <w:r>
+        <w:t xml:space="preserve"> given the </w:t>
+      </w:r>
+      <w:r>
+        <w:t xml:space="preserve">current distribution of </w:t>
+      </w:r>
+      <w:r>
+        <w:t xml:space="preserve">release group sizes. </w:t>
+      </w:r>
+      <w:r>
+        <w:t xml:space="preserve"> Because tagging a release group using PBT requires defining </w:t>
+      </w:r>
+      <w:r>
+        <w:t xml:space="preserve">the </w:t>
+      </w:r>
+      <w:r>
+        <w:t>release group in terms of the parents that produced it, small release groups are subjec</w:t>
+      </w:r>
+      <w:r>
+        <w:t xml:space="preserve">t </w:t>
+      </w:r>
+      <w:r>
+        <w:t xml:space="preserve">to the PBT-tag rate variance incurred from using a small number of </w:t>
+      </w:r>
+      <w:r>
+        <w:t>parent pairs</w:t>
+      </w:r>
+      <w:r>
+        <w:t>.</w:t>
+      </w:r>
+      <w:r>
+        <w:t xml:space="preserve"> </w:t>
+      </w:r>
+      <w:r>
+        <w:t xml:space="preserve"> Table </w:t>
+      </w:r>
+      <w:r>
+        <w:rPr>
+          <w:highlight w:val="yellow"/>
+        </w:rPr>
+        <w:t>XX</w:t>
+      </w:r>
+      <w:r>
+        <w:t xml:space="preserve"> </w:t>
+      </w:r>
+      <w:r>
+        <w:t xml:space="preserve">enumerates the </w:t>
+      </w:r>
+      <w:r>
+        <w:t xml:space="preserve">coastwide number of </w:t>
+      </w:r>
+      <w:r>
+        <w:t xml:space="preserve">release groups, </w:t>
+      </w:r>
+      <w:r>
+        <w:t xml:space="preserve">brood year 2000 forward, according to </w:t>
+      </w:r>
+      <w:r>
+        <w:t xml:space="preserve">the number of </w:t>
+      </w:r>
+      <w:r>
+        <w:t xml:space="preserve">parents that would have produced them </w:t>
       </w:r>
       <w:r>
         <w:lastRenderedPageBreak/>
-        <w:t xml:space="preserve">the </w:t>
+        <w:t>(assuming 3</w:t>
+      </w:r>
+      <w:r>
+        <w:t>,</w:t>
+      </w:r>
+      <w:r>
+        <w:t xml:space="preserve">800 </w:t>
+      </w:r>
+      <w:r>
+        <w:t>release</w:t>
+      </w:r>
+      <w:r>
+        <w:t>d</w:t>
+      </w:r>
+      <w:r>
+        <w:t xml:space="preserve"> juveniles </w:t>
+      </w:r>
+      <w:r>
+        <w:t xml:space="preserve">per Chinook female </w:t>
       </w:r>
       <w:r>
         <w:t>parent</w:t>
       </w:r>
       <w:r>
-        <w:t xml:space="preserve"> pairs </w:t>
-      </w:r>
-      <w:r>
-        <w:t>are successfully genotyped</w:t>
-      </w:r>
-      <w:commentRangeEnd w:id="1"/>
-      <w:r>
-        <w:rPr>
-          <w:rStyle w:val="CommentReference"/>
-        </w:rPr>
-        <w:commentReference w:id="1"/>
-      </w:r>
-      <w:r>
-        <w:t xml:space="preserve">, the </w:t>
-      </w:r>
-      <w:r>
-        <w:t>additional</w:t>
-      </w:r>
-      <w:r>
-        <w:t xml:space="preserve"> </w:t>
-      </w:r>
-      <w:r>
-        <w:t>variance in tagging rates introduced by variation in family size</w:t>
-      </w:r>
-      <w:r>
-        <w:t xml:space="preserve">, </w:t>
-      </w:r>
-      <w:r>
-        <w:t>al</w:t>
-      </w:r>
-      <w:r>
-        <w:t>though not negligible, is not dramatically larger (as a fraction of the true tagging rate) than the</w:t>
-      </w:r>
-      <w:r>
-        <w:t xml:space="preserve"> variance in </w:t>
-      </w:r>
-      <w:r>
-        <w:t xml:space="preserve">the realized </w:t>
-      </w:r>
-      <w:r>
-        <w:t xml:space="preserve">adult tagging rate due to demographic </w:t>
-      </w:r>
-      <w:proofErr w:type="spellStart"/>
-      <w:r>
-        <w:t>stochasticity</w:t>
-      </w:r>
-      <w:proofErr w:type="spellEnd"/>
-      <w:r>
-        <w:t>.</w:t>
-      </w:r>
-      <w:r>
-        <w:t xml:space="preserve">  However, the situation deteriorates </w:t>
-      </w:r>
-      <w:r>
-        <w:t xml:space="preserve">fairly </w:t>
-      </w:r>
-      <w:r>
-        <w:t xml:space="preserve">dramatically </w:t>
-      </w:r>
-      <w:r>
-        <w:t xml:space="preserve">when </w:t>
-      </w:r>
-      <w:commentRangeStart w:id="2"/>
-      <w:r>
-        <w:t>only a few</w:t>
-      </w:r>
-      <w:r>
-        <w:t xml:space="preserve"> </w:t>
-      </w:r>
-      <w:r>
-        <w:t>parent</w:t>
-      </w:r>
-      <w:r>
-        <w:t xml:space="preserve"> pairs </w:t>
-      </w:r>
-      <w:r>
-        <w:t>produce the release group</w:t>
-      </w:r>
-      <w:commentRangeEnd w:id="2"/>
-      <w:r>
-        <w:rPr>
-          <w:rStyle w:val="CommentReference"/>
-        </w:rPr>
-        <w:commentReference w:id="2"/>
-      </w:r>
-      <w:r>
-        <w:t xml:space="preserve">, </w:t>
-      </w:r>
-      <w:r>
-        <w:t>or</w:t>
-      </w:r>
-      <w:r>
-        <w:t xml:space="preserve"> when a </w:t>
-      </w:r>
-      <w:r>
-        <w:t xml:space="preserve">much </w:t>
-      </w:r>
-      <w:r>
-        <w:t xml:space="preserve">smaller fraction of </w:t>
-      </w:r>
-      <w:r>
-        <w:t xml:space="preserve">the </w:t>
-      </w:r>
-      <w:r>
-        <w:t>parent</w:t>
-      </w:r>
-      <w:r>
-        <w:t xml:space="preserve"> pairs </w:t>
-      </w:r>
-      <w:r>
-        <w:t xml:space="preserve">are successfully genotyped. </w:t>
-      </w:r>
-    </w:p>
-    <w:p/>
-    <w:p>
-      <w:r>
-        <w:t xml:space="preserve">The </w:t>
-      </w:r>
-      <w:r>
-        <w:t xml:space="preserve">influence of the </w:t>
-      </w:r>
-      <w:r>
-        <w:t>variance of the PBT tagging rate</w:t>
-      </w:r>
-      <w:r>
-        <w:t xml:space="preserve"> on </w:t>
-      </w:r>
-      <w:r>
-        <w:t xml:space="preserve">expanded </w:t>
-      </w:r>
-      <w:r>
-        <w:t>estima</w:t>
-      </w:r>
-      <w:r>
-        <w:t>tes of the total number of release group fish represented by tag recoveries</w:t>
-      </w:r>
-      <w:r>
-        <w:t xml:space="preserve">, however, is </w:t>
-      </w:r>
-      <w:r>
-        <w:t>dependent on the marking rat</w:t>
-      </w:r>
-      <w:r>
-        <w:t>e…</w:t>
-      </w:r>
-    </w:p>
-    <w:p/>
-    <w:p>
-      <w:r>
-        <w:t xml:space="preserve">In this regard, it is important to recognize that, if parent </w:t>
-      </w:r>
-      <w:r>
-        <w:rPr>
-          <w:i/>
-        </w:rPr>
-        <w:t>pairs</w:t>
-      </w:r>
-      <w:r>
-        <w:t xml:space="preserve"> are required for parentage assignment, the fraction of families with both parents successfully genotyped decreases with the square of the fraction of successfully genotyped </w:t>
-      </w:r>
-      <w:r>
-        <w:t>parents</w:t>
-      </w:r>
-      <w:r>
-        <w:t xml:space="preserve">.  Thus, if 95% of </w:t>
-      </w:r>
-      <w:r>
-        <w:t xml:space="preserve">male parents </w:t>
-      </w:r>
-      <w:r>
-        <w:t xml:space="preserve">and 95% of </w:t>
-      </w:r>
-      <w:r>
-        <w:t xml:space="preserve">female parents </w:t>
-      </w:r>
-      <w:r>
-        <w:t xml:space="preserve">are successfully genotyped, one expects </w:t>
-      </w:r>
-      <w:r>
-        <w:t xml:space="preserve">only 90.2% of </w:t>
-      </w:r>
-      <w:proofErr w:type="gramStart"/>
-      <w:r>
-        <w:t xml:space="preserve">the </w:t>
-      </w:r>
-      <w:r>
-        <w:t xml:space="preserve"> </w:t>
-      </w:r>
-      <w:r>
-        <w:t>families</w:t>
-      </w:r>
-      <w:proofErr w:type="gramEnd"/>
-      <w:r>
-        <w:t xml:space="preserve"> to have both parents genotyped.  </w:t>
-      </w:r>
-      <w:r>
-        <w:t xml:space="preserve"> </w:t>
-      </w:r>
-      <w:r>
-        <w:t xml:space="preserve">On the other hand, </w:t>
-      </w:r>
-      <w:proofErr w:type="gramStart"/>
-      <w:r>
-        <w:t xml:space="preserve">it </w:t>
-      </w:r>
-      <w:r>
-        <w:t xml:space="preserve"> POINT</w:t>
-      </w:r>
-      <w:proofErr w:type="gramEnd"/>
-      <w:r>
-        <w:t xml:space="preserve"> OUT EXTRA ADVANTAGE OF SINGLE PARENT---NOT LIKELY TO LOSE BOTH PARENTS. </w:t>
-      </w:r>
-      <w:proofErr w:type="gramStart"/>
-      <w:r>
-        <w:t>must</w:t>
-      </w:r>
-      <w:proofErr w:type="gramEnd"/>
-      <w:r>
-        <w:t xml:space="preserve"> also be stressed that if 100% of the parents are successfully genotyped, then </w:t>
-      </w:r>
-      <w:r>
-        <w:t>there is no additional variance in the a</w:t>
-      </w:r>
-      <w:r>
-        <w:t>dult tagging rate due to variance in family size</w:t>
-      </w:r>
-      <w:r>
-        <w:t>, regardless of the numb</w:t>
-      </w:r>
-      <w:r>
-        <w:t xml:space="preserve">er of parents </w:t>
-      </w:r>
-      <w:r>
-        <w:t xml:space="preserve">that produced </w:t>
-      </w:r>
-      <w:r>
-        <w:t xml:space="preserve">the </w:t>
-      </w:r>
-      <w:r>
-        <w:t>release group</w:t>
-      </w:r>
-      <w:r>
-        <w:t xml:space="preserve">.  </w:t>
-      </w:r>
-      <w:r>
-        <w:t xml:space="preserve">In </w:t>
-      </w:r>
-      <w:r>
-        <w:t xml:space="preserve">addition, the estimated tagging rate in the Idaho PBT programs over the last </w:t>
-      </w:r>
-      <w:r>
-        <w:rPr>
-          <w:highlight w:val="yellow"/>
-        </w:rPr>
-        <w:t>XX</w:t>
-      </w:r>
-      <w:r>
-        <w:t xml:space="preserve"> years averages</w:t>
-      </w:r>
-      <w:r>
-        <w:t xml:space="preserve"> </w:t>
-      </w:r>
-      <w:r>
-        <w:rPr>
-          <w:highlight w:val="yellow"/>
-        </w:rPr>
-        <w:t>XX</w:t>
-      </w:r>
-      <w:r>
-        <w:t xml:space="preserve">% </w:t>
-      </w:r>
-      <w:r>
-        <w:t xml:space="preserve">for </w:t>
-      </w:r>
-      <w:r>
-        <w:t xml:space="preserve">Chinook and </w:t>
-      </w:r>
-      <w:r>
-        <w:rPr>
-          <w:highlight w:val="yellow"/>
-        </w:rPr>
-        <w:t>XX</w:t>
-      </w:r>
-      <w:r>
-        <w:t xml:space="preserve">% </w:t>
-      </w:r>
-      <w:r>
-        <w:t xml:space="preserve">for </w:t>
-      </w:r>
-      <w:r>
-        <w:t>steelhead</w:t>
-      </w:r>
-      <w:r>
-        <w:t xml:space="preserve">, </w:t>
-      </w:r>
-      <w:r>
-        <w:t>demonstrating that high genotyping success rates</w:t>
-      </w:r>
-      <w:r>
-        <w:t xml:space="preserve"> can be achieved.</w:t>
-      </w:r>
-    </w:p>
-    <w:p/>
-    <w:p>
-      <w:r>
-        <w:t xml:space="preserve">The dependence </w:t>
-      </w:r>
-      <w:r>
-        <w:t xml:space="preserve">of </w:t>
-      </w:r>
-      <w:r>
-        <w:t xml:space="preserve">the realized </w:t>
-      </w:r>
-      <w:r>
-        <w:t>PBT tag rate variance</w:t>
-      </w:r>
-      <w:r>
-        <w:t xml:space="preserve"> on</w:t>
-      </w:r>
-      <w:r>
-        <w:t xml:space="preserve"> </w:t>
-      </w:r>
-      <w:r>
-        <w:t xml:space="preserve">the number of parents producing the release group </w:t>
-      </w:r>
-      <w:r>
-        <w:t>is important</w:t>
-      </w:r>
-      <w:r>
-        <w:t xml:space="preserve"> given the </w:t>
-      </w:r>
-      <w:r>
-        <w:t xml:space="preserve">current distribution of </w:t>
-      </w:r>
-      <w:r>
-        <w:t xml:space="preserve">release group sizes. </w:t>
-      </w:r>
-      <w:r>
-        <w:t xml:space="preserve"> Because tagging a release group using PBT requires defining </w:t>
-      </w:r>
-      <w:r>
-        <w:t xml:space="preserve">the </w:t>
-      </w:r>
-      <w:r>
-        <w:t>release group in terms of the parents that produced it, small release groups are subjec</w:t>
-      </w:r>
-      <w:r>
-        <w:t xml:space="preserve">t </w:t>
-      </w:r>
-      <w:r>
-        <w:t xml:space="preserve">to the PBT-tag rate variance incurred from using a small number of </w:t>
-      </w:r>
-      <w:r>
-        <w:t>parent pairs</w:t>
-      </w:r>
-      <w:r>
-        <w:t>.</w:t>
-      </w:r>
-      <w:r>
-        <w:t xml:space="preserve"> </w:t>
-      </w:r>
-      <w:r>
-        <w:t xml:space="preserve"> Table </w:t>
-      </w:r>
-      <w:r>
-        <w:rPr>
-          <w:highlight w:val="yellow"/>
-        </w:rPr>
-        <w:t>XX</w:t>
-      </w:r>
-      <w:r>
-        <w:t xml:space="preserve"> </w:t>
-      </w:r>
-      <w:r>
-        <w:t xml:space="preserve">enumerates the </w:t>
-      </w:r>
-      <w:proofErr w:type="spellStart"/>
-      <w:r>
-        <w:t>coastwide</w:t>
-      </w:r>
-      <w:proofErr w:type="spellEnd"/>
-      <w:r>
-        <w:t xml:space="preserve"> number of </w:t>
-      </w:r>
-      <w:r>
-        <w:t xml:space="preserve">release groups, </w:t>
-      </w:r>
-      <w:r>
-        <w:t xml:space="preserve">brood year 2000 forward, according to </w:t>
-      </w:r>
-      <w:r>
-        <w:t xml:space="preserve">the number of </w:t>
-      </w:r>
-      <w:r>
-        <w:t>parents that would have produced them (assuming 3</w:t>
-      </w:r>
-      <w:r>
-        <w:t>,</w:t>
-      </w:r>
-      <w:r>
-        <w:t xml:space="preserve">800 </w:t>
-      </w:r>
-      <w:r>
-        <w:t>release</w:t>
-      </w:r>
-      <w:r>
-        <w:t>d</w:t>
-      </w:r>
-      <w:r>
-        <w:t xml:space="preserve"> juveniles </w:t>
-      </w:r>
-      <w:r>
-        <w:t xml:space="preserve">per Chinook female </w:t>
-      </w:r>
-      <w:r>
-        <w:t>parent</w:t>
-      </w:r>
-      <w:r>
         <w:t xml:space="preserve"> and 1,800 </w:t>
       </w:r>
       <w:r>
@@ -1435,13 +1428,8 @@
       <w:r>
         <w:t xml:space="preserve">per </w:t>
       </w:r>
-      <w:proofErr w:type="spellStart"/>
-      <w:r>
-        <w:t>coho</w:t>
-      </w:r>
-      <w:proofErr w:type="spellEnd"/>
-      <w:r>
-        <w:t xml:space="preserve"> </w:t>
+      <w:r>
+        <w:t xml:space="preserve">coho </w:t>
       </w:r>
       <w:r>
         <w:t>female</w:t>
@@ -1481,21 +1469,7 @@
         <w:rPr>
           <w:highlight w:val="yellow"/>
         </w:rPr>
-        <w:t xml:space="preserve">Tables are in attached </w:t>
-      </w:r>
-      <w:proofErr w:type="spellStart"/>
-      <w:r>
-        <w:rPr>
-          <w:highlight w:val="yellow"/>
-        </w:rPr>
-        <w:t>csv</w:t>
-      </w:r>
-      <w:proofErr w:type="spellEnd"/>
-      <w:r>
-        <w:rPr>
-          <w:highlight w:val="yellow"/>
-        </w:rPr>
-        <w:t xml:space="preserve"> files.  Caption:</w:t>
+        <w:t>Tables are in attached csv files.  Caption:</w:t>
       </w:r>
     </w:p>
     <w:p/>
@@ -1503,13 +1477,8 @@
       <w:r>
         <w:t xml:space="preserve">Table 1: Summary of </w:t>
       </w:r>
-      <w:proofErr w:type="spellStart"/>
-      <w:r>
-        <w:t>coastwide</w:t>
-      </w:r>
-      <w:proofErr w:type="spellEnd"/>
-      <w:r>
-        <w:t xml:space="preserve"> CWT </w:t>
+      <w:r>
+        <w:t xml:space="preserve">coastwide CWT </w:t>
       </w:r>
       <w:r>
         <w:t>tagged C</w:t>
@@ -1520,11 +1489,9 @@
       <w:r>
         <w:t xml:space="preserve"> and </w:t>
       </w:r>
-      <w:proofErr w:type="spellStart"/>
       <w:r>
         <w:t>coho</w:t>
       </w:r>
-      <w:proofErr w:type="spellEnd"/>
       <w:r>
         <w:t xml:space="preserve"> </w:t>
       </w:r>
@@ -1549,11 +1516,9 @@
       <w:r>
         <w:t xml:space="preserve">No. </w:t>
       </w:r>
-      <w:proofErr w:type="gramStart"/>
       <w:r>
         <w:t>families</w:t>
       </w:r>
-      <w:proofErr w:type="gramEnd"/>
       <w:r>
         <w:t>”</w:t>
       </w:r>
@@ -1581,11 +1546,9 @@
       <w:r>
         <w:t>(Chinook) or 1,800 (</w:t>
       </w:r>
-      <w:proofErr w:type="spellStart"/>
       <w:r>
         <w:t>coho</w:t>
       </w:r>
-      <w:proofErr w:type="spellEnd"/>
       <w:r>
         <w:t xml:space="preserve">) </w:t>
       </w:r>
@@ -1601,13 +1564,8 @@
       <w:r>
         <w:t xml:space="preserve">No. </w:t>
       </w:r>
-      <w:proofErr w:type="gramStart"/>
-      <w:r>
-        <w:t>juveniles</w:t>
-      </w:r>
-      <w:proofErr w:type="gramEnd"/>
-      <w:r>
-        <w:t xml:space="preserve"> released</w:t>
+      <w:r>
+        <w:t>juveniles released</w:t>
       </w:r>
       <w:r>
         <w:t>”</w:t>
@@ -1631,13 +1589,8 @@
         <w:t>“</w:t>
       </w:r>
       <w:r>
-        <w:t xml:space="preserve">No. </w:t>
-      </w:r>
-      <w:proofErr w:type="gramStart"/>
-      <w:r>
-        <w:t>release</w:t>
-      </w:r>
-      <w:proofErr w:type="gramEnd"/>
+        <w:t>No. release</w:t>
+      </w:r>
       <w:r>
         <w:t xml:space="preserve"> group</w:t>
       </w:r>
@@ -1663,11 +1616,7 @@
         <w:t xml:space="preserve"> of the </w:t>
       </w:r>
       <w:r>
-        <w:t xml:space="preserve">number of juveniles </w:t>
-      </w:r>
-      <w:r>
-        <w:lastRenderedPageBreak/>
-        <w:t>released and the number</w:t>
+        <w:t>number of juveniles released and the number</w:t>
       </w:r>
       <w:r>
         <w:t xml:space="preserve"> </w:t>
@@ -1698,7 +1647,7 @@
 
 <file path=word/comments.xml><?xml version="1.0" encoding="utf-8"?>
 <w:comments xmlns:wpc="http://schemas.microsoft.com/office/word/2010/wordprocessingCanvas" xmlns:mo="http://schemas.microsoft.com/office/mac/office/2008/main" xmlns:mc="http://schemas.openxmlformats.org/markup-compatibility/2006" xmlns:mv="urn:schemas-microsoft-com:mac:vml" xmlns:o="urn:schemas-microsoft-com:office:office" xmlns:r="http://schemas.openxmlformats.org/officeDocument/2006/relationships" xmlns:m="http://schemas.openxmlformats.org/officeDocument/2006/math" xmlns:v="urn:schemas-microsoft-com:vml" xmlns:wp14="http://schemas.microsoft.com/office/word/2010/wordprocessingDrawing" xmlns:wp="http://schemas.openxmlformats.org/drawingml/2006/wordprocessingDrawing" xmlns:w10="urn:schemas-microsoft-com:office:word" xmlns:w="http://schemas.openxmlformats.org/wordprocessingml/2006/main" xmlns:w14="http://schemas.microsoft.com/office/word/2010/wordml" xmlns:wpg="http://schemas.microsoft.com/office/word/2010/wordprocessingGroup" xmlns:wpi="http://schemas.microsoft.com/office/word/2010/wordprocessingInk" xmlns:wne="http://schemas.microsoft.com/office/word/2006/wordml" xmlns:wps="http://schemas.microsoft.com/office/word/2010/wordprocessingShape" mc:Ignorable="w14 wp14">
-  <w:comment w:id="1" w:author="Will Satterthwaite" w:date="2015-03-16T14:03:00Z" w:initials="WS">
+  <w:comment w:id="22" w:author="Will Satterthwaite" w:date="2015-03-16T14:03:00Z" w:initials="WS">
     <w:p>
       <w:pPr>
         <w:pStyle w:val="CommentText"/>
@@ -1709,17 +1658,12 @@
         </w:rPr>
         <w:annotationRef/>
       </w:r>
-      <w:proofErr w:type="gramStart"/>
-      <w:r>
-        <w:t>Exact  numbers</w:t>
-      </w:r>
-      <w:proofErr w:type="gramEnd"/>
-      <w:r>
-        <w:t xml:space="preserve"> kind of arbitrary, the target genotyping %age is kind of hard to guess at based on results for only 0.80 and 0.96.</w:t>
+      <w:r>
+        <w:t>Exact  numbers kind of arbitrary, the target genotyping %age is kind of hard to guess at based on results for only 0.80 and 0.96.</w:t>
       </w:r>
     </w:p>
   </w:comment>
-  <w:comment w:id="2" w:author="Michael Mohr" w:date="2015-03-23T14:32:00Z" w:initials="MM">
+  <w:comment w:id="23" w:author="Michael Mohr" w:date="2015-03-23T14:32:00Z" w:initials="MM">
     <w:p>
       <w:pPr>
         <w:pStyle w:val="CommentText"/>
@@ -1731,15 +1675,7 @@
         <w:annotationRef/>
       </w:r>
       <w:r>
-        <w:t xml:space="preserve">Can we be more specific than "only a few". E.g., less than 100 parent pairs? </w:t>
-      </w:r>
-      <w:proofErr w:type="gramStart"/>
-      <w:r>
-        <w:t>less</w:t>
-      </w:r>
-      <w:proofErr w:type="gramEnd"/>
-      <w:r>
-        <w:t xml:space="preserve"> than 50 parent pairs?</w:t>
+        <w:t>Can we be more specific than "only a few". E.g., less than 100 parent pairs? less than 50 parent pairs?</w:t>
       </w:r>
     </w:p>
   </w:comment>

</xml_diff>

<commit_message>
Version submitted to group on Friday morning.
April 27th.
</commit_message>
<xml_diff>
--- a/doc/Section_II_Part_C_v2.docx
+++ b/doc/Section_II_Part_C_v2.docx
@@ -79,13 +79,27 @@
         <w:rPr>
           <w:b/>
         </w:rPr>
-        <w:t xml:space="preserve">Number of  </w:t>
-      </w:r>
+        <w:t xml:space="preserve">Number </w:t>
+      </w:r>
+      <w:proofErr w:type="gramStart"/>
       <w:r>
         <w:rPr>
           <w:b/>
         </w:rPr>
-        <w:t xml:space="preserve">Tag </w:t>
+        <w:t xml:space="preserve">of  </w:t>
+      </w:r>
+      <w:r>
+        <w:rPr>
+          <w:b/>
+        </w:rPr>
+        <w:t>Tag</w:t>
+      </w:r>
+      <w:proofErr w:type="gramEnd"/>
+      <w:r>
+        <w:rPr>
+          <w:b/>
+        </w:rPr>
+        <w:t xml:space="preserve"> </w:t>
       </w:r>
       <w:r>
         <w:rPr>
@@ -286,7 +300,15 @@
         <w:t xml:space="preserve">sampling </w:t>
       </w:r>
       <w:r>
-        <w:t>intensity and thus the tag recovery rate for small and rare stocks</w:t>
+        <w:t xml:space="preserve">intensity and thus the tag recovery rate for </w:t>
+      </w:r>
+      <w:proofErr w:type="gramStart"/>
+      <w:r>
+        <w:t>small</w:t>
+      </w:r>
+      <w:proofErr w:type="gramEnd"/>
+      <w:r>
+        <w:t xml:space="preserve"> and rare stocks</w:t>
       </w:r>
       <w:r>
         <w:t xml:space="preserve">. </w:t>
@@ -314,7 +336,15 @@
         <w:t>marking, tagging, and sampling rates</w:t>
       </w:r>
       <w:r>
-        <w:t xml:space="preserve"> would need to be done with careful consideration of individual stocks and the constraints on tagging, marking, and sampling each in the context of a larger coastwide sampling scheme</w:t>
+        <w:t xml:space="preserve"> would need to be done with careful consideration of individual stocks and the constraints on tagging, marking, and sampling each in the context of a larger </w:t>
+      </w:r>
+      <w:proofErr w:type="spellStart"/>
+      <w:r>
+        <w:t>coastwide</w:t>
+      </w:r>
+      <w:proofErr w:type="spellEnd"/>
+      <w:r>
+        <w:t xml:space="preserve"> sampling scheme</w:t>
       </w:r>
       <w:r>
         <w:t>.  F</w:t>
@@ -362,8 +392,29 @@
         <w:t xml:space="preserve">done </w:t>
       </w:r>
       <w:r>
-        <w:t>using existing systems such as PlanIt! (Morishima et al. 2012).</w:t>
-      </w:r>
+        <w:t xml:space="preserve">using existing systems such as </w:t>
+      </w:r>
+      <w:proofErr w:type="spellStart"/>
+      <w:r>
+        <w:t>PlanIt</w:t>
+      </w:r>
+      <w:proofErr w:type="spellEnd"/>
+      <w:r>
+        <w:t xml:space="preserve">! </w:t>
+      </w:r>
+      <w:proofErr w:type="gramStart"/>
+      <w:r>
+        <w:t>(</w:t>
+      </w:r>
+      <w:proofErr w:type="spellStart"/>
+      <w:r>
+        <w:t>Morishima</w:t>
+      </w:r>
+      <w:proofErr w:type="spellEnd"/>
+      <w:r>
+        <w:t xml:space="preserve"> et al. 2012).</w:t>
+      </w:r>
+      <w:proofErr w:type="gramEnd"/>
     </w:p>
     <w:p>
       <w:pPr>
@@ -454,9 +505,11 @@
       <w:r>
         <w:t>successful (</w:t>
       </w:r>
+      <w:proofErr w:type="spellStart"/>
       <w:r>
         <w:t>scorable</w:t>
       </w:r>
+      <w:proofErr w:type="spellEnd"/>
       <w:r>
         <w:t>)</w:t>
       </w:r>
@@ -554,10 +607,18 @@
         <w:t xml:space="preserve"> </w:t>
       </w:r>
       <w:r>
-        <w:t xml:space="preserve">Since there </w:t>
-      </w:r>
-      <w:r>
-        <w:t xml:space="preserve"> is no obvious way of </w:t>
+        <w:t xml:space="preserve">Since </w:t>
+      </w:r>
+      <w:proofErr w:type="gramStart"/>
+      <w:r>
+        <w:t xml:space="preserve">there </w:t>
+      </w:r>
+      <w:r>
+        <w:t xml:space="preserve"> is</w:t>
+      </w:r>
+      <w:proofErr w:type="gramEnd"/>
+      <w:r>
+        <w:t xml:space="preserve"> no obvious way of </w:t>
       </w:r>
       <w:r>
         <w:t xml:space="preserve">correcting </w:t>
@@ -634,14 +695,35 @@
     </w:p>
     <w:p/>
     <w:p>
-      <w:r>
-        <w:t xml:space="preserve">3)  There is some uncertainty in the tagging rate achieved through PBT when not all parents are genotyped, due to </w:t>
+      <w:proofErr w:type="gramStart"/>
+      <w:r>
+        <w:t>3)  There</w:t>
+      </w:r>
+      <w:proofErr w:type="gramEnd"/>
+      <w:r>
+        <w:t xml:space="preserve"> is some uncertainty in the tagging rate achieved through PBT when not all parents are genotyped, due to </w:t>
       </w:r>
       <w:r>
         <w:t xml:space="preserve">the </w:t>
       </w:r>
       <w:r>
-        <w:t xml:space="preserve">variance in family size.  If mating pairs are unknown, there is additional uncertainty in the tagging rate because it is unknown how many matings the ungenotyped parent(s) participated in.  Appendix </w:t>
+        <w:t xml:space="preserve">variance in family size.  If mating pairs are unknown, there is additional uncertainty in the tagging rate because it is unknown how many </w:t>
+      </w:r>
+      <w:proofErr w:type="spellStart"/>
+      <w:r>
+        <w:t>matings</w:t>
+      </w:r>
+      <w:proofErr w:type="spellEnd"/>
+      <w:r>
+        <w:t xml:space="preserve"> the </w:t>
+      </w:r>
+      <w:proofErr w:type="spellStart"/>
+      <w:r>
+        <w:t>ungenotyped</w:t>
+      </w:r>
+      <w:proofErr w:type="spellEnd"/>
+      <w:r>
+        <w:t xml:space="preserve"> parent(s) participated in.  Appendix </w:t>
       </w:r>
       <w:r>
         <w:rPr>
@@ -781,10 +863,18 @@
         <w:t xml:space="preserve"> to </w:t>
       </w:r>
       <w:r>
-        <w:t xml:space="preserve">adulthood, </w:t>
-      </w:r>
-      <w:r>
-        <w:t xml:space="preserve"> even if there is no tagging effect on the probability of survival</w:t>
+        <w:t>adulthood</w:t>
+      </w:r>
+      <w:proofErr w:type="gramStart"/>
+      <w:r>
+        <w:t xml:space="preserve">, </w:t>
+      </w:r>
+      <w:r>
+        <w:t xml:space="preserve"> even</w:t>
+      </w:r>
+      <w:proofErr w:type="gramEnd"/>
+      <w:r>
+        <w:t xml:space="preserve"> if there is no tagging effect on the probability of survival</w:t>
       </w:r>
       <w:r>
         <w:t xml:space="preserve">. </w:t>
@@ -802,7 +892,15 @@
         <w:t xml:space="preserve"> (and with PBT)</w:t>
       </w:r>
       <w:r>
-        <w:t xml:space="preserve">, the variance in the adult  tagging rate varies inversely with the size of the release group.  </w:t>
+        <w:t xml:space="preserve">, the variance in the </w:t>
+      </w:r>
+      <w:proofErr w:type="gramStart"/>
+      <w:r>
+        <w:t>adult  tagging</w:t>
+      </w:r>
+      <w:proofErr w:type="gramEnd"/>
+      <w:r>
+        <w:t xml:space="preserve"> rate varies inversely with the size of the release group.  </w:t>
       </w:r>
       <w:r>
         <w:t>However, w</w:t>
@@ -829,7 +927,15 @@
         <w:t xml:space="preserve">to be </w:t>
       </w:r>
       <w:r>
-        <w:t xml:space="preserve">Poisson distributed with constant mean, then this correlation between family and survival </w:t>
+        <w:t xml:space="preserve">Poisson distributed with constant mean, </w:t>
+      </w:r>
+      <w:proofErr w:type="gramStart"/>
+      <w:r>
+        <w:t>then</w:t>
+      </w:r>
+      <w:proofErr w:type="gramEnd"/>
+      <w:r>
+        <w:t xml:space="preserve"> this correlation between family and survival </w:t>
       </w:r>
       <w:r>
         <w:t xml:space="preserve">would </w:t>
@@ -847,7 +953,15 @@
         <w:t xml:space="preserve">.  However, </w:t>
       </w:r>
       <w:r>
-        <w:t xml:space="preserve">salmon populations tend to exhibit overdispersion in family size </w:t>
+        <w:t xml:space="preserve">salmon populations tend to exhibit </w:t>
+      </w:r>
+      <w:proofErr w:type="spellStart"/>
+      <w:r>
+        <w:t>overdispersion</w:t>
+      </w:r>
+      <w:proofErr w:type="spellEnd"/>
+      <w:r>
+        <w:t xml:space="preserve"> in family size </w:t>
       </w:r>
       <w:r>
         <w:t xml:space="preserve">making the effect of family-specific survival relevant to the question of </w:t>
@@ -857,7 +971,7 @@
       </w:r>
       <w:ins w:id="1" w:author="Eric Anderson" w:date="2015-03-27T02:05:00Z">
         <w:r>
-          <w:t>Accordingly the use of PBT for tagging has the potential to increase the variance in the realized tagging rates.</w:t>
+          <w:t>Accordingly the use of PBT for tagging has the potential to increase the variance in realized tagging rates.</w:t>
         </w:r>
       </w:ins>
     </w:p>
@@ -921,7 +1035,7 @@
     <w:p>
       <w:pPr>
         <w:rPr>
-          <w:ins w:id="12" w:author="Eric Anderson" w:date="2015-03-27T02:11:00Z"/>
+          <w:ins w:id="12" w:author="Eric Anderson" w:date="2015-03-27T09:25:00Z"/>
         </w:rPr>
       </w:pPr>
       <w:del w:id="13" w:author="Eric Anderson" w:date="2015-03-27T02:15:00Z">
@@ -940,699 +1054,1571 @@
       </w:r>
       <w:ins w:id="14" w:author="Eric Anderson" w:date="2015-03-27T02:15:00Z">
         <w:r>
-          <w:t xml:space="preserve"> describes simulations that document</w:t>
-        </w:r>
-      </w:ins>
-      <w:del w:id="15" w:author="Eric Anderson" w:date="2015-03-27T02:15:00Z">
+          <w:t xml:space="preserve"> describes</w:t>
+        </w:r>
+      </w:ins>
+      <w:ins w:id="15" w:author="Eric Anderson" w:date="2015-03-27T10:13:00Z">
+        <w:r>
+          <w:t xml:space="preserve"> simulations exploring the role of</w:t>
+        </w:r>
+      </w:ins>
+      <w:del w:id="16" w:author="Eric Anderson" w:date="2015-03-27T02:15:00Z">
         <w:r>
           <w:delText>,</w:delText>
         </w:r>
       </w:del>
+      <w:del w:id="17" w:author="Eric Anderson" w:date="2015-03-27T09:19:00Z">
+        <w:r>
+          <w:delText xml:space="preserve"> </w:delText>
+        </w:r>
+      </w:del>
+      <w:del w:id="18" w:author="Eric Anderson" w:date="2015-03-27T02:14:00Z">
+        <w:r>
+          <w:delText>s</w:delText>
+        </w:r>
+        <w:r>
+          <w:delText>o long</w:delText>
+        </w:r>
+      </w:del>
       <w:r>
         <w:t xml:space="preserve"> </w:t>
       </w:r>
-      <w:del w:id="16" w:author="Eric Anderson" w:date="2015-03-27T02:14:00Z">
+      <w:ins w:id="19" w:author="Eric Anderson" w:date="2015-03-27T02:11:00Z">
+        <w:r>
+          <w:t>three main factors influencing</w:t>
+        </w:r>
+        <w:r>
+          <w:t xml:space="preserve"> the variance in the realized PBT tagging rate: 1) </w:t>
+        </w:r>
+      </w:ins>
+      <w:ins w:id="20" w:author="Eric Anderson" w:date="2015-03-27T02:12:00Z">
+        <w:r>
+          <w:t>the variance in family size at the hatchery, whic</w:t>
+        </w:r>
+        <w:r>
+          <w:t>h can be expressed as the ratio</w:t>
+        </w:r>
+        <w:r>
+          <w:t xml:space="preserve"> of the effective number of </w:t>
+        </w:r>
+        <w:proofErr w:type="spellStart"/>
+        <w:r>
+          <w:t>spawners</w:t>
+        </w:r>
+        <w:proofErr w:type="spellEnd"/>
+        <w:r>
+          <w:t xml:space="preserve"> to the actual number; 2) </w:t>
+        </w:r>
+        <w:r>
+          <w:t xml:space="preserve">the number of families used to </w:t>
+        </w:r>
+      </w:ins>
+      <w:ins w:id="21" w:author="Eric Anderson" w:date="2015-03-27T02:13:00Z">
+        <w:r>
+          <w:t>produce the</w:t>
+        </w:r>
+        <w:r>
+          <w:t xml:space="preserve"> juveniles in the release group</w:t>
+        </w:r>
+        <w:proofErr w:type="gramStart"/>
+        <w:r>
+          <w:t xml:space="preserve">; </w:t>
+        </w:r>
+      </w:ins>
+      <w:ins w:id="22" w:author="Eric Anderson" w:date="2015-03-27T09:25:00Z">
+        <w:r>
+          <w:t xml:space="preserve"> and</w:t>
+        </w:r>
+        <w:proofErr w:type="gramEnd"/>
+        <w:r>
+          <w:t xml:space="preserve"> </w:t>
+        </w:r>
+      </w:ins>
+      <w:ins w:id="23" w:author="Eric Anderson" w:date="2015-03-27T02:13:00Z">
+        <w:r>
+          <w:t xml:space="preserve">3) </w:t>
+        </w:r>
+        <w:r>
+          <w:t>the fraction of families whose offspring are successfully tagged, which, in turn, is a function of the</w:t>
+        </w:r>
+        <w:r>
+          <w:t xml:space="preserve"> rate of successful genotyping.  </w:t>
+        </w:r>
+      </w:ins>
+      <w:ins w:id="24" w:author="Eric Anderson" w:date="2015-03-27T09:21:00Z">
+        <w:r>
+          <w:t>However, the influence of the variance of the</w:t>
+        </w:r>
+        <w:r>
+          <w:t xml:space="preserve"> realized</w:t>
+        </w:r>
+        <w:r>
+          <w:t xml:space="preserve"> PBT tagging rate on expanded estimates of the total number of release group fish represented by tag recoveries</w:t>
+        </w:r>
+        <w:r>
+          <w:t xml:space="preserve"> </w:t>
+        </w:r>
+        <w:r>
+          <w:t xml:space="preserve">is dependent on </w:t>
+        </w:r>
+        <w:r>
+          <w:t xml:space="preserve">the rate of sampling of tagged </w:t>
+        </w:r>
+        <w:proofErr w:type="gramStart"/>
+        <w:r>
+          <w:t>fish  in</w:t>
+        </w:r>
+        <w:proofErr w:type="gramEnd"/>
+        <w:r>
+          <w:t xml:space="preserve"> the fishery.  When the fraction of tagged fish recovered is less than 25 or 50%, there are many cases </w:t>
+        </w:r>
+      </w:ins>
+      <w:ins w:id="25" w:author="Eric Anderson" w:date="2015-03-27T09:23:00Z">
+        <w:r>
+          <w:t>in which</w:t>
+        </w:r>
+      </w:ins>
+      <w:ins w:id="26" w:author="Eric Anderson" w:date="2015-03-27T09:21:00Z">
+        <w:r>
+          <w:t xml:space="preserve"> the extra uncertainty due to variance in realized PBT tagging rate is negligible compared to the large amount of uncertainty due to the sampling rate.  </w:t>
+        </w:r>
+      </w:ins>
+    </w:p>
+    <w:p>
+      <w:pPr>
+        <w:rPr>
+          <w:ins w:id="27" w:author="Eric Anderson" w:date="2015-03-27T09:25:00Z"/>
+        </w:rPr>
+      </w:pPr>
+    </w:p>
+    <w:p>
+      <w:pPr>
+        <w:rPr>
+          <w:ins w:id="28" w:author="Eric Anderson" w:date="2015-03-27T09:29:00Z"/>
+        </w:rPr>
+      </w:pPr>
+      <w:ins w:id="29" w:author="Eric Anderson" w:date="2015-03-27T09:25:00Z">
+        <w:r>
+          <w:t xml:space="preserve">The simulations indicate that </w:t>
+        </w:r>
+      </w:ins>
+      <w:ins w:id="30" w:author="Eric Anderson" w:date="2015-03-27T09:26:00Z">
+        <w:r>
+          <w:t xml:space="preserve">all four of the following conditions must be met </w:t>
+        </w:r>
+      </w:ins>
+      <w:ins w:id="31" w:author="Eric Anderson" w:date="2015-03-27T09:29:00Z">
+        <w:r>
+          <w:t>in order for the v</w:t>
+        </w:r>
+        <w:r>
+          <w:t>ariance in PBT</w:t>
+        </w:r>
+        <w:r>
+          <w:t xml:space="preserve"> tagging rates to create noticeable</w:t>
+        </w:r>
+        <w:r>
+          <w:t xml:space="preserve"> decrease</w:t>
+        </w:r>
+        <w:r>
+          <w:t>s in</w:t>
+        </w:r>
+        <w:r>
+          <w:t xml:space="preserve"> accuracy of PBT-based estimates of expanded fish numbers: </w:t>
+        </w:r>
+      </w:ins>
+    </w:p>
+    <w:p>
+      <w:pPr>
+        <w:numPr>
+          <w:ilvl w:val="0"/>
+          <w:numId w:val="1"/>
+        </w:numPr>
+        <w:rPr>
+          <w:ins w:id="32" w:author="Eric Anderson" w:date="2015-03-27T09:29:00Z"/>
+        </w:rPr>
+      </w:pPr>
+      <w:ins w:id="33" w:author="Eric Anderson" w:date="2015-03-27T09:29:00Z">
+        <w:r>
+          <w:t>Release groups are composed of offspring of fewer than 30 families,  +</w:t>
+        </w:r>
+      </w:ins>
+    </w:p>
+    <w:p>
+      <w:pPr>
+        <w:numPr>
+          <w:ilvl w:val="0"/>
+          <w:numId w:val="1"/>
+        </w:numPr>
+        <w:rPr>
+          <w:ins w:id="34" w:author="Eric Anderson" w:date="2015-03-27T09:29:00Z"/>
+        </w:rPr>
+      </w:pPr>
+      <w:ins w:id="35" w:author="Eric Anderson" w:date="2015-03-27T09:29:00Z">
+        <w:r>
+          <w:t xml:space="preserve">The </w:t>
+        </w:r>
+        <w:proofErr w:type="spellStart"/>
+        <w:r>
+          <w:t>Nb</w:t>
+        </w:r>
+        <w:proofErr w:type="spellEnd"/>
+        <w:r>
+          <w:t>/(2S) ratio i</w:t>
+        </w:r>
+        <w:r>
+          <w:t>n</w:t>
+        </w:r>
+        <w:r>
+          <w:t xml:space="preserve"> the hatchery is lower than 0.88</w:t>
+        </w:r>
+        <w:r>
+          <w:t>,  +</w:t>
+        </w:r>
+      </w:ins>
+    </w:p>
+    <w:p>
+      <w:pPr>
+        <w:numPr>
+          <w:ilvl w:val="0"/>
+          <w:numId w:val="1"/>
+        </w:numPr>
+        <w:rPr>
+          <w:ins w:id="36" w:author="Eric Anderson" w:date="2015-03-27T09:29:00Z"/>
+        </w:rPr>
+      </w:pPr>
+      <w:ins w:id="37" w:author="Eric Anderson" w:date="2015-03-27T09:29:00Z">
+        <w:r>
+          <w:t>A fraction higher than 50% of all the fish from a release group in a fishery are expected to be sampled,  +</w:t>
+        </w:r>
+      </w:ins>
+    </w:p>
+    <w:p>
+      <w:pPr>
+        <w:numPr>
+          <w:ilvl w:val="0"/>
+          <w:numId w:val="1"/>
+        </w:numPr>
+        <w:rPr>
+          <w:ins w:id="38" w:author="Eric Anderson" w:date="2015-03-27T09:48:00Z"/>
+        </w:rPr>
+      </w:pPr>
+      <w:ins w:id="39" w:author="Eric Anderson" w:date="2015-03-27T09:29:00Z">
+        <w:r>
+          <w:t>The gen</w:t>
+        </w:r>
+        <w:r>
+          <w:t>otyping success rate</w:t>
+        </w:r>
+        <w:r>
+          <w:t xml:space="preserve"> is low enough that fewer than 96% of families are successfully tagged.  +</w:t>
+        </w:r>
+      </w:ins>
+    </w:p>
+    <w:p>
+      <w:pPr>
+        <w:rPr>
+          <w:ins w:id="40" w:author="Eric Anderson" w:date="2015-03-27T09:35:00Z"/>
+        </w:rPr>
+        <w:pPrChange w:id="41" w:author="Eric Anderson" w:date="2015-03-27T09:48:00Z">
+          <w:pPr>
+            <w:numPr>
+              <w:numId w:val="1"/>
+            </w:numPr>
+            <w:ind w:left="720" w:hanging="360"/>
+          </w:pPr>
+        </w:pPrChange>
+      </w:pPr>
+    </w:p>
+    <w:p>
+      <w:pPr>
+        <w:rPr>
+          <w:ins w:id="42" w:author="Eric Anderson" w:date="2015-03-27T09:47:00Z"/>
+        </w:rPr>
+      </w:pPr>
+      <w:ins w:id="43" w:author="Eric Anderson" w:date="2015-03-27T09:35:00Z">
+        <w:r>
+          <w:t xml:space="preserve">In connection with condition #4, it is </w:t>
+        </w:r>
+      </w:ins>
+      <w:moveToRangeStart w:id="44" w:author="Eric Anderson" w:date="2015-03-27T09:35:00Z" w:name="move289068281"/>
+      <w:moveTo w:id="45" w:author="Eric Anderson" w:date="2015-03-27T09:35:00Z">
+        <w:del w:id="46" w:author="Eric Anderson" w:date="2015-03-27T09:35:00Z">
+          <w:r>
+            <w:delText xml:space="preserve">it is </w:delText>
+          </w:r>
+        </w:del>
+        <w:r>
+          <w:t xml:space="preserve">important to recognize that, if parent </w:t>
+        </w:r>
+        <w:r>
+          <w:rPr>
+            <w:i/>
+          </w:rPr>
+          <w:t>pairs</w:t>
+        </w:r>
+        <w:r>
+          <w:t xml:space="preserve"> are required for parentage assignment, the </w:t>
+        </w:r>
+      </w:moveTo>
+      <w:ins w:id="47" w:author="Eric Anderson" w:date="2015-03-27T10:16:00Z">
+        <w:r>
+          <w:t xml:space="preserve">expected </w:t>
+        </w:r>
+      </w:ins>
+      <w:moveTo w:id="48" w:author="Eric Anderson" w:date="2015-03-27T09:35:00Z">
+        <w:r>
+          <w:t xml:space="preserve">fraction of families with both parents successfully genotyped decreases with the square of the fraction of successfully genotyped parents.  Thus, if 95% of male parents and 95% of female parents are successfully genotyped, one expects only 90.2% of the </w:t>
+        </w:r>
+        <w:del w:id="49" w:author="Eric Anderson" w:date="2015-03-27T10:16:00Z">
+          <w:r>
+            <w:delText xml:space="preserve"> </w:delText>
+          </w:r>
+        </w:del>
+        <w:r>
+          <w:t xml:space="preserve">families to </w:t>
+        </w:r>
+      </w:moveTo>
+      <w:ins w:id="50" w:author="Eric Anderson" w:date="2015-03-27T10:16:00Z">
+        <w:r>
+          <w:t>have</w:t>
+        </w:r>
+      </w:ins>
+      <w:moveTo w:id="51" w:author="Eric Anderson" w:date="2015-03-27T09:35:00Z">
+        <w:del w:id="52" w:author="Eric Anderson" w:date="2015-03-27T10:16:00Z">
+          <w:r>
+            <w:delText>have</w:delText>
+          </w:r>
+        </w:del>
+        <w:r>
+          <w:t xml:space="preserve"> both parents genotyped</w:t>
+        </w:r>
+      </w:moveTo>
+      <w:ins w:id="53" w:author="Eric Anderson" w:date="2015-03-27T09:41:00Z">
+        <w:r>
+          <w:t xml:space="preserve"> and hence have offspring that are tagged</w:t>
+        </w:r>
+      </w:ins>
+      <w:moveTo w:id="54" w:author="Eric Anderson" w:date="2015-03-27T09:35:00Z">
+        <w:r>
+          <w:t>.</w:t>
+        </w:r>
+      </w:moveTo>
+      <w:ins w:id="55" w:author="Eric Anderson" w:date="2015-03-27T09:41:00Z">
+        <w:r>
+          <w:t xml:space="preserve">  With sufficient markers to perform single parent assignments, however, the fraction of </w:t>
+        </w:r>
+      </w:ins>
+      <w:ins w:id="56" w:author="Eric Anderson" w:date="2015-03-27T09:43:00Z">
+        <w:r>
+          <w:t xml:space="preserve">tagged </w:t>
+        </w:r>
+      </w:ins>
+      <w:ins w:id="57" w:author="Eric Anderson" w:date="2015-03-27T09:41:00Z">
+        <w:r>
+          <w:t>families</w:t>
+        </w:r>
+      </w:ins>
+      <w:ins w:id="58" w:author="Eric Anderson" w:date="2015-03-27T09:43:00Z">
+        <w:r>
+          <w:t xml:space="preserve"> decreases much more slowly </w:t>
+        </w:r>
+        <w:r>
+          <w:t>as the genotyping success rate decreases, because both parents of a family must be un</w:t>
+        </w:r>
+      </w:ins>
+      <w:ins w:id="59" w:author="Eric Anderson" w:date="2015-03-27T10:17:00Z">
+        <w:r>
+          <w:t xml:space="preserve">successfully </w:t>
+        </w:r>
+      </w:ins>
+      <w:ins w:id="60" w:author="Eric Anderson" w:date="2015-03-27T09:43:00Z">
+        <w:r>
+          <w:t xml:space="preserve">genotyped </w:t>
+        </w:r>
+      </w:ins>
+      <w:ins w:id="61" w:author="Eric Anderson" w:date="2015-03-27T09:44:00Z">
+        <w:r>
+          <w:t xml:space="preserve">for the offspring to remain untagged.  For example, even if </w:t>
+        </w:r>
+      </w:ins>
+      <w:ins w:id="62" w:author="Eric Anderson" w:date="2015-03-27T09:46:00Z">
+        <w:r>
+          <w:t xml:space="preserve">only 86% of male and female </w:t>
+        </w:r>
+        <w:proofErr w:type="spellStart"/>
+        <w:r>
+          <w:t>spawners</w:t>
+        </w:r>
+        <w:proofErr w:type="spellEnd"/>
+        <w:r>
+          <w:t xml:space="preserve"> are successfully genotyped, the tagging rate of their offspring is still expected to be higher than 98</w:t>
+        </w:r>
+      </w:ins>
+      <w:ins w:id="63" w:author="Eric Anderson" w:date="2015-03-27T09:56:00Z">
+        <w:r>
+          <w:t>%.</w:t>
+        </w:r>
+      </w:ins>
+    </w:p>
+    <w:p>
+      <w:pPr>
+        <w:rPr>
+          <w:ins w:id="64" w:author="Eric Anderson" w:date="2015-03-27T02:11:00Z"/>
+        </w:rPr>
+      </w:pPr>
+      <w:moveTo w:id="65" w:author="Eric Anderson" w:date="2015-03-27T09:35:00Z">
+        <w:del w:id="66" w:author="Eric Anderson" w:date="2015-03-27T09:47:00Z">
+          <w:r>
+            <w:delText xml:space="preserve">   On the other hand, it  POINT OUT EXTRA ADVANTAGE OF SINGLE PARENT---NOT LIKELY TO LOSE BOTH PARENTS. must also be stressed that if 100% of the parents are successfully genotyped, then there is no additional variance in the adult tagging rate due to variance in family size, regardless of the number of parents that produced the release group.</w:delText>
+          </w:r>
+        </w:del>
+      </w:moveTo>
+      <w:moveToRangeEnd w:id="44"/>
+    </w:p>
+    <w:p>
+      <w:pPr>
+        <w:rPr>
+          <w:ins w:id="67" w:author="Eric Anderson" w:date="2015-03-27T09:33:00Z"/>
+        </w:rPr>
+      </w:pPr>
+      <w:ins w:id="68" w:author="Eric Anderson" w:date="2015-03-27T09:31:00Z">
+        <w:r>
+          <w:t>A</w:t>
+        </w:r>
+        <w:r>
+          <w:t>ppendix</w:t>
+        </w:r>
+      </w:ins>
+      <w:ins w:id="69" w:author="Eric Anderson" w:date="2015-03-27T09:47:00Z">
+        <w:r>
+          <w:t xml:space="preserve"> </w:t>
+        </w:r>
+        <w:r>
+          <w:rPr>
+            <w:highlight w:val="yellow"/>
+            <w:rPrChange w:id="70" w:author="Eric Anderson" w:date="2015-03-27T09:47:00Z">
+              <w:rPr/>
+            </w:rPrChange>
+          </w:rPr>
+          <w:t>Y</w:t>
+        </w:r>
+      </w:ins>
+      <w:ins w:id="71" w:author="Eric Anderson" w:date="2015-03-27T09:31:00Z">
+        <w:r>
+          <w:t xml:space="preserve"> </w:t>
+        </w:r>
+        <w:r>
+          <w:t xml:space="preserve">describes </w:t>
+        </w:r>
+      </w:ins>
+      <w:ins w:id="72" w:author="Eric Anderson" w:date="2015-03-27T09:32:00Z">
+        <w:r>
+          <w:t xml:space="preserve">data and </w:t>
+        </w:r>
+      </w:ins>
+      <w:ins w:id="73" w:author="Eric Anderson" w:date="2015-03-27T09:31:00Z">
+        <w:r>
+          <w:t>analyses</w:t>
+        </w:r>
+        <w:r>
+          <w:t xml:space="preserve"> </w:t>
+        </w:r>
+      </w:ins>
+      <w:ins w:id="74" w:author="Eric Anderson" w:date="2015-03-27T09:32:00Z">
+        <w:r>
+          <w:t>used to determine</w:t>
+        </w:r>
+      </w:ins>
+      <w:ins w:id="75" w:author="Eric Anderson" w:date="2015-03-27T09:31:00Z">
+        <w:r>
+          <w:t xml:space="preserve"> how frequently </w:t>
+        </w:r>
+      </w:ins>
+      <w:ins w:id="76" w:author="Eric Anderson" w:date="2015-03-27T09:48:00Z">
+        <w:r>
+          <w:t>the above four</w:t>
+        </w:r>
+      </w:ins>
+      <w:ins w:id="77" w:author="Eric Anderson" w:date="2015-03-27T09:31:00Z">
+        <w:r>
+          <w:t xml:space="preserve"> co</w:t>
+        </w:r>
+        <w:r>
+          <w:t>nditions are likely to be encountered</w:t>
+        </w:r>
+      </w:ins>
+      <w:ins w:id="78" w:author="Eric Anderson" w:date="2015-03-27T09:33:00Z">
+        <w:r>
+          <w:t xml:space="preserve"> given the practices in </w:t>
+        </w:r>
+        <w:proofErr w:type="gramStart"/>
+        <w:r>
+          <w:t>current  tagging</w:t>
+        </w:r>
+        <w:proofErr w:type="gramEnd"/>
+        <w:r>
+          <w:t xml:space="preserve"> and sampling programs</w:t>
+        </w:r>
+      </w:ins>
+      <w:ins w:id="79" w:author="Eric Anderson" w:date="2015-03-27T09:31:00Z">
+        <w:r>
+          <w:t>.  In summary:</w:t>
+        </w:r>
+      </w:ins>
+    </w:p>
+    <w:p>
+      <w:pPr>
+        <w:rPr>
+          <w:ins w:id="80" w:author="Eric Anderson" w:date="2015-03-27T09:33:00Z"/>
+        </w:rPr>
+      </w:pPr>
+    </w:p>
+    <w:p>
+      <w:pPr>
+        <w:rPr>
+          <w:ins w:id="81" w:author="Eric Anderson" w:date="2015-03-27T09:34:00Z"/>
+        </w:rPr>
+      </w:pPr>
+    </w:p>
+    <w:p>
+      <w:pPr>
+        <w:pStyle w:val="ListParagraph"/>
+        <w:numPr>
+          <w:ilvl w:val="0"/>
+          <w:numId w:val="2"/>
+        </w:numPr>
+        <w:rPr>
+          <w:ins w:id="82" w:author="Eric Anderson" w:date="2015-03-27T09:34:00Z"/>
+        </w:rPr>
+        <w:pPrChange w:id="83" w:author="Eric Anderson" w:date="2015-03-27T09:48:00Z">
+          <w:pPr/>
+        </w:pPrChange>
+      </w:pPr>
+      <w:ins w:id="84" w:author="Eric Anderson" w:date="2015-03-27T09:34:00Z">
+        <w:r>
+          <w:t xml:space="preserve">Condition 1 is often encountered.  Approximately 33% of release groups in the last decade were small enough that </w:t>
+        </w:r>
+        <w:proofErr w:type="gramStart"/>
+        <w:r>
+          <w:t>they could have been produced by fewer than 10 parent pairs</w:t>
+        </w:r>
+        <w:proofErr w:type="gramEnd"/>
+        <w:r>
+          <w:t>.</w:t>
+        </w:r>
+      </w:ins>
+    </w:p>
+    <w:p>
+      <w:pPr>
+        <w:pStyle w:val="ListParagraph"/>
+        <w:numPr>
+          <w:ilvl w:val="0"/>
+          <w:numId w:val="2"/>
+        </w:numPr>
+        <w:rPr>
+          <w:ins w:id="85" w:author="Eric Anderson" w:date="2015-03-27T09:51:00Z"/>
+        </w:rPr>
+        <w:pPrChange w:id="86" w:author="Eric Anderson" w:date="2015-03-27T09:48:00Z">
+          <w:pPr/>
+        </w:pPrChange>
+      </w:pPr>
+      <w:ins w:id="87" w:author="Eric Anderson" w:date="2015-03-27T09:49:00Z">
+        <w:r>
+          <w:t>Condition</w:t>
+        </w:r>
+      </w:ins>
+      <w:ins w:id="88" w:author="Eric Anderson" w:date="2015-03-27T09:34:00Z">
+        <w:r>
+          <w:t xml:space="preserve"> 2 is usually encountered.  Data from hatchery programs suggest that the </w:t>
+        </w:r>
+      </w:ins>
+      <w:proofErr w:type="spellStart"/>
+      <w:ins w:id="89" w:author="Eric Anderson" w:date="2015-03-27T09:51:00Z">
+        <w:r>
+          <w:t>Nb</w:t>
+        </w:r>
+        <w:proofErr w:type="spellEnd"/>
+        <w:r>
+          <w:t>/(2S) ratio can be expected to be between 0.3 and 0.7</w:t>
+        </w:r>
+        <w:r>
+          <w:t xml:space="preserve"> in salmon hatcheries.</w:t>
+        </w:r>
+      </w:ins>
+      <w:ins w:id="90" w:author="Eric Anderson" w:date="2015-03-27T09:34:00Z">
+        <w:r>
+          <w:t xml:space="preserve"> </w:t>
+        </w:r>
+      </w:ins>
+    </w:p>
+    <w:p>
+      <w:pPr>
+        <w:pStyle w:val="ListParagraph"/>
+        <w:numPr>
+          <w:ilvl w:val="0"/>
+          <w:numId w:val="2"/>
+        </w:numPr>
+        <w:rPr>
+          <w:ins w:id="91" w:author="Eric Anderson" w:date="2015-03-27T09:59:00Z"/>
+        </w:rPr>
+        <w:pPrChange w:id="92" w:author="Eric Anderson" w:date="2015-03-27T09:48:00Z">
+          <w:pPr/>
+        </w:pPrChange>
+      </w:pPr>
+      <w:ins w:id="93" w:author="Eric Anderson" w:date="2015-03-27T09:51:00Z">
+        <w:r>
+          <w:t xml:space="preserve">Condition </w:t>
+        </w:r>
+      </w:ins>
+      <w:ins w:id="94" w:author="Eric Anderson" w:date="2015-03-27T09:34:00Z">
+        <w:r>
+          <w:t xml:space="preserve">3 is infrequently encountered. Only a small fraction of </w:t>
+        </w:r>
+      </w:ins>
+      <w:ins w:id="95" w:author="Eric Anderson" w:date="2015-03-27T09:59:00Z">
+        <w:r>
+          <w:t>CWTs are</w:t>
+        </w:r>
+      </w:ins>
+      <w:ins w:id="96" w:author="Eric Anderson" w:date="2015-03-27T09:34:00Z">
+        <w:r>
+          <w:t xml:space="preserve"> recovered in situations where the sampling rate on tagged fish from the release group exceeds 50%.</w:t>
+        </w:r>
+      </w:ins>
+    </w:p>
+    <w:p>
+      <w:pPr>
+        <w:pStyle w:val="ListParagraph"/>
+        <w:numPr>
+          <w:ilvl w:val="0"/>
+          <w:numId w:val="2"/>
+        </w:numPr>
+        <w:rPr>
+          <w:ins w:id="97" w:author="Eric Anderson" w:date="2015-03-27T10:04:00Z"/>
+        </w:rPr>
+        <w:pPrChange w:id="98" w:author="Eric Anderson" w:date="2015-03-27T10:04:00Z">
+          <w:pPr/>
+        </w:pPrChange>
+      </w:pPr>
+      <w:ins w:id="99" w:author="Eric Anderson" w:date="2015-03-27T09:59:00Z">
+        <w:r>
+          <w:t xml:space="preserve">Empirical data from a </w:t>
+        </w:r>
+      </w:ins>
+      <w:ins w:id="100" w:author="Eric Anderson" w:date="2015-03-27T10:00:00Z">
+        <w:r>
+          <w:t xml:space="preserve">five-year old </w:t>
+        </w:r>
+      </w:ins>
+      <w:ins w:id="101" w:author="Eric Anderson" w:date="2015-03-27T09:59:00Z">
+        <w:r>
+          <w:t>PBT program in place in Idaho</w:t>
+        </w:r>
+      </w:ins>
+      <w:ins w:id="102" w:author="Eric Anderson" w:date="2015-03-27T10:00:00Z">
+        <w:r>
+          <w:t xml:space="preserve"> indicates that the rate </w:t>
+        </w:r>
+        <w:proofErr w:type="gramStart"/>
+        <w:r>
+          <w:t xml:space="preserve">of  </w:t>
+        </w:r>
+      </w:ins>
+      <w:ins w:id="103" w:author="Eric Anderson" w:date="2015-03-27T10:02:00Z">
+        <w:r>
+          <w:t>individual</w:t>
+        </w:r>
+        <w:proofErr w:type="gramEnd"/>
+        <w:r>
+          <w:t xml:space="preserve"> </w:t>
+        </w:r>
+      </w:ins>
+      <w:ins w:id="104" w:author="Eric Anderson" w:date="2015-03-27T10:00:00Z">
+        <w:r>
+          <w:t>genotyping</w:t>
+        </w:r>
+        <w:r>
+          <w:t xml:space="preserve"> success can be </w:t>
+        </w:r>
+      </w:ins>
+      <w:ins w:id="105" w:author="Eric Anderson" w:date="2015-03-27T10:01:00Z">
+        <w:r>
+          <w:t>maintained at a</w:t>
+        </w:r>
+        <w:r>
+          <w:t xml:space="preserve"> </w:t>
+        </w:r>
+        <w:r>
+          <w:t>level</w:t>
+        </w:r>
+      </w:ins>
+      <w:ins w:id="106" w:author="Eric Anderson" w:date="2015-03-27T10:02:00Z">
+        <w:r>
+          <w:t xml:space="preserve"> near </w:t>
+        </w:r>
+        <w:r>
+          <w:t xml:space="preserve">98%.  With such rates, using parent-pair assignments for </w:t>
+        </w:r>
+      </w:ins>
+      <w:ins w:id="107" w:author="Eric Anderson" w:date="2015-03-27T10:03:00Z">
+        <w:r>
+          <w:t>parentage yield</w:t>
+        </w:r>
+        <w:r>
+          <w:t>s a family tagging of</w:t>
+        </w:r>
+        <w:r>
+          <w:t xml:space="preserve"> near 96%.  However, using single parent assignments, this genotyping success rate would yield family tagging rates of </w:t>
+        </w:r>
+      </w:ins>
+      <w:ins w:id="108" w:author="Eric Anderson" w:date="2015-03-27T10:04:00Z">
+        <w:r>
+          <w:t>effectively</w:t>
+        </w:r>
+      </w:ins>
+      <w:ins w:id="109" w:author="Eric Anderson" w:date="2015-03-27T10:03:00Z">
+        <w:r>
+          <w:t xml:space="preserve"> 1.0, at which point</w:t>
+        </w:r>
+        <w:r>
+          <w:t xml:space="preserve"> the variance in realized PBT tagging rate is </w:t>
+        </w:r>
+      </w:ins>
+      <w:ins w:id="110" w:author="Eric Anderson" w:date="2015-03-27T10:04:00Z">
+        <w:r>
+          <w:t>effectively 0.</w:t>
+        </w:r>
+      </w:ins>
+    </w:p>
+    <w:p>
+      <w:pPr>
+        <w:rPr>
+          <w:ins w:id="111" w:author="Eric Anderson" w:date="2015-03-27T10:05:00Z"/>
+        </w:rPr>
+      </w:pPr>
+    </w:p>
+    <w:p>
+      <w:pPr>
+        <w:rPr>
+          <w:ins w:id="112" w:author="Eric Anderson" w:date="2015-03-27T09:30:00Z"/>
+        </w:rPr>
+      </w:pPr>
+      <w:ins w:id="113" w:author="Eric Anderson" w:date="2015-03-27T10:05:00Z">
+        <w:r>
+          <w:t xml:space="preserve">In conclusion, </w:t>
+        </w:r>
+        <w:r>
+          <w:t xml:space="preserve">the additional variance </w:t>
+        </w:r>
+      </w:ins>
+      <w:ins w:id="114" w:author="Eric Anderson" w:date="2015-03-27T10:06:00Z">
+        <w:r>
+          <w:t xml:space="preserve">in </w:t>
+        </w:r>
+      </w:ins>
+      <w:ins w:id="115" w:author="Eric Anderson" w:date="2015-03-27T10:07:00Z">
+        <w:r>
+          <w:t xml:space="preserve">estimates of fishery and life history parameters </w:t>
+        </w:r>
+      </w:ins>
+      <w:ins w:id="116" w:author="Eric Anderson" w:date="2015-03-27T10:05:00Z">
+        <w:r>
+          <w:t xml:space="preserve">incurred due </w:t>
+        </w:r>
+      </w:ins>
+      <w:ins w:id="117" w:author="Eric Anderson" w:date="2015-03-27T10:06:00Z">
+        <w:r>
+          <w:t xml:space="preserve">to </w:t>
+        </w:r>
+      </w:ins>
+      <w:ins w:id="118" w:author="Eric Anderson" w:date="2015-03-27T10:05:00Z">
+        <w:r>
+          <w:t xml:space="preserve">variance in </w:t>
+        </w:r>
+      </w:ins>
+      <w:ins w:id="119" w:author="Eric Anderson" w:date="2015-03-27T10:06:00Z">
+        <w:r>
+          <w:t>realized</w:t>
+        </w:r>
+        <w:r>
+          <w:t xml:space="preserve"> PBT tagging rates </w:t>
+        </w:r>
+        <w:r>
+          <w:t xml:space="preserve">is likely to be negligible </w:t>
+        </w:r>
+      </w:ins>
+      <w:ins w:id="120" w:author="Eric Anderson" w:date="2015-03-27T10:08:00Z">
+        <w:r>
+          <w:t xml:space="preserve">in a PBT program capable of making accurate assignments to single </w:t>
+        </w:r>
+        <w:commentRangeStart w:id="121"/>
+        <w:r>
+          <w:t>parents</w:t>
+        </w:r>
+      </w:ins>
+      <w:commentRangeEnd w:id="121"/>
+      <w:ins w:id="122" w:author="Eric Anderson" w:date="2015-03-27T10:09:00Z">
+        <w:r>
+          <w:rPr>
+            <w:rStyle w:val="CommentReference"/>
+          </w:rPr>
+          <w:commentReference w:id="121"/>
+        </w:r>
+      </w:ins>
+      <w:ins w:id="124" w:author="Eric Anderson" w:date="2015-03-27T10:08:00Z">
+        <w:r>
+          <w:t>.</w:t>
+        </w:r>
+      </w:ins>
+      <w:ins w:id="125" w:author="Eric Anderson" w:date="2015-03-27T10:06:00Z">
+        <w:r>
+          <w:t xml:space="preserve"> </w:t>
+        </w:r>
+      </w:ins>
+      <w:ins w:id="126" w:author="Eric Anderson" w:date="2015-03-27T10:04:00Z">
+        <w:r>
+          <w:t xml:space="preserve"> </w:t>
+        </w:r>
+      </w:ins>
+    </w:p>
+    <w:p>
+      <w:pPr>
+        <w:rPr>
+          <w:ins w:id="127" w:author="Eric Anderson" w:date="2015-03-27T02:11:00Z"/>
+        </w:rPr>
+      </w:pPr>
+    </w:p>
+    <w:p>
+      <w:pPr>
+        <w:rPr>
+          <w:del w:id="128" w:author="Eric Anderson" w:date="2015-03-27T10:08:00Z"/>
+        </w:rPr>
+      </w:pPr>
+      <w:bookmarkStart w:id="129" w:name="_GoBack"/>
+      <w:bookmarkEnd w:id="129"/>
+      <w:del w:id="130" w:author="Eric Anderson" w:date="2015-03-27T10:08:00Z">
+        <w:r>
+          <w:delText>as</w:delText>
+        </w:r>
+        <w:commentRangeStart w:id="131"/>
+        <w:r>
+          <w:delText xml:space="preserve"> there are at least </w:delText>
+        </w:r>
+        <w:r>
+          <w:delText xml:space="preserve">about </w:delText>
+        </w:r>
+        <w:r>
+          <w:delText xml:space="preserve">100 parent pairs per release group, and </w:delText>
+        </w:r>
+        <w:r>
+          <w:delText xml:space="preserve">greater than </w:delText>
+        </w:r>
+        <w:r>
+          <w:delText>9</w:delText>
+        </w:r>
+        <w:r>
+          <w:delText>6</w:delText>
+        </w:r>
+        <w:r>
+          <w:delText xml:space="preserve">% of </w:delText>
+        </w:r>
+        <w:r>
+          <w:delText xml:space="preserve">the </w:delText>
+        </w:r>
+        <w:r>
+          <w:delText>parent</w:delText>
+        </w:r>
+        <w:r>
+          <w:delText xml:space="preserve"> pairs </w:delText>
+        </w:r>
+        <w:r>
+          <w:delText>are successfully genotyped</w:delText>
+        </w:r>
+        <w:commentRangeEnd w:id="131"/>
+        <w:r>
+          <w:rPr>
+            <w:rStyle w:val="CommentReference"/>
+          </w:rPr>
+          <w:commentReference w:id="131"/>
+        </w:r>
+        <w:r>
+          <w:delText xml:space="preserve">, the </w:delText>
+        </w:r>
+        <w:r>
+          <w:delText>additional</w:delText>
+        </w:r>
+        <w:r>
+          <w:delText xml:space="preserve"> </w:delText>
+        </w:r>
+        <w:r>
+          <w:delText>variance in tagging rates introduced by variation in family size</w:delText>
+        </w:r>
+        <w:r>
+          <w:delText xml:space="preserve">, </w:delText>
+        </w:r>
+        <w:r>
+          <w:delText>al</w:delText>
+        </w:r>
+        <w:r>
+          <w:delText>though not negligible, is not dramatically larger (as a fraction of the true tagging rate) than the</w:delText>
+        </w:r>
+        <w:r>
+          <w:delText xml:space="preserve"> variance in </w:delText>
+        </w:r>
+        <w:r>
+          <w:delText xml:space="preserve">the realized </w:delText>
+        </w:r>
+        <w:r>
+          <w:delText>adult tagging rate due to demographic stochasticity.</w:delText>
+        </w:r>
+        <w:r>
+          <w:delText xml:space="preserve">  However, the situation deteriorates </w:delText>
+        </w:r>
+        <w:r>
+          <w:delText xml:space="preserve">fairly </w:delText>
+        </w:r>
+        <w:r>
+          <w:delText xml:space="preserve">dramatically </w:delText>
+        </w:r>
+        <w:r>
+          <w:delText xml:space="preserve">when </w:delText>
+        </w:r>
+        <w:commentRangeStart w:id="132"/>
+        <w:r>
+          <w:delText>only a few</w:delText>
+        </w:r>
+        <w:r>
+          <w:delText xml:space="preserve"> </w:delText>
+        </w:r>
+        <w:r>
+          <w:delText>parent</w:delText>
+        </w:r>
+        <w:r>
+          <w:delText xml:space="preserve"> pairs </w:delText>
+        </w:r>
+        <w:r>
+          <w:delText>produce the release group</w:delText>
+        </w:r>
+        <w:commentRangeEnd w:id="132"/>
+        <w:r>
+          <w:rPr>
+            <w:rStyle w:val="CommentReference"/>
+          </w:rPr>
+          <w:commentReference w:id="132"/>
+        </w:r>
+        <w:r>
+          <w:delText xml:space="preserve">, </w:delText>
+        </w:r>
+        <w:r>
+          <w:delText>or</w:delText>
+        </w:r>
+        <w:r>
+          <w:delText xml:space="preserve"> when a </w:delText>
+        </w:r>
+        <w:r>
+          <w:delText xml:space="preserve">much </w:delText>
+        </w:r>
+        <w:r>
+          <w:delText xml:space="preserve">smaller fraction of </w:delText>
+        </w:r>
+        <w:r>
+          <w:delText xml:space="preserve">the </w:delText>
+        </w:r>
+        <w:r>
+          <w:delText>parent</w:delText>
+        </w:r>
+        <w:r>
+          <w:delText xml:space="preserve"> pairs </w:delText>
+        </w:r>
+        <w:r>
+          <w:delText xml:space="preserve">are successfully genotyped. </w:delText>
+        </w:r>
+      </w:del>
+    </w:p>
+    <w:p>
+      <w:pPr>
+        <w:rPr>
+          <w:del w:id="133" w:author="Eric Anderson" w:date="2015-03-27T10:08:00Z"/>
+        </w:rPr>
+      </w:pPr>
+    </w:p>
+    <w:p>
+      <w:pPr>
+        <w:rPr>
+          <w:del w:id="134" w:author="Eric Anderson" w:date="2015-03-27T10:08:00Z"/>
+        </w:rPr>
+      </w:pPr>
+      <w:del w:id="135" w:author="Eric Anderson" w:date="2015-03-27T09:21:00Z">
+        <w:r>
+          <w:delText xml:space="preserve">The </w:delText>
+        </w:r>
+        <w:r>
+          <w:delText xml:space="preserve">influence of the </w:delText>
+        </w:r>
+        <w:r>
+          <w:delText>variance of the PBT tagging rate</w:delText>
+        </w:r>
+        <w:r>
+          <w:delText xml:space="preserve"> on </w:delText>
+        </w:r>
+        <w:r>
+          <w:delText xml:space="preserve">expanded </w:delText>
+        </w:r>
+        <w:r>
+          <w:delText>estima</w:delText>
+        </w:r>
+        <w:r>
+          <w:delText>tes of the total number of release group fish represented by tag recoveries</w:delText>
+        </w:r>
+        <w:r>
+          <w:delText xml:space="preserve">, however, is </w:delText>
+        </w:r>
+        <w:r>
+          <w:delText>dependent on the marking rat</w:delText>
+        </w:r>
+        <w:r>
+          <w:delText>e</w:delText>
+        </w:r>
+      </w:del>
+      <w:del w:id="136" w:author="Eric Anderson" w:date="2015-03-27T10:08:00Z">
+        <w:r>
+          <w:delText>…</w:delText>
+        </w:r>
+      </w:del>
+    </w:p>
+    <w:p>
+      <w:pPr>
+        <w:rPr>
+          <w:del w:id="137" w:author="Eric Anderson" w:date="2015-03-27T10:08:00Z"/>
+        </w:rPr>
+      </w:pPr>
+    </w:p>
+    <w:p>
+      <w:pPr>
+        <w:rPr>
+          <w:del w:id="138" w:author="Eric Anderson" w:date="2015-03-27T10:08:00Z"/>
+        </w:rPr>
+      </w:pPr>
+      <w:del w:id="139" w:author="Eric Anderson" w:date="2015-03-27T10:08:00Z">
+        <w:r>
+          <w:delText xml:space="preserve">In this regard, </w:delText>
+        </w:r>
+      </w:del>
+      <w:moveFromRangeStart w:id="140" w:author="Eric Anderson" w:date="2015-03-27T09:35:00Z" w:name="move289068281"/>
+      <w:moveFrom w:id="141" w:author="Eric Anderson" w:date="2015-03-27T09:35:00Z">
+        <w:del w:id="142" w:author="Eric Anderson" w:date="2015-03-27T10:08:00Z">
+          <w:r>
+            <w:delText xml:space="preserve">it is important to recognize that, if parent </w:delText>
+          </w:r>
+          <w:r>
+            <w:rPr>
+              <w:i/>
+            </w:rPr>
+            <w:delText>pairs</w:delText>
+          </w:r>
+          <w:r>
+            <w:delText xml:space="preserve"> are required for parentage assignment, the fraction of families with both parents successfully genotyped decreases with the square of the fraction of successfully genotyped </w:delText>
+          </w:r>
+          <w:r>
+            <w:delText>parents</w:delText>
+          </w:r>
+          <w:r>
+            <w:delText xml:space="preserve">.  Thus, if 95% of </w:delText>
+          </w:r>
+          <w:r>
+            <w:delText xml:space="preserve">male parents </w:delText>
+          </w:r>
+          <w:r>
+            <w:delText xml:space="preserve">and 95% of </w:delText>
+          </w:r>
+          <w:r>
+            <w:delText xml:space="preserve">female parents </w:delText>
+          </w:r>
+          <w:r>
+            <w:delText xml:space="preserve">are successfully genotyped, one expects </w:delText>
+          </w:r>
+          <w:r>
+            <w:delText xml:space="preserve">only 90.2% of the </w:delText>
+          </w:r>
+          <w:r>
+            <w:delText xml:space="preserve"> </w:delText>
+          </w:r>
+          <w:r>
+            <w:delText xml:space="preserve">families to have both parents genotyped.  </w:delText>
+          </w:r>
+          <w:r>
+            <w:delText xml:space="preserve"> </w:delText>
+          </w:r>
+          <w:r>
+            <w:delText xml:space="preserve">On the other hand, it </w:delText>
+          </w:r>
+          <w:r>
+            <w:delText xml:space="preserve"> POINT OUT EXTRA ADVANTAGE OF SINGLE PARENT---NOT LIKELY TO LOSE BOTH PARENTS. </w:delText>
+          </w:r>
+          <w:r>
+            <w:delText xml:space="preserve">must also be stressed that if 100% of the parents are successfully genotyped, then </w:delText>
+          </w:r>
+          <w:r>
+            <w:delText>there is no additional variance in the a</w:delText>
+          </w:r>
+          <w:r>
+            <w:delText>dult tagging rate due to variance in family size</w:delText>
+          </w:r>
+          <w:r>
+            <w:delText>, regardless of the numb</w:delText>
+          </w:r>
+          <w:r>
+            <w:delText xml:space="preserve">er of parents </w:delText>
+          </w:r>
+          <w:r>
+            <w:delText xml:space="preserve">that produced </w:delText>
+          </w:r>
+          <w:r>
+            <w:delText xml:space="preserve">the </w:delText>
+          </w:r>
+          <w:r>
+            <w:delText>release group</w:delText>
+          </w:r>
+          <w:r>
+            <w:delText xml:space="preserve">.  </w:delText>
+          </w:r>
+        </w:del>
+      </w:moveFrom>
+      <w:moveFromRangeEnd w:id="140"/>
+      <w:del w:id="143" w:author="Eric Anderson" w:date="2015-03-27T10:08:00Z">
+        <w:r>
+          <w:delText xml:space="preserve">In </w:delText>
+        </w:r>
+        <w:r>
+          <w:delText xml:space="preserve">addition, the estimated tagging rate in the Idaho PBT programs over the last </w:delText>
+        </w:r>
+        <w:r>
+          <w:rPr>
+            <w:highlight w:val="yellow"/>
+          </w:rPr>
+          <w:delText>XX</w:delText>
+        </w:r>
+        <w:r>
+          <w:delText xml:space="preserve"> years averages</w:delText>
+        </w:r>
+        <w:r>
+          <w:delText xml:space="preserve"> </w:delText>
+        </w:r>
+        <w:r>
+          <w:rPr>
+            <w:highlight w:val="yellow"/>
+          </w:rPr>
+          <w:delText>XX</w:delText>
+        </w:r>
+        <w:r>
+          <w:delText xml:space="preserve">% </w:delText>
+        </w:r>
+        <w:r>
+          <w:delText xml:space="preserve">for </w:delText>
+        </w:r>
+        <w:r>
+          <w:delText xml:space="preserve">Chinook and </w:delText>
+        </w:r>
+        <w:r>
+          <w:rPr>
+            <w:highlight w:val="yellow"/>
+          </w:rPr>
+          <w:delText>XX</w:delText>
+        </w:r>
+        <w:r>
+          <w:delText xml:space="preserve">% </w:delText>
+        </w:r>
+        <w:r>
+          <w:delText xml:space="preserve">for </w:delText>
+        </w:r>
+        <w:r>
+          <w:delText>steelhead</w:delText>
+        </w:r>
+        <w:r>
+          <w:delText xml:space="preserve">, </w:delText>
+        </w:r>
+        <w:r>
+          <w:delText>demonstrating that high genotyping success rates</w:delText>
+        </w:r>
+        <w:r>
+          <w:delText xml:space="preserve"> can be achieved.</w:delText>
+        </w:r>
+      </w:del>
+    </w:p>
+    <w:p>
+      <w:pPr>
+        <w:rPr>
+          <w:del w:id="144" w:author="Eric Anderson" w:date="2015-03-27T10:08:00Z"/>
+        </w:rPr>
+      </w:pPr>
+    </w:p>
+    <w:p>
+      <w:pPr>
+        <w:rPr>
+          <w:del w:id="145" w:author="Eric Anderson" w:date="2015-03-27T10:08:00Z"/>
+        </w:rPr>
+      </w:pPr>
+      <w:del w:id="146" w:author="Eric Anderson" w:date="2015-03-27T10:08:00Z">
+        <w:r>
+          <w:delText xml:space="preserve">The dependence </w:delText>
+        </w:r>
+        <w:r>
+          <w:delText xml:space="preserve">of </w:delText>
+        </w:r>
+        <w:r>
+          <w:delText xml:space="preserve">the realized </w:delText>
+        </w:r>
+        <w:r>
+          <w:delText>PBT tag rate variance</w:delText>
+        </w:r>
+        <w:r>
+          <w:delText xml:space="preserve"> on</w:delText>
+        </w:r>
+        <w:r>
+          <w:delText xml:space="preserve"> </w:delText>
+        </w:r>
+        <w:r>
+          <w:delText xml:space="preserve">the number of parents producing the release group </w:delText>
+        </w:r>
+        <w:r>
+          <w:delText>is important</w:delText>
+        </w:r>
+        <w:r>
+          <w:delText xml:space="preserve"> given the </w:delText>
+        </w:r>
+        <w:r>
+          <w:delText xml:space="preserve">current distribution of </w:delText>
+        </w:r>
+        <w:r>
+          <w:delText xml:space="preserve">release group sizes. </w:delText>
+        </w:r>
+        <w:r>
+          <w:delText xml:space="preserve"> Because tagging a release group using PBT requires defining </w:delText>
+        </w:r>
+        <w:r>
+          <w:delText xml:space="preserve">the </w:delText>
+        </w:r>
+        <w:r>
+          <w:delText>release group in terms of the parents that produced it, small release groups are subjec</w:delText>
+        </w:r>
+        <w:r>
+          <w:delText xml:space="preserve">t </w:delText>
+        </w:r>
+        <w:r>
+          <w:delText xml:space="preserve">to the PBT-tag rate variance incurred from using a small number of </w:delText>
+        </w:r>
+        <w:r>
+          <w:delText>parent pairs</w:delText>
+        </w:r>
+        <w:r>
+          <w:delText>.</w:delText>
+        </w:r>
+        <w:r>
+          <w:delText xml:space="preserve"> </w:delText>
+        </w:r>
+        <w:r>
+          <w:delText xml:space="preserve"> Table </w:delText>
+        </w:r>
+        <w:r>
+          <w:rPr>
+            <w:highlight w:val="yellow"/>
+          </w:rPr>
+          <w:delText>XX</w:delText>
+        </w:r>
+        <w:r>
+          <w:delText xml:space="preserve"> </w:delText>
+        </w:r>
+        <w:r>
+          <w:delText xml:space="preserve">enumerates the </w:delText>
+        </w:r>
+        <w:r>
+          <w:delText xml:space="preserve">coastwide number of </w:delText>
+        </w:r>
+        <w:r>
+          <w:delText xml:space="preserve">release groups, </w:delText>
+        </w:r>
+        <w:r>
+          <w:delText xml:space="preserve">brood year 2000 forward, according to </w:delText>
+        </w:r>
+        <w:r>
+          <w:delText xml:space="preserve">the number of </w:delText>
+        </w:r>
+        <w:r>
+          <w:delText>parents that would have produced them (assuming 3</w:delText>
+        </w:r>
+        <w:r>
+          <w:delText>,</w:delText>
+        </w:r>
+        <w:r>
+          <w:delText xml:space="preserve">800 </w:delText>
+        </w:r>
+        <w:r>
+          <w:delText>release</w:delText>
+        </w:r>
+        <w:r>
+          <w:delText>d</w:delText>
+        </w:r>
+        <w:r>
+          <w:delText xml:space="preserve"> juveniles </w:delText>
+        </w:r>
+        <w:r>
+          <w:delText xml:space="preserve">per Chinook female </w:delText>
+        </w:r>
+        <w:r>
+          <w:delText>parent</w:delText>
+        </w:r>
+        <w:r>
+          <w:delText xml:space="preserve"> and 1,800 </w:delText>
+        </w:r>
+        <w:r>
+          <w:delText xml:space="preserve">released juveniles </w:delText>
+        </w:r>
+        <w:r>
+          <w:delText xml:space="preserve">per </w:delText>
+        </w:r>
+        <w:r>
+          <w:delText xml:space="preserve">coho </w:delText>
+        </w:r>
+        <w:r>
+          <w:delText>female</w:delText>
+        </w:r>
+        <w:r>
+          <w:delText xml:space="preserve"> parent</w:delText>
+        </w:r>
+        <w:r>
+          <w:delText>)</w:delText>
+        </w:r>
+        <w:r>
+          <w:delText>.  A</w:delText>
+        </w:r>
+        <w:r>
+          <w:delText>pproximately one-third of the release groups</w:delText>
+        </w:r>
+        <w:r>
+          <w:delText xml:space="preserve"> could </w:delText>
+        </w:r>
+        <w:r>
+          <w:delText xml:space="preserve">have been </w:delText>
+        </w:r>
+        <w:r>
+          <w:delText xml:space="preserve">produced with fewer than 10 </w:delText>
+        </w:r>
+        <w:r>
+          <w:delText xml:space="preserve">parent </w:delText>
+        </w:r>
+        <w:r>
+          <w:delText>pairs.</w:delText>
+        </w:r>
+      </w:del>
+    </w:p>
+    <w:p>
+      <w:pPr>
+        <w:rPr>
+          <w:del w:id="147" w:author="Eric Anderson" w:date="2015-03-27T10:08:00Z"/>
+        </w:rPr>
+      </w:pPr>
+    </w:p>
+    <w:p>
+      <w:pPr>
+        <w:rPr>
+          <w:del w:id="148" w:author="Eric Anderson" w:date="2015-03-27T10:08:00Z"/>
+        </w:rPr>
+      </w:pPr>
+    </w:p>
+    <w:p>
+      <w:pPr>
+        <w:rPr>
+          <w:del w:id="149" w:author="Eric Anderson" w:date="2015-03-27T10:08:00Z"/>
+        </w:rPr>
+      </w:pPr>
+      <w:del w:id="150" w:author="Eric Anderson" w:date="2015-03-27T10:08:00Z">
+        <w:r>
+          <w:rPr>
+            <w:highlight w:val="yellow"/>
+          </w:rPr>
+          <w:delText>Tables are in attached csv files.  Caption:</w:delText>
+        </w:r>
+      </w:del>
+    </w:p>
+    <w:p>
+      <w:pPr>
+        <w:rPr>
+          <w:del w:id="151" w:author="Eric Anderson" w:date="2015-03-27T10:08:00Z"/>
+        </w:rPr>
+      </w:pPr>
+    </w:p>
+    <w:p>
+      <w:pPr>
+        <w:rPr>
+          <w:del w:id="152" w:author="Eric Anderson" w:date="2015-03-27T10:08:00Z"/>
+        </w:rPr>
+      </w:pPr>
+      <w:del w:id="153" w:author="Eric Anderson" w:date="2015-03-27T10:08:00Z">
+        <w:r>
+          <w:delText xml:space="preserve">Table 1: Summary of </w:delText>
+        </w:r>
+        <w:r>
+          <w:delText xml:space="preserve">coastwide CWT </w:delText>
+        </w:r>
+        <w:r>
+          <w:delText>tagged C</w:delText>
+        </w:r>
+        <w:r>
+          <w:delText>hinook</w:delText>
+        </w:r>
+        <w:r>
+          <w:delText xml:space="preserve"> and </w:delText>
+        </w:r>
+        <w:r>
+          <w:delText>coho</w:delText>
+        </w:r>
+        <w:r>
+          <w:delText xml:space="preserve"> </w:delText>
+        </w:r>
+        <w:r>
+          <w:delText>releases</w:delText>
+        </w:r>
+        <w:r>
+          <w:delText>,</w:delText>
+        </w:r>
+        <w:r>
+          <w:delText xml:space="preserve"> brood year 2000</w:delText>
+        </w:r>
+        <w:r>
+          <w:delText xml:space="preserve"> forward</w:delText>
+        </w:r>
+        <w:r>
+          <w:delText xml:space="preserve">. The </w:delText>
+        </w:r>
+        <w:r>
+          <w:delText>“</w:delText>
+        </w:r>
+        <w:r>
+          <w:delText xml:space="preserve">No. </w:delText>
+        </w:r>
+        <w:r>
+          <w:delText>families</w:delText>
+        </w:r>
+        <w:r>
+          <w:delText>”</w:delText>
+        </w:r>
+        <w:r>
+          <w:delText xml:space="preserve"> column gives the number of families that would have been required to create both the tagged and untagged components of the release group if </w:delText>
+        </w:r>
+        <w:r>
+          <w:delText xml:space="preserve">the </w:delText>
+        </w:r>
+        <w:r>
+          <w:delText>number of male and female parents were eq</w:delText>
+        </w:r>
+        <w:r>
+          <w:delText xml:space="preserve">ual and each female </w:delText>
+        </w:r>
+        <w:r>
+          <w:delText xml:space="preserve">parent </w:delText>
+        </w:r>
+        <w:r>
+          <w:delText>averaged 3,8</w:delText>
+        </w:r>
+        <w:r>
+          <w:delText xml:space="preserve">00 </w:delText>
+        </w:r>
+        <w:r>
+          <w:delText>(Chinook) or 1,800 (</w:delText>
+        </w:r>
+        <w:r>
+          <w:delText>coho</w:delText>
+        </w:r>
+        <w:r>
+          <w:delText xml:space="preserve">) </w:delText>
+        </w:r>
+        <w:r>
+          <w:delText>released juveniles</w:delText>
+        </w:r>
+        <w:r>
+          <w:delText xml:space="preserve">. The column </w:delText>
+        </w:r>
+        <w:r>
+          <w:delText>“</w:delText>
+        </w:r>
+        <w:r>
+          <w:delText xml:space="preserve">No. </w:delText>
+        </w:r>
+        <w:r>
+          <w:delText>juveniles released</w:delText>
+        </w:r>
+        <w:r>
+          <w:delText>”</w:delText>
+        </w:r>
+        <w:r>
+          <w:delText xml:space="preserve"> gives the total number of </w:delText>
+        </w:r>
+        <w:r>
+          <w:delText>juveniles released</w:delText>
+        </w:r>
+        <w:r>
+          <w:delText xml:space="preserve"> since </w:delText>
+        </w:r>
+        <w:r>
+          <w:delText xml:space="preserve">brood year </w:delText>
+        </w:r>
+        <w:r>
+          <w:delText xml:space="preserve">2000. The column </w:delText>
+        </w:r>
+        <w:r>
+          <w:delText>“</w:delText>
+        </w:r>
+        <w:r>
+          <w:delText>No. release</w:delText>
+        </w:r>
+        <w:r>
+          <w:delText xml:space="preserve"> group</w:delText>
+        </w:r>
         <w:r>
           <w:delText>s</w:delText>
         </w:r>
         <w:r>
-          <w:delText>o long</w:delText>
+          <w:delText>”</w:delText>
+        </w:r>
+        <w:r>
+          <w:delText xml:space="preserve"> gives the number of actual release groups</w:delText>
+        </w:r>
+        <w:r>
+          <w:delText xml:space="preserve">.  The final two columns are </w:delText>
+        </w:r>
+        <w:r>
+          <w:delText xml:space="preserve">the </w:delText>
+        </w:r>
+        <w:r>
+          <w:delText>percentages</w:delText>
+        </w:r>
+        <w:r>
+          <w:delText xml:space="preserve"> of the </w:delText>
+        </w:r>
+        <w:r>
+          <w:delText>number of juveniles released and the number</w:delText>
+        </w:r>
+        <w:r>
+          <w:delText xml:space="preserve"> </w:delText>
+        </w:r>
+        <w:r>
+          <w:delText xml:space="preserve">of </w:delText>
+        </w:r>
+        <w:r>
+          <w:delText>release groups, respectively</w:delText>
+        </w:r>
+        <w:r>
+          <w:delText>, across the family size categories.</w:delText>
+        </w:r>
+        <w:r>
+          <w:delText xml:space="preserve"> </w:delText>
         </w:r>
       </w:del>
-      <w:r>
-        <w:t xml:space="preserve"> </w:t>
-      </w:r>
-      <w:ins w:id="17" w:author="Eric Anderson" w:date="2015-03-27T02:11:00Z">
-        <w:r>
-          <w:t>three main factors influencing</w:t>
-        </w:r>
-        <w:bookmarkStart w:id="18" w:name="_GoBack"/>
-        <w:bookmarkEnd w:id="18"/>
-        <w:r>
-          <w:t xml:space="preserve"> the variance in the realized PBT tagging rate: 1) </w:t>
-        </w:r>
-      </w:ins>
-      <w:ins w:id="19" w:author="Eric Anderson" w:date="2015-03-27T02:12:00Z">
-        <w:r>
-          <w:t xml:space="preserve">the variance in family size at the hatchery, which can be expressed as the ration of the effective number of spawners to the actual number; 2) </w:t>
-        </w:r>
-        <w:r>
-          <w:t xml:space="preserve">the number of families used to </w:t>
-        </w:r>
-      </w:ins>
-      <w:ins w:id="20" w:author="Eric Anderson" w:date="2015-03-27T02:13:00Z">
-        <w:r>
-          <w:t>produce the</w:t>
-        </w:r>
-        <w:r>
-          <w:t xml:space="preserve"> juveniles in the release group; 3) </w:t>
-        </w:r>
-        <w:r>
-          <w:t xml:space="preserve">the fraction of families whose offspring are successfully tagged, which, in turn, is a function of the rate of successful genotyping; </w:t>
-        </w:r>
-      </w:ins>
-    </w:p>
-    <w:p>
-      <w:pPr>
-        <w:rPr>
-          <w:ins w:id="21" w:author="Eric Anderson" w:date="2015-03-27T02:11:00Z"/>
-        </w:rPr>
-      </w:pPr>
-    </w:p>
-    <w:p>
-      <w:r>
-        <w:t>as</w:t>
-      </w:r>
-      <w:commentRangeStart w:id="22"/>
-      <w:r>
-        <w:t xml:space="preserve"> there are at least </w:t>
-      </w:r>
-      <w:r>
-        <w:t xml:space="preserve">about </w:t>
-      </w:r>
-      <w:r>
-        <w:t xml:space="preserve">100 parent pairs per release group, and </w:t>
-      </w:r>
-      <w:r>
-        <w:t xml:space="preserve">greater than </w:t>
-      </w:r>
-      <w:r>
-        <w:t>9</w:t>
-      </w:r>
-      <w:r>
-        <w:t>6</w:t>
-      </w:r>
-      <w:r>
-        <w:t xml:space="preserve">% of </w:t>
-      </w:r>
-      <w:r>
-        <w:t xml:space="preserve">the </w:t>
-      </w:r>
-      <w:r>
-        <w:t>parent</w:t>
-      </w:r>
-      <w:r>
-        <w:t xml:space="preserve"> pairs </w:t>
-      </w:r>
-      <w:r>
-        <w:t>are successfully genotyped</w:t>
-      </w:r>
-      <w:commentRangeEnd w:id="22"/>
-      <w:r>
-        <w:rPr>
-          <w:rStyle w:val="CommentReference"/>
-        </w:rPr>
-        <w:commentReference w:id="22"/>
-      </w:r>
-      <w:r>
-        <w:t xml:space="preserve">, the </w:t>
-      </w:r>
-      <w:r>
-        <w:t>additional</w:t>
-      </w:r>
-      <w:r>
-        <w:t xml:space="preserve"> </w:t>
-      </w:r>
-      <w:r>
-        <w:t>variance in tagging rates introduced by variation in family size</w:t>
-      </w:r>
-      <w:r>
-        <w:t xml:space="preserve">, </w:t>
-      </w:r>
-      <w:r>
-        <w:t>al</w:t>
-      </w:r>
-      <w:r>
-        <w:t>though not negligible, is not dramatically larger (as a fraction of the true tagging rate) than the</w:t>
-      </w:r>
-      <w:r>
-        <w:t xml:space="preserve"> variance in </w:t>
-      </w:r>
-      <w:r>
-        <w:t xml:space="preserve">the realized </w:t>
-      </w:r>
-      <w:r>
-        <w:t>adult tagging rate due to demographic stochasticity.</w:t>
-      </w:r>
-      <w:r>
-        <w:t xml:space="preserve">  However, the situation deteriorates </w:t>
-      </w:r>
-      <w:r>
-        <w:t xml:space="preserve">fairly </w:t>
-      </w:r>
-      <w:r>
-        <w:t xml:space="preserve">dramatically </w:t>
-      </w:r>
-      <w:r>
-        <w:t xml:space="preserve">when </w:t>
-      </w:r>
-      <w:commentRangeStart w:id="23"/>
-      <w:r>
-        <w:t>only a few</w:t>
-      </w:r>
-      <w:r>
-        <w:t xml:space="preserve"> </w:t>
-      </w:r>
-      <w:r>
-        <w:t>parent</w:t>
-      </w:r>
-      <w:r>
-        <w:t xml:space="preserve"> pairs </w:t>
-      </w:r>
-      <w:r>
-        <w:t>produce the release group</w:t>
-      </w:r>
-      <w:commentRangeEnd w:id="23"/>
-      <w:r>
-        <w:rPr>
-          <w:rStyle w:val="CommentReference"/>
-        </w:rPr>
-        <w:commentReference w:id="23"/>
-      </w:r>
-      <w:r>
-        <w:t xml:space="preserve">, </w:t>
-      </w:r>
-      <w:r>
-        <w:t>or</w:t>
-      </w:r>
-      <w:r>
-        <w:t xml:space="preserve"> when a </w:t>
-      </w:r>
-      <w:r>
-        <w:t xml:space="preserve">much </w:t>
-      </w:r>
-      <w:r>
-        <w:t xml:space="preserve">smaller fraction of </w:t>
-      </w:r>
-      <w:r>
-        <w:t xml:space="preserve">the </w:t>
-      </w:r>
-      <w:r>
-        <w:t>parent</w:t>
-      </w:r>
-      <w:r>
-        <w:t xml:space="preserve"> pairs </w:t>
-      </w:r>
-      <w:r>
-        <w:t xml:space="preserve">are successfully genotyped. </w:t>
-      </w:r>
-    </w:p>
-    <w:p/>
-    <w:p>
-      <w:r>
-        <w:t xml:space="preserve">The </w:t>
-      </w:r>
-      <w:r>
-        <w:t xml:space="preserve">influence of the </w:t>
-      </w:r>
-      <w:r>
-        <w:t>variance of the PBT tagging rate</w:t>
-      </w:r>
-      <w:r>
-        <w:t xml:space="preserve"> on </w:t>
-      </w:r>
-      <w:r>
-        <w:t xml:space="preserve">expanded </w:t>
-      </w:r>
-      <w:r>
-        <w:t>estima</w:t>
-      </w:r>
-      <w:r>
-        <w:t>tes of the total number of release group fish represented by tag recoveries</w:t>
-      </w:r>
-      <w:r>
-        <w:t xml:space="preserve">, however, is </w:t>
-      </w:r>
-      <w:r>
-        <w:t>dependent on the marking rat</w:t>
-      </w:r>
-      <w:r>
-        <w:t>e…</w:t>
-      </w:r>
-    </w:p>
-    <w:p/>
-    <w:p>
-      <w:r>
-        <w:t xml:space="preserve">In this regard, it is important to recognize that, if parent </w:t>
-      </w:r>
-      <w:r>
-        <w:rPr>
-          <w:i/>
-        </w:rPr>
-        <w:t>pairs</w:t>
-      </w:r>
-      <w:r>
-        <w:t xml:space="preserve"> are required for parentage assignment, the fraction of families with both parents successfully genotyped decreases with the square of the fraction of successfully genotyped </w:t>
-      </w:r>
-      <w:r>
-        <w:t>parents</w:t>
-      </w:r>
-      <w:r>
-        <w:t xml:space="preserve">.  Thus, if 95% of </w:t>
-      </w:r>
-      <w:r>
-        <w:t xml:space="preserve">male parents </w:t>
-      </w:r>
-      <w:r>
-        <w:t xml:space="preserve">and 95% of </w:t>
-      </w:r>
-      <w:r>
-        <w:t xml:space="preserve">female parents </w:t>
-      </w:r>
-      <w:r>
-        <w:t xml:space="preserve">are successfully genotyped, one expects </w:t>
-      </w:r>
-      <w:r>
-        <w:t xml:space="preserve">only 90.2% of the </w:t>
-      </w:r>
-      <w:r>
-        <w:t xml:space="preserve"> </w:t>
-      </w:r>
-      <w:r>
-        <w:t xml:space="preserve">families to have both parents genotyped.  </w:t>
-      </w:r>
-      <w:r>
-        <w:t xml:space="preserve"> </w:t>
-      </w:r>
-      <w:r>
-        <w:t xml:space="preserve">On the other hand, it </w:t>
-      </w:r>
-      <w:r>
-        <w:t xml:space="preserve"> POINT OUT EXTRA ADVANTAGE OF SINGLE PARENT---NOT LIKELY TO LOSE BOTH PARENTS. </w:t>
-      </w:r>
-      <w:r>
-        <w:t xml:space="preserve">must also be stressed that if 100% of the parents are successfully genotyped, then </w:t>
-      </w:r>
-      <w:r>
-        <w:t>there is no additional variance in the a</w:t>
-      </w:r>
-      <w:r>
-        <w:t>dult tagging rate due to variance in family size</w:t>
-      </w:r>
-      <w:r>
-        <w:t>, regardless of the numb</w:t>
-      </w:r>
-      <w:r>
-        <w:t xml:space="preserve">er of parents </w:t>
-      </w:r>
-      <w:r>
-        <w:t xml:space="preserve">that produced </w:t>
-      </w:r>
-      <w:r>
-        <w:t xml:space="preserve">the </w:t>
-      </w:r>
-      <w:r>
-        <w:t>release group</w:t>
-      </w:r>
-      <w:r>
-        <w:t xml:space="preserve">.  </w:t>
-      </w:r>
-      <w:r>
-        <w:t xml:space="preserve">In </w:t>
-      </w:r>
-      <w:r>
-        <w:t xml:space="preserve">addition, the estimated tagging rate in the Idaho PBT programs over the last </w:t>
-      </w:r>
-      <w:r>
-        <w:rPr>
-          <w:highlight w:val="yellow"/>
-        </w:rPr>
-        <w:t>XX</w:t>
-      </w:r>
-      <w:r>
-        <w:t xml:space="preserve"> years averages</w:t>
-      </w:r>
-      <w:r>
-        <w:t xml:space="preserve"> </w:t>
-      </w:r>
-      <w:r>
-        <w:rPr>
-          <w:highlight w:val="yellow"/>
-        </w:rPr>
-        <w:t>XX</w:t>
-      </w:r>
-      <w:r>
-        <w:t xml:space="preserve">% </w:t>
-      </w:r>
-      <w:r>
-        <w:t xml:space="preserve">for </w:t>
-      </w:r>
-      <w:r>
-        <w:t xml:space="preserve">Chinook and </w:t>
-      </w:r>
-      <w:r>
-        <w:rPr>
-          <w:highlight w:val="yellow"/>
-        </w:rPr>
-        <w:t>XX</w:t>
-      </w:r>
-      <w:r>
-        <w:t xml:space="preserve">% </w:t>
-      </w:r>
-      <w:r>
-        <w:t xml:space="preserve">for </w:t>
-      </w:r>
-      <w:r>
-        <w:t>steelhead</w:t>
-      </w:r>
-      <w:r>
-        <w:t xml:space="preserve">, </w:t>
-      </w:r>
-      <w:r>
-        <w:t>demonstrating that high genotyping success rates</w:t>
-      </w:r>
-      <w:r>
-        <w:t xml:space="preserve"> can be achieved.</w:t>
-      </w:r>
-    </w:p>
-    <w:p/>
-    <w:p>
-      <w:r>
-        <w:t xml:space="preserve">The dependence </w:t>
-      </w:r>
-      <w:r>
-        <w:t xml:space="preserve">of </w:t>
-      </w:r>
-      <w:r>
-        <w:t xml:space="preserve">the realized </w:t>
-      </w:r>
-      <w:r>
-        <w:t>PBT tag rate variance</w:t>
-      </w:r>
-      <w:r>
-        <w:t xml:space="preserve"> on</w:t>
-      </w:r>
-      <w:r>
-        <w:t xml:space="preserve"> </w:t>
-      </w:r>
-      <w:r>
-        <w:t xml:space="preserve">the number of parents producing the release group </w:t>
-      </w:r>
-      <w:r>
-        <w:t>is important</w:t>
-      </w:r>
-      <w:r>
-        <w:t xml:space="preserve"> given the </w:t>
-      </w:r>
-      <w:r>
-        <w:t xml:space="preserve">current distribution of </w:t>
-      </w:r>
-      <w:r>
-        <w:t xml:space="preserve">release group sizes. </w:t>
-      </w:r>
-      <w:r>
-        <w:t xml:space="preserve"> Because tagging a release group using PBT requires defining </w:t>
-      </w:r>
-      <w:r>
-        <w:t xml:space="preserve">the </w:t>
-      </w:r>
-      <w:r>
-        <w:t>release group in terms of the parents that produced it, small release groups are subjec</w:t>
-      </w:r>
-      <w:r>
-        <w:t xml:space="preserve">t </w:t>
-      </w:r>
-      <w:r>
-        <w:t xml:space="preserve">to the PBT-tag rate variance incurred from using a small number of </w:t>
-      </w:r>
-      <w:r>
-        <w:t>parent pairs</w:t>
-      </w:r>
-      <w:r>
-        <w:t>.</w:t>
-      </w:r>
-      <w:r>
-        <w:t xml:space="preserve"> </w:t>
-      </w:r>
-      <w:r>
-        <w:t xml:space="preserve"> Table </w:t>
-      </w:r>
-      <w:r>
-        <w:rPr>
-          <w:highlight w:val="yellow"/>
-        </w:rPr>
-        <w:t>XX</w:t>
-      </w:r>
-      <w:r>
-        <w:t xml:space="preserve"> </w:t>
-      </w:r>
-      <w:r>
-        <w:t xml:space="preserve">enumerates the </w:t>
-      </w:r>
-      <w:r>
-        <w:t xml:space="preserve">coastwide number of </w:t>
-      </w:r>
-      <w:r>
-        <w:t xml:space="preserve">release groups, </w:t>
-      </w:r>
-      <w:r>
-        <w:t xml:space="preserve">brood year 2000 forward, according to </w:t>
-      </w:r>
-      <w:r>
-        <w:t xml:space="preserve">the number of </w:t>
-      </w:r>
-      <w:r>
-        <w:t xml:space="preserve">parents that would have produced them </w:t>
-      </w:r>
-      <w:r>
-        <w:lastRenderedPageBreak/>
-        <w:t>(assuming 3</w:t>
-      </w:r>
-      <w:r>
-        <w:t>,</w:t>
-      </w:r>
-      <w:r>
-        <w:t xml:space="preserve">800 </w:t>
-      </w:r>
-      <w:r>
-        <w:t>release</w:t>
-      </w:r>
-      <w:r>
-        <w:t>d</w:t>
-      </w:r>
-      <w:r>
-        <w:t xml:space="preserve"> juveniles </w:t>
-      </w:r>
-      <w:r>
-        <w:t xml:space="preserve">per Chinook female </w:t>
-      </w:r>
-      <w:r>
-        <w:t>parent</w:t>
-      </w:r>
-      <w:r>
-        <w:t xml:space="preserve"> and 1,800 </w:t>
-      </w:r>
-      <w:r>
-        <w:t xml:space="preserve">released juveniles </w:t>
-      </w:r>
-      <w:r>
-        <w:t xml:space="preserve">per </w:t>
-      </w:r>
-      <w:r>
-        <w:t xml:space="preserve">coho </w:t>
-      </w:r>
-      <w:r>
-        <w:t>female</w:t>
-      </w:r>
-      <w:r>
-        <w:t xml:space="preserve"> parent</w:t>
-      </w:r>
-      <w:r>
-        <w:t>)</w:t>
-      </w:r>
-      <w:r>
-        <w:t>.  A</w:t>
-      </w:r>
-      <w:r>
-        <w:t>pproximately one-third of the release groups</w:t>
-      </w:r>
-      <w:r>
-        <w:t xml:space="preserve"> could </w:t>
-      </w:r>
-      <w:r>
-        <w:t xml:space="preserve">have been </w:t>
-      </w:r>
-      <w:r>
-        <w:t xml:space="preserve">produced with fewer than 10 </w:t>
-      </w:r>
-      <w:r>
-        <w:t xml:space="preserve">parent </w:t>
-      </w:r>
-      <w:r>
-        <w:t>pairs.</w:t>
-      </w:r>
-    </w:p>
-    <w:p/>
-    <w:p/>
-    <w:p>
-      <w:r>
-        <w:rPr>
-          <w:highlight w:val="yellow"/>
-        </w:rPr>
-        <w:t>Tables are in attached csv files.  Caption:</w:t>
-      </w:r>
-    </w:p>
-    <w:p/>
-    <w:p>
-      <w:r>
-        <w:t xml:space="preserve">Table 1: Summary of </w:t>
-      </w:r>
-      <w:r>
-        <w:t xml:space="preserve">coastwide CWT </w:t>
-      </w:r>
-      <w:r>
-        <w:t>tagged C</w:t>
-      </w:r>
-      <w:r>
-        <w:t>hinook</w:t>
-      </w:r>
-      <w:r>
-        <w:t xml:space="preserve"> and </w:t>
-      </w:r>
-      <w:r>
-        <w:t>coho</w:t>
-      </w:r>
-      <w:r>
-        <w:t xml:space="preserve"> </w:t>
-      </w:r>
-      <w:r>
-        <w:t>releases</w:t>
-      </w:r>
-      <w:r>
-        <w:t>,</w:t>
-      </w:r>
-      <w:r>
-        <w:t xml:space="preserve"> brood year 2000</w:t>
-      </w:r>
-      <w:r>
-        <w:t xml:space="preserve"> forward</w:t>
-      </w:r>
-      <w:r>
-        <w:t xml:space="preserve">. The </w:t>
-      </w:r>
-      <w:r>
-        <w:t>“</w:t>
-      </w:r>
-      <w:r>
-        <w:t xml:space="preserve">No. </w:t>
-      </w:r>
-      <w:r>
-        <w:t>families</w:t>
-      </w:r>
-      <w:r>
-        <w:t>”</w:t>
-      </w:r>
-      <w:r>
-        <w:t xml:space="preserve"> column gives the number of families that would have been required to create both the tagged and untagged components of the release group if </w:t>
-      </w:r>
-      <w:r>
-        <w:t xml:space="preserve">the </w:t>
-      </w:r>
-      <w:r>
-        <w:t>number of male and female parents were eq</w:t>
-      </w:r>
-      <w:r>
-        <w:t xml:space="preserve">ual and each female </w:t>
-      </w:r>
-      <w:r>
-        <w:t xml:space="preserve">parent </w:t>
-      </w:r>
-      <w:r>
-        <w:t>averaged 3,8</w:t>
-      </w:r>
-      <w:r>
-        <w:t xml:space="preserve">00 </w:t>
-      </w:r>
-      <w:r>
-        <w:t>(Chinook) or 1,800 (</w:t>
-      </w:r>
-      <w:r>
-        <w:t>coho</w:t>
-      </w:r>
-      <w:r>
-        <w:t xml:space="preserve">) </w:t>
-      </w:r>
-      <w:r>
-        <w:t>released juveniles</w:t>
-      </w:r>
-      <w:r>
-        <w:t xml:space="preserve">. The column </w:t>
-      </w:r>
-      <w:r>
-        <w:t>“</w:t>
-      </w:r>
-      <w:r>
-        <w:t xml:space="preserve">No. </w:t>
-      </w:r>
-      <w:r>
-        <w:t>juveniles released</w:t>
-      </w:r>
-      <w:r>
-        <w:t>”</w:t>
-      </w:r>
-      <w:r>
-        <w:t xml:space="preserve"> gives the total number of </w:t>
-      </w:r>
-      <w:r>
-        <w:t>juveniles released</w:t>
-      </w:r>
-      <w:r>
-        <w:t xml:space="preserve"> since </w:t>
-      </w:r>
-      <w:r>
-        <w:t xml:space="preserve">brood year </w:t>
-      </w:r>
-      <w:r>
-        <w:t xml:space="preserve">2000. The column </w:t>
-      </w:r>
-      <w:r>
-        <w:t>“</w:t>
-      </w:r>
-      <w:r>
-        <w:t>No. release</w:t>
-      </w:r>
-      <w:r>
-        <w:t xml:space="preserve"> group</w:t>
-      </w:r>
-      <w:r>
-        <w:t>s</w:t>
-      </w:r>
-      <w:r>
-        <w:t>”</w:t>
-      </w:r>
-      <w:r>
-        <w:t xml:space="preserve"> gives the number of actual release groups</w:t>
-      </w:r>
-      <w:r>
-        <w:t xml:space="preserve">.  The final two columns are </w:t>
-      </w:r>
-      <w:r>
-        <w:t xml:space="preserve">the </w:t>
-      </w:r>
-      <w:r>
-        <w:t>percentages</w:t>
-      </w:r>
-      <w:r>
-        <w:t xml:space="preserve"> of the </w:t>
-      </w:r>
-      <w:r>
-        <w:t>number of juveniles released and the number</w:t>
-      </w:r>
-      <w:r>
-        <w:t xml:space="preserve"> </w:t>
-      </w:r>
-      <w:r>
-        <w:t xml:space="preserve">of </w:t>
-      </w:r>
-      <w:r>
-        <w:t>release groups, respectively</w:t>
-      </w:r>
-      <w:r>
-        <w:t>, across the family size categories.</w:t>
-      </w:r>
-      <w:r>
-        <w:t xml:space="preserve"> </w:t>
-      </w:r>
     </w:p>
     <w:p/>
     <w:sectPr>
@@ -1647,23 +2633,46 @@
 
 <file path=word/comments.xml><?xml version="1.0" encoding="utf-8"?>
 <w:comments xmlns:wpc="http://schemas.microsoft.com/office/word/2010/wordprocessingCanvas" xmlns:mo="http://schemas.microsoft.com/office/mac/office/2008/main" xmlns:mc="http://schemas.openxmlformats.org/markup-compatibility/2006" xmlns:mv="urn:schemas-microsoft-com:mac:vml" xmlns:o="urn:schemas-microsoft-com:office:office" xmlns:r="http://schemas.openxmlformats.org/officeDocument/2006/relationships" xmlns:m="http://schemas.openxmlformats.org/officeDocument/2006/math" xmlns:v="urn:schemas-microsoft-com:vml" xmlns:wp14="http://schemas.microsoft.com/office/word/2010/wordprocessingDrawing" xmlns:wp="http://schemas.openxmlformats.org/drawingml/2006/wordprocessingDrawing" xmlns:w10="urn:schemas-microsoft-com:office:word" xmlns:w="http://schemas.openxmlformats.org/wordprocessingml/2006/main" xmlns:w14="http://schemas.microsoft.com/office/word/2010/wordml" xmlns:wpg="http://schemas.microsoft.com/office/word/2010/wordprocessingGroup" xmlns:wpi="http://schemas.microsoft.com/office/word/2010/wordprocessingInk" xmlns:wne="http://schemas.microsoft.com/office/word/2006/wordml" xmlns:wps="http://schemas.microsoft.com/office/word/2010/wordprocessingShape" mc:Ignorable="w14 wp14">
-  <w:comment w:id="22" w:author="Will Satterthwaite" w:date="2015-03-16T14:03:00Z" w:initials="WS">
+  <w:comment w:id="121" w:author="Eric Anderson" w:date="2015-03-27T10:10:00Z" w:initials="EA">
     <w:p>
       <w:pPr>
         <w:pStyle w:val="CommentText"/>
       </w:pPr>
+      <w:ins w:id="123" w:author="Eric Anderson" w:date="2015-03-27T10:09:00Z">
+        <w:r>
+          <w:rPr>
+            <w:rStyle w:val="CommentReference"/>
+          </w:rPr>
+          <w:annotationRef/>
+        </w:r>
+      </w:ins>
+      <w:r>
+        <w:t>This is just a comment to point out that I have dropped the tables of release group sizes from the main document because I now address all four factors directly in the appendix.</w:t>
+      </w:r>
+    </w:p>
+  </w:comment>
+  <w:comment w:id="131" w:author="Will Satterthwaite" w:date="2015-03-16T14:03:00Z" w:initials="WS">
+    <w:p>
+      <w:pPr>
+        <w:pStyle w:val="CommentText"/>
+      </w:pPr>
       <w:r>
         <w:rPr>
           <w:rStyle w:val="CommentReference"/>
         </w:rPr>
         <w:annotationRef/>
       </w:r>
-      <w:r>
-        <w:t>Exact  numbers kind of arbitrary, the target genotyping %age is kind of hard to guess at based on results for only 0.80 and 0.96.</w:t>
+      <w:proofErr w:type="gramStart"/>
+      <w:r>
+        <w:t>Exact  numbers</w:t>
+      </w:r>
+      <w:proofErr w:type="gramEnd"/>
+      <w:r>
+        <w:t xml:space="preserve"> kind of arbitrary, the target genotyping %age is kind of hard to guess at based on results for only 0.80 and 0.96.</w:t>
       </w:r>
     </w:p>
   </w:comment>
-  <w:comment w:id="23" w:author="Michael Mohr" w:date="2015-03-23T14:32:00Z" w:initials="MM">
+  <w:comment w:id="132" w:author="Michael Mohr" w:date="2015-03-23T14:32:00Z" w:initials="MM">
     <w:p>
       <w:pPr>
         <w:pStyle w:val="CommentText"/>
@@ -1675,11 +2684,197 @@
         <w:annotationRef/>
       </w:r>
       <w:r>
-        <w:t>Can we be more specific than "only a few". E.g., less than 100 parent pairs? less than 50 parent pairs?</w:t>
+        <w:t xml:space="preserve">Can we be more specific than "only a few". E.g., less than 100 parent pairs? </w:t>
+      </w:r>
+      <w:proofErr w:type="gramStart"/>
+      <w:r>
+        <w:t>less</w:t>
+      </w:r>
+      <w:proofErr w:type="gramEnd"/>
+      <w:r>
+        <w:t xml:space="preserve"> than 50 parent pairs?</w:t>
       </w:r>
     </w:p>
   </w:comment>
 </w:comments>
+</file>
+
+<file path=word/numbering.xml><?xml version="1.0" encoding="utf-8"?>
+<w:numbering xmlns:wpc="http://schemas.microsoft.com/office/word/2010/wordprocessingCanvas" xmlns:mo="http://schemas.microsoft.com/office/mac/office/2008/main" xmlns:mc="http://schemas.openxmlformats.org/markup-compatibility/2006" xmlns:mv="urn:schemas-microsoft-com:mac:vml" xmlns:o="urn:schemas-microsoft-com:office:office" xmlns:r="http://schemas.openxmlformats.org/officeDocument/2006/relationships" xmlns:m="http://schemas.openxmlformats.org/officeDocument/2006/math" xmlns:v="urn:schemas-microsoft-com:vml" xmlns:wp14="http://schemas.microsoft.com/office/word/2010/wordprocessingDrawing" xmlns:wp="http://schemas.openxmlformats.org/drawingml/2006/wordprocessingDrawing" xmlns:w10="urn:schemas-microsoft-com:office:word" xmlns:w="http://schemas.openxmlformats.org/wordprocessingml/2006/main" xmlns:w14="http://schemas.microsoft.com/office/word/2010/wordml" xmlns:wpg="http://schemas.microsoft.com/office/word/2010/wordprocessingGroup" xmlns:wpi="http://schemas.microsoft.com/office/word/2010/wordprocessingInk" xmlns:wne="http://schemas.microsoft.com/office/word/2006/wordml" xmlns:wps="http://schemas.microsoft.com/office/word/2010/wordprocessingShape" mc:Ignorable="w14 wp14">
+  <w:abstractNum w:abstractNumId="0">
+    <w:nsid w:val="00000001"/>
+    <w:multiLevelType w:val="hybridMultilevel"/>
+    <w:tmpl w:val="00000001"/>
+    <w:lvl w:ilvl="0" w:tplc="00000001">
+      <w:start w:val="1"/>
+      <w:numFmt w:val="decimal"/>
+      <w:lvlText w:val="%1."/>
+      <w:lvlJc w:val="left"/>
+      <w:pPr>
+        <w:ind w:left="720" w:hanging="360"/>
+      </w:pPr>
+    </w:lvl>
+    <w:lvl w:ilvl="1" w:tplc="FFFFFFFF">
+      <w:numFmt w:val="decimal"/>
+      <w:lvlText w:val=""/>
+      <w:lvlJc w:val="left"/>
+    </w:lvl>
+    <w:lvl w:ilvl="2" w:tplc="FFFFFFFF">
+      <w:numFmt w:val="decimal"/>
+      <w:lvlText w:val=""/>
+      <w:lvlJc w:val="left"/>
+    </w:lvl>
+    <w:lvl w:ilvl="3" w:tplc="FFFFFFFF">
+      <w:numFmt w:val="decimal"/>
+      <w:lvlText w:val=""/>
+      <w:lvlJc w:val="left"/>
+    </w:lvl>
+    <w:lvl w:ilvl="4" w:tplc="FFFFFFFF">
+      <w:numFmt w:val="decimal"/>
+      <w:lvlText w:val=""/>
+      <w:lvlJc w:val="left"/>
+    </w:lvl>
+    <w:lvl w:ilvl="5" w:tplc="FFFFFFFF">
+      <w:numFmt w:val="decimal"/>
+      <w:lvlText w:val=""/>
+      <w:lvlJc w:val="left"/>
+    </w:lvl>
+    <w:lvl w:ilvl="6" w:tplc="FFFFFFFF">
+      <w:numFmt w:val="decimal"/>
+      <w:lvlText w:val=""/>
+      <w:lvlJc w:val="left"/>
+    </w:lvl>
+    <w:lvl w:ilvl="7" w:tplc="FFFFFFFF">
+      <w:numFmt w:val="decimal"/>
+      <w:lvlText w:val=""/>
+      <w:lvlJc w:val="left"/>
+    </w:lvl>
+    <w:lvl w:ilvl="8" w:tplc="FFFFFFFF">
+      <w:numFmt w:val="decimal"/>
+      <w:lvlText w:val=""/>
+      <w:lvlJc w:val="left"/>
+    </w:lvl>
+  </w:abstractNum>
+  <w:abstractNum w:abstractNumId="1">
+    <w:nsid w:val="746523F0"/>
+    <w:multiLevelType w:val="hybridMultilevel"/>
+    <w:tmpl w:val="D79E5234"/>
+    <w:lvl w:ilvl="0" w:tplc="04090001">
+      <w:start w:val="1"/>
+      <w:numFmt w:val="bullet"/>
+      <w:lvlText w:val=""/>
+      <w:lvlJc w:val="left"/>
+      <w:pPr>
+        <w:ind w:left="1080" w:hanging="360"/>
+      </w:pPr>
+      <w:rPr>
+        <w:rFonts w:ascii="Symbol" w:hAnsi="Symbol" w:hint="default"/>
+      </w:rPr>
+    </w:lvl>
+    <w:lvl w:ilvl="1" w:tplc="04090003" w:tentative="1">
+      <w:start w:val="1"/>
+      <w:numFmt w:val="bullet"/>
+      <w:lvlText w:val="o"/>
+      <w:lvlJc w:val="left"/>
+      <w:pPr>
+        <w:ind w:left="1800" w:hanging="360"/>
+      </w:pPr>
+      <w:rPr>
+        <w:rFonts w:ascii="Courier New" w:hAnsi="Courier New" w:hint="default"/>
+      </w:rPr>
+    </w:lvl>
+    <w:lvl w:ilvl="2" w:tplc="04090005" w:tentative="1">
+      <w:start w:val="1"/>
+      <w:numFmt w:val="bullet"/>
+      <w:lvlText w:val=""/>
+      <w:lvlJc w:val="left"/>
+      <w:pPr>
+        <w:ind w:left="2520" w:hanging="360"/>
+      </w:pPr>
+      <w:rPr>
+        <w:rFonts w:ascii="Wingdings" w:hAnsi="Wingdings" w:hint="default"/>
+      </w:rPr>
+    </w:lvl>
+    <w:lvl w:ilvl="3" w:tplc="04090001" w:tentative="1">
+      <w:start w:val="1"/>
+      <w:numFmt w:val="bullet"/>
+      <w:lvlText w:val=""/>
+      <w:lvlJc w:val="left"/>
+      <w:pPr>
+        <w:ind w:left="3240" w:hanging="360"/>
+      </w:pPr>
+      <w:rPr>
+        <w:rFonts w:ascii="Symbol" w:hAnsi="Symbol" w:hint="default"/>
+      </w:rPr>
+    </w:lvl>
+    <w:lvl w:ilvl="4" w:tplc="04090003" w:tentative="1">
+      <w:start w:val="1"/>
+      <w:numFmt w:val="bullet"/>
+      <w:lvlText w:val="o"/>
+      <w:lvlJc w:val="left"/>
+      <w:pPr>
+        <w:ind w:left="3960" w:hanging="360"/>
+      </w:pPr>
+      <w:rPr>
+        <w:rFonts w:ascii="Courier New" w:hAnsi="Courier New" w:hint="default"/>
+      </w:rPr>
+    </w:lvl>
+    <w:lvl w:ilvl="5" w:tplc="04090005" w:tentative="1">
+      <w:start w:val="1"/>
+      <w:numFmt w:val="bullet"/>
+      <w:lvlText w:val=""/>
+      <w:lvlJc w:val="left"/>
+      <w:pPr>
+        <w:ind w:left="4680" w:hanging="360"/>
+      </w:pPr>
+      <w:rPr>
+        <w:rFonts w:ascii="Wingdings" w:hAnsi="Wingdings" w:hint="default"/>
+      </w:rPr>
+    </w:lvl>
+    <w:lvl w:ilvl="6" w:tplc="04090001" w:tentative="1">
+      <w:start w:val="1"/>
+      <w:numFmt w:val="bullet"/>
+      <w:lvlText w:val=""/>
+      <w:lvlJc w:val="left"/>
+      <w:pPr>
+        <w:ind w:left="5400" w:hanging="360"/>
+      </w:pPr>
+      <w:rPr>
+        <w:rFonts w:ascii="Symbol" w:hAnsi="Symbol" w:hint="default"/>
+      </w:rPr>
+    </w:lvl>
+    <w:lvl w:ilvl="7" w:tplc="04090003" w:tentative="1">
+      <w:start w:val="1"/>
+      <w:numFmt w:val="bullet"/>
+      <w:lvlText w:val="o"/>
+      <w:lvlJc w:val="left"/>
+      <w:pPr>
+        <w:ind w:left="6120" w:hanging="360"/>
+      </w:pPr>
+      <w:rPr>
+        <w:rFonts w:ascii="Courier New" w:hAnsi="Courier New" w:hint="default"/>
+      </w:rPr>
+    </w:lvl>
+    <w:lvl w:ilvl="8" w:tplc="04090005" w:tentative="1">
+      <w:start w:val="1"/>
+      <w:numFmt w:val="bullet"/>
+      <w:lvlText w:val=""/>
+      <w:lvlJc w:val="left"/>
+      <w:pPr>
+        <w:ind w:left="6840" w:hanging="360"/>
+      </w:pPr>
+      <w:rPr>
+        <w:rFonts w:ascii="Wingdings" w:hAnsi="Wingdings" w:hint="default"/>
+      </w:rPr>
+    </w:lvl>
+  </w:abstractNum>
+  <w:num w:numId="1">
+    <w:abstractNumId w:val="0"/>
+  </w:num>
+  <w:num w:numId="2">
+    <w:abstractNumId w:val="1"/>
+  </w:num>
+</w:numbering>
 </file>
 
 <file path=word/styles.xml><?xml version="1.0" encoding="utf-8"?>
@@ -1841,7 +3036,6 @@
   <w:style w:type="character" w:default="1" w:styleId="DefaultParagraphFont">
     <w:name w:val="Default Paragraph Font"/>
     <w:uiPriority w:val="1"/>
-    <w:semiHidden/>
     <w:unhideWhenUsed/>
   </w:style>
   <w:style w:type="table" w:default="1" w:styleId="TableNormal">
@@ -1957,6 +3151,17 @@
     <w:uiPriority w:val="99"/>
     <w:semiHidden/>
     <w:rsid w:val="005B6F84"/>
+  </w:style>
+  <w:style w:type="paragraph" w:styleId="ListParagraph">
+    <w:name w:val="List Paragraph"/>
+    <w:basedOn w:val="Normal"/>
+    <w:uiPriority w:val="34"/>
+    <w:qFormat/>
+    <w:rsid w:val="00972699"/>
+    <w:pPr>
+      <w:ind w:left="720"/>
+      <w:contextualSpacing/>
+    </w:pPr>
   </w:style>
 </w:styles>
 </file>
@@ -2120,7 +3325,6 @@
   <w:style w:type="character" w:default="1" w:styleId="DefaultParagraphFont">
     <w:name w:val="Default Paragraph Font"/>
     <w:uiPriority w:val="1"/>
-    <w:semiHidden/>
     <w:unhideWhenUsed/>
   </w:style>
   <w:style w:type="table" w:default="1" w:styleId="TableNormal">
@@ -2236,6 +3440,17 @@
     <w:uiPriority w:val="99"/>
     <w:semiHidden/>
     <w:rsid w:val="005B6F84"/>
+  </w:style>
+  <w:style w:type="paragraph" w:styleId="ListParagraph">
+    <w:name w:val="List Paragraph"/>
+    <w:basedOn w:val="Normal"/>
+    <w:uiPriority w:val="34"/>
+    <w:qFormat/>
+    <w:rsid w:val="00972699"/>
+    <w:pPr>
+      <w:ind w:left="720"/>
+      <w:contextualSpacing/>
+    </w:pPr>
   </w:style>
 </w:styles>
 </file>

</xml_diff>

<commit_message>
minor edits to docs
</commit_message>
<xml_diff>
--- a/doc/Section_II_Part_C_v2.docx
+++ b/doc/Section_II_Part_C_v2.docx
@@ -79,27 +79,13 @@
         <w:rPr>
           <w:b/>
         </w:rPr>
-        <w:t xml:space="preserve">Number </w:t>
-      </w:r>
-      <w:proofErr w:type="gramStart"/>
+        <w:t xml:space="preserve">Number of  </w:t>
+      </w:r>
       <w:r>
         <w:rPr>
           <w:b/>
         </w:rPr>
-        <w:t xml:space="preserve">of  </w:t>
-      </w:r>
-      <w:r>
-        <w:rPr>
-          <w:b/>
-        </w:rPr>
-        <w:t>Tag</w:t>
-      </w:r>
-      <w:proofErr w:type="gramEnd"/>
-      <w:r>
-        <w:rPr>
-          <w:b/>
-        </w:rPr>
-        <w:t xml:space="preserve"> </w:t>
+        <w:t xml:space="preserve">Tag </w:t>
       </w:r>
       <w:r>
         <w:rPr>
@@ -300,15 +286,7 @@
         <w:t xml:space="preserve">sampling </w:t>
       </w:r>
       <w:r>
-        <w:t xml:space="preserve">intensity and thus the tag recovery rate for </w:t>
-      </w:r>
-      <w:proofErr w:type="gramStart"/>
-      <w:r>
-        <w:t>small</w:t>
-      </w:r>
-      <w:proofErr w:type="gramEnd"/>
-      <w:r>
-        <w:t xml:space="preserve"> and rare stocks</w:t>
+        <w:t>intensity and thus the tag recovery rate for small and rare stocks</w:t>
       </w:r>
       <w:r>
         <w:t xml:space="preserve">. </w:t>
@@ -336,15 +314,7 @@
         <w:t>marking, tagging, and sampling rates</w:t>
       </w:r>
       <w:r>
-        <w:t xml:space="preserve"> would need to be done with careful consideration of individual stocks and the constraints on tagging, marking, and sampling each in the context of a larger </w:t>
-      </w:r>
-      <w:proofErr w:type="spellStart"/>
-      <w:r>
-        <w:t>coastwide</w:t>
-      </w:r>
-      <w:proofErr w:type="spellEnd"/>
-      <w:r>
-        <w:t xml:space="preserve"> sampling scheme</w:t>
+        <w:t xml:space="preserve"> would need to be done with careful consideration of individual stocks and the constraints on tagging, marking, and sampling each in the context of a larger coastwide sampling scheme</w:t>
       </w:r>
       <w:r>
         <w:t>.  F</w:t>
@@ -392,29 +362,8 @@
         <w:t xml:space="preserve">done </w:t>
       </w:r>
       <w:r>
-        <w:t xml:space="preserve">using existing systems such as </w:t>
-      </w:r>
-      <w:proofErr w:type="spellStart"/>
-      <w:r>
-        <w:t>PlanIt</w:t>
-      </w:r>
-      <w:proofErr w:type="spellEnd"/>
-      <w:r>
-        <w:t xml:space="preserve">! </w:t>
-      </w:r>
-      <w:proofErr w:type="gramStart"/>
-      <w:r>
-        <w:t>(</w:t>
-      </w:r>
-      <w:proofErr w:type="spellStart"/>
-      <w:r>
-        <w:t>Morishima</w:t>
-      </w:r>
-      <w:proofErr w:type="spellEnd"/>
-      <w:r>
-        <w:t xml:space="preserve"> et al. 2012).</w:t>
-      </w:r>
-      <w:proofErr w:type="gramEnd"/>
+        <w:t>using existing systems such as PlanIt! (Morishima et al. 2012).</w:t>
+      </w:r>
     </w:p>
     <w:p>
       <w:pPr>
@@ -472,7 +421,15 @@
         <w:t xml:space="preserve">reference </w:t>
       </w:r>
       <w:r>
-        <w:t xml:space="preserve">point to consider the additional factors affecting errors of estimation between PBT and CWT. </w:t>
+        <w:t xml:space="preserve">point </w:t>
+      </w:r>
+      <w:ins w:id="0" w:author="Eric Anderson" w:date="2015-03-27T12:01:00Z">
+        <w:r>
+          <w:t xml:space="preserve">from which </w:t>
+        </w:r>
+      </w:ins>
+      <w:r>
+        <w:t xml:space="preserve">to consider the additional factors affecting errors of estimation between PBT and CWT. </w:t>
       </w:r>
       <w:r>
         <w:t>The qualitative differences between CWT and PBT as they affect errors of estimation are as follows:</w:t>
@@ -505,11 +462,9 @@
       <w:r>
         <w:t>successful (</w:t>
       </w:r>
-      <w:proofErr w:type="spellStart"/>
       <w:r>
         <w:t>scorable</w:t>
       </w:r>
-      <w:proofErr w:type="spellEnd"/>
       <w:r>
         <w:t>)</w:t>
       </w:r>
@@ -568,7 +523,28 @@
         <w:t xml:space="preserve"> errors </w:t>
       </w:r>
       <w:r>
-        <w:t>(a sampled fish is assigned to a parent pair that is not its true parent pair) or false negative</w:t>
+        <w:t xml:space="preserve">(a sampled fish is assigned to a </w:t>
+      </w:r>
+      <w:ins w:id="1" w:author="Eric Anderson" w:date="2015-03-27T12:02:00Z">
+        <w:r>
+          <w:t>parent</w:t>
+        </w:r>
+      </w:ins>
+      <w:del w:id="2" w:author="Eric Anderson" w:date="2015-03-27T12:02:00Z">
+        <w:r>
+          <w:delText>parent pair</w:delText>
+        </w:r>
+      </w:del>
+      <w:r>
+        <w:t xml:space="preserve"> that is not its true parent</w:t>
+      </w:r>
+      <w:del w:id="3" w:author="Eric Anderson" w:date="2015-03-27T12:02:00Z">
+        <w:r>
+          <w:delText xml:space="preserve"> pair</w:delText>
+        </w:r>
+      </w:del>
+      <w:r>
+        <w:t>) or false negative</w:t>
       </w:r>
       <w:r>
         <w:t xml:space="preserve"> errors</w:t>
@@ -607,18 +583,15 @@
         <w:t xml:space="preserve"> </w:t>
       </w:r>
       <w:r>
-        <w:t xml:space="preserve">Since </w:t>
-      </w:r>
-      <w:proofErr w:type="gramStart"/>
-      <w:r>
-        <w:t xml:space="preserve">there </w:t>
-      </w:r>
-      <w:r>
-        <w:t xml:space="preserve"> is</w:t>
-      </w:r>
-      <w:proofErr w:type="gramEnd"/>
-      <w:r>
-        <w:t xml:space="preserve"> no obvious way of </w:t>
+        <w:t xml:space="preserve">Since there </w:t>
+      </w:r>
+      <w:del w:id="4" w:author="Eric Anderson" w:date="2015-03-27T13:10:00Z">
+        <w:r>
+          <w:delText xml:space="preserve"> </w:delText>
+        </w:r>
+      </w:del>
+      <w:r>
+        <w:t xml:space="preserve">is no obvious way of </w:t>
       </w:r>
       <w:r>
         <w:t xml:space="preserve">correcting </w:t>
@@ -695,93 +668,139 @@
     </w:p>
     <w:p/>
     <w:p>
-      <w:proofErr w:type="gramStart"/>
-      <w:r>
-        <w:t>3)  There</w:t>
-      </w:r>
-      <w:proofErr w:type="gramEnd"/>
-      <w:r>
-        <w:t xml:space="preserve"> is some uncertainty in the tagging rate achieved through PBT when not all parents are genotyped, due to </w:t>
+      <w:r>
+        <w:t>3)  There is some uncertainty in the tagging rate achieved through PBT</w:t>
+      </w:r>
+      <w:ins w:id="5" w:author="Eric Anderson" w:date="2015-03-27T13:11:00Z">
+        <w:r>
+          <w:t xml:space="preserve">, </w:t>
+        </w:r>
+        <w:r>
+          <w:t>due to the variance in family size</w:t>
+        </w:r>
+        <w:r>
+          <w:t>,</w:t>
+        </w:r>
+      </w:ins>
+      <w:r>
+        <w:t xml:space="preserve"> </w:t>
+      </w:r>
+      <w:del w:id="6" w:author="Eric Anderson" w:date="2015-03-27T13:12:00Z">
+        <w:r>
+          <w:delText xml:space="preserve">when </w:delText>
+        </w:r>
+      </w:del>
+      <w:ins w:id="7" w:author="Eric Anderson" w:date="2015-03-27T13:12:00Z">
+        <w:r>
+          <w:t>if</w:t>
+        </w:r>
+        <w:r>
+          <w:t xml:space="preserve"> </w:t>
+        </w:r>
+        <w:r>
+          <w:t xml:space="preserve">scorable genotypes were </w:t>
+        </w:r>
+      </w:ins>
+      <w:r>
+        <w:t xml:space="preserve">not </w:t>
+      </w:r>
+      <w:ins w:id="8" w:author="Eric Anderson" w:date="2015-03-27T13:12:00Z">
+        <w:r>
+          <w:t xml:space="preserve">obtained from </w:t>
+        </w:r>
+      </w:ins>
+      <w:r>
+        <w:t xml:space="preserve">all </w:t>
+      </w:r>
+      <w:ins w:id="9" w:author="Eric Anderson" w:date="2015-03-27T13:12:00Z">
+        <w:r>
+          <w:t xml:space="preserve">the </w:t>
+        </w:r>
+      </w:ins>
+      <w:r>
+        <w:t>parents</w:t>
+      </w:r>
+      <w:ins w:id="10" w:author="Eric Anderson" w:date="2015-03-27T13:12:00Z">
+        <w:r>
+          <w:t xml:space="preserve"> of the release group</w:t>
+        </w:r>
+      </w:ins>
+      <w:del w:id="11" w:author="Eric Anderson" w:date="2015-03-27T13:12:00Z">
+        <w:r>
+          <w:delText xml:space="preserve"> are genotyped</w:delText>
+        </w:r>
+      </w:del>
+      <w:del w:id="12" w:author="Eric Anderson" w:date="2015-03-27T13:11:00Z">
+        <w:r>
+          <w:delText xml:space="preserve">, due to </w:delText>
+        </w:r>
+        <w:r>
+          <w:delText xml:space="preserve">the </w:delText>
+        </w:r>
+        <w:r>
+          <w:delText>variance in family size</w:delText>
+        </w:r>
+      </w:del>
+      <w:r>
+        <w:t xml:space="preserve">.  If mating pairs are unknown, there is additional uncertainty in the tagging rate because it is unknown how many matings the ungenotyped parent(s) participated in.  Appendix </w:t>
+      </w:r>
+      <w:r>
+        <w:rPr>
+          <w:highlight w:val="yellow"/>
+        </w:rPr>
+        <w:t>Y</w:t>
+      </w:r>
+      <w:r>
+        <w:t xml:space="preserve"> addresses the first</w:t>
+      </w:r>
+      <w:r>
+        <w:t xml:space="preserve"> of these two</w:t>
+      </w:r>
+      <w:r>
+        <w:t xml:space="preserve"> issue</w:t>
+      </w:r>
+      <w:r>
+        <w:t>s</w:t>
+      </w:r>
+      <w:r>
+        <w:t xml:space="preserve"> in detail, </w:t>
+      </w:r>
+      <w:r>
+        <w:t>but the main findings are summarized</w:t>
+      </w:r>
+      <w:r>
+        <w:t xml:space="preserve"> below</w:t>
+      </w:r>
+      <w:r>
+        <w:t xml:space="preserve">.  </w:t>
+      </w:r>
+    </w:p>
+    <w:p/>
+    <w:p>
+      <w:pPr>
+        <w:rPr>
+          <w:ins w:id="13" w:author="Eric Anderson" w:date="2015-03-27T02:05:00Z"/>
+        </w:rPr>
+      </w:pPr>
+      <w:r>
+        <w:t xml:space="preserve">When </w:t>
+      </w:r>
+      <w:r>
+        <w:t xml:space="preserve">considering </w:t>
       </w:r>
       <w:r>
         <w:t xml:space="preserve">the </w:t>
       </w:r>
       <w:r>
-        <w:t xml:space="preserve">variance in family size.  If mating pairs are unknown, there is additional uncertainty in the tagging rate because it is unknown how many </w:t>
-      </w:r>
-      <w:proofErr w:type="spellStart"/>
-      <w:r>
-        <w:t>matings</w:t>
-      </w:r>
-      <w:proofErr w:type="spellEnd"/>
-      <w:r>
-        <w:t xml:space="preserve"> the </w:t>
-      </w:r>
-      <w:proofErr w:type="spellStart"/>
-      <w:r>
-        <w:t>ungenotyped</w:t>
-      </w:r>
-      <w:proofErr w:type="spellEnd"/>
-      <w:r>
-        <w:t xml:space="preserve"> parent(s) participated in.  Appendix </w:t>
-      </w:r>
-      <w:r>
-        <w:rPr>
-          <w:highlight w:val="yellow"/>
-        </w:rPr>
-        <w:t>Y</w:t>
-      </w:r>
-      <w:r>
-        <w:t xml:space="preserve"> addresses the first</w:t>
-      </w:r>
-      <w:r>
-        <w:t xml:space="preserve"> of these two</w:t>
-      </w:r>
-      <w:r>
-        <w:t xml:space="preserve"> issue</w:t>
-      </w:r>
-      <w:r>
-        <w:t>s</w:t>
-      </w:r>
-      <w:r>
-        <w:t xml:space="preserve"> in detail, </w:t>
-      </w:r>
-      <w:r>
-        <w:t>but the main findings are summarized</w:t>
-      </w:r>
-      <w:r>
-        <w:t xml:space="preserve"> below</w:t>
-      </w:r>
-      <w:r>
-        <w:t xml:space="preserve">.  </w:t>
-      </w:r>
-    </w:p>
-    <w:p/>
-    <w:p>
-      <w:pPr>
-        <w:rPr>
-          <w:ins w:id="0" w:author="Eric Anderson" w:date="2015-03-27T02:05:00Z"/>
-        </w:rPr>
-      </w:pPr>
-      <w:r>
-        <w:t xml:space="preserve">When </w:t>
-      </w:r>
-      <w:r>
-        <w:t xml:space="preserve">considering </w:t>
+        <w:t>uncertainty</w:t>
+      </w:r>
+      <w:r>
+        <w:t xml:space="preserve"> in </w:t>
       </w:r>
       <w:r>
         <w:t xml:space="preserve">the </w:t>
       </w:r>
       <w:r>
-        <w:t>uncertainty</w:t>
-      </w:r>
-      <w:r>
-        <w:t xml:space="preserve"> in </w:t>
-      </w:r>
-      <w:r>
-        <w:t xml:space="preserve">the </w:t>
-      </w:r>
-      <w:r>
         <w:t>PBT tagging rate</w:t>
       </w:r>
       <w:r>
@@ -863,18 +882,10 @@
         <w:t xml:space="preserve"> to </w:t>
       </w:r>
       <w:r>
-        <w:t>adulthood</w:t>
-      </w:r>
-      <w:proofErr w:type="gramStart"/>
-      <w:r>
-        <w:t xml:space="preserve">, </w:t>
-      </w:r>
-      <w:r>
-        <w:t xml:space="preserve"> even</w:t>
-      </w:r>
-      <w:proofErr w:type="gramEnd"/>
-      <w:r>
-        <w:t xml:space="preserve"> if there is no tagging effect on the probability of survival</w:t>
+        <w:t xml:space="preserve">adulthood, </w:t>
+      </w:r>
+      <w:r>
+        <w:t xml:space="preserve"> even if there is no tagging effect on the probability of survival</w:t>
       </w:r>
       <w:r>
         <w:t xml:space="preserve">. </w:t>
@@ -892,15 +903,7 @@
         <w:t xml:space="preserve"> (and with PBT)</w:t>
       </w:r>
       <w:r>
-        <w:t xml:space="preserve">, the variance in the </w:t>
-      </w:r>
-      <w:proofErr w:type="gramStart"/>
-      <w:r>
-        <w:t>adult  tagging</w:t>
-      </w:r>
-      <w:proofErr w:type="gramEnd"/>
-      <w:r>
-        <w:t xml:space="preserve"> rate varies inversely with the size of the release group.  </w:t>
+        <w:t xml:space="preserve">, the variance in the adult  tagging rate varies inversely with the size of the release group.  </w:t>
       </w:r>
       <w:r>
         <w:t>However, w</w:t>
@@ -927,15 +930,7 @@
         <w:t xml:space="preserve">to be </w:t>
       </w:r>
       <w:r>
-        <w:t xml:space="preserve">Poisson distributed with constant mean, </w:t>
-      </w:r>
-      <w:proofErr w:type="gramStart"/>
-      <w:r>
-        <w:t>then</w:t>
-      </w:r>
-      <w:proofErr w:type="gramEnd"/>
-      <w:r>
-        <w:t xml:space="preserve"> this correlation between family and survival </w:t>
+        <w:t xml:space="preserve">Poisson distributed with constant mean, then this correlation between family and survival </w:t>
       </w:r>
       <w:r>
         <w:t xml:space="preserve">would </w:t>
@@ -953,15 +948,7 @@
         <w:t xml:space="preserve">.  However, </w:t>
       </w:r>
       <w:r>
-        <w:t xml:space="preserve">salmon populations tend to exhibit </w:t>
-      </w:r>
-      <w:proofErr w:type="spellStart"/>
-      <w:r>
-        <w:t>overdispersion</w:t>
-      </w:r>
-      <w:proofErr w:type="spellEnd"/>
-      <w:r>
-        <w:t xml:space="preserve"> in family size </w:t>
+        <w:t xml:space="preserve">salmon populations tend to exhibit overdispersion in family size </w:t>
       </w:r>
       <w:r>
         <w:t xml:space="preserve">making the effect of family-specific survival relevant to the question of </w:t>
@@ -969,7 +956,7 @@
       <w:r>
         <w:t xml:space="preserve">uncertainty in the tagging rate.  </w:t>
       </w:r>
-      <w:ins w:id="1" w:author="Eric Anderson" w:date="2015-03-27T02:05:00Z">
+      <w:ins w:id="14" w:author="Eric Anderson" w:date="2015-03-27T02:05:00Z">
         <w:r>
           <w:t>Accordingly the use of PBT for tagging has the potential to increase the variance in realized tagging rates.</w:t>
         </w:r>
@@ -978,41 +965,41 @@
     <w:p>
       <w:pPr>
         <w:rPr>
-          <w:ins w:id="2" w:author="Eric Anderson" w:date="2015-03-27T02:05:00Z"/>
-        </w:rPr>
-      </w:pPr>
-      <w:ins w:id="3" w:author="Eric Anderson" w:date="2015-03-27T02:06:00Z">
+          <w:ins w:id="15" w:author="Eric Anderson" w:date="2015-03-27T02:05:00Z"/>
+        </w:rPr>
+      </w:pPr>
+      <w:ins w:id="16" w:author="Eric Anderson" w:date="2015-03-27T02:06:00Z">
         <w:r>
           <w:lastRenderedPageBreak/>
           <w:t xml:space="preserve">The practical implications of this increased variance, however, must be evaluated in the context of the </w:t>
         </w:r>
       </w:ins>
-      <w:ins w:id="4" w:author="Eric Anderson" w:date="2015-03-27T02:08:00Z">
+      <w:ins w:id="17" w:author="Eric Anderson" w:date="2015-03-27T02:08:00Z">
         <w:r>
           <w:t xml:space="preserve">total </w:t>
         </w:r>
       </w:ins>
-      <w:ins w:id="5" w:author="Eric Anderson" w:date="2015-03-27T02:07:00Z">
+      <w:ins w:id="18" w:author="Eric Anderson" w:date="2015-03-27T02:07:00Z">
         <w:r>
           <w:t>variance of estimates obtained by sampling expansions</w:t>
         </w:r>
       </w:ins>
-      <w:ins w:id="6" w:author="Eric Anderson" w:date="2015-03-27T02:08:00Z">
+      <w:ins w:id="19" w:author="Eric Anderson" w:date="2015-03-27T02:08:00Z">
         <w:r>
           <w:t xml:space="preserve">.  In many cases, the </w:t>
         </w:r>
       </w:ins>
-      <w:ins w:id="7" w:author="Eric Anderson" w:date="2015-03-27T02:09:00Z">
+      <w:ins w:id="20" w:author="Eric Anderson" w:date="2015-03-27T02:09:00Z">
         <w:r>
           <w:t xml:space="preserve">variance due to sampling only a small fraction of each release group far outweighs </w:t>
         </w:r>
       </w:ins>
-      <w:ins w:id="8" w:author="Eric Anderson" w:date="2015-03-27T02:10:00Z">
+      <w:ins w:id="21" w:author="Eric Anderson" w:date="2015-03-27T02:10:00Z">
         <w:r>
           <w:t xml:space="preserve">the additional variance from PBT-tagging rate variance.  </w:t>
         </w:r>
       </w:ins>
-      <w:ins w:id="9" w:author="Eric Anderson" w:date="2015-03-27T02:07:00Z">
+      <w:ins w:id="22" w:author="Eric Anderson" w:date="2015-03-27T02:07:00Z">
         <w:r>
           <w:t xml:space="preserve"> </w:t>
         </w:r>
@@ -1021,24 +1008,24 @@
     <w:p>
       <w:pPr>
         <w:rPr>
-          <w:ins w:id="10" w:author="Eric Anderson" w:date="2015-03-27T02:05:00Z"/>
-        </w:rPr>
-      </w:pPr>
-    </w:p>
-    <w:p>
-      <w:pPr>
-        <w:rPr>
-          <w:ins w:id="11" w:author="Eric Anderson" w:date="2015-03-27T02:05:00Z"/>
-        </w:rPr>
-      </w:pPr>
-    </w:p>
-    <w:p>
-      <w:pPr>
-        <w:rPr>
-          <w:ins w:id="12" w:author="Eric Anderson" w:date="2015-03-27T09:25:00Z"/>
-        </w:rPr>
-      </w:pPr>
-      <w:del w:id="13" w:author="Eric Anderson" w:date="2015-03-27T02:15:00Z">
+          <w:ins w:id="23" w:author="Eric Anderson" w:date="2015-03-27T02:05:00Z"/>
+        </w:rPr>
+      </w:pPr>
+    </w:p>
+    <w:p>
+      <w:pPr>
+        <w:rPr>
+          <w:ins w:id="24" w:author="Eric Anderson" w:date="2015-03-27T02:05:00Z"/>
+        </w:rPr>
+      </w:pPr>
+    </w:p>
+    <w:p>
+      <w:pPr>
+        <w:rPr>
+          <w:ins w:id="25" w:author="Eric Anderson" w:date="2015-03-27T09:25:00Z"/>
+        </w:rPr>
+      </w:pPr>
+      <w:del w:id="26" w:author="Eric Anderson" w:date="2015-03-27T02:15:00Z">
         <w:r>
           <w:delText xml:space="preserve">As shown in </w:delText>
         </w:r>
@@ -1052,27 +1039,27 @@
         </w:rPr>
         <w:t>Y</w:t>
       </w:r>
-      <w:ins w:id="14" w:author="Eric Anderson" w:date="2015-03-27T02:15:00Z">
+      <w:ins w:id="27" w:author="Eric Anderson" w:date="2015-03-27T02:15:00Z">
         <w:r>
           <w:t xml:space="preserve"> describes</w:t>
         </w:r>
       </w:ins>
-      <w:ins w:id="15" w:author="Eric Anderson" w:date="2015-03-27T10:13:00Z">
+      <w:ins w:id="28" w:author="Eric Anderson" w:date="2015-03-27T10:13:00Z">
         <w:r>
           <w:t xml:space="preserve"> simulations exploring the role of</w:t>
         </w:r>
       </w:ins>
-      <w:del w:id="16" w:author="Eric Anderson" w:date="2015-03-27T02:15:00Z">
+      <w:del w:id="29" w:author="Eric Anderson" w:date="2015-03-27T02:15:00Z">
         <w:r>
           <w:delText>,</w:delText>
         </w:r>
       </w:del>
-      <w:del w:id="17" w:author="Eric Anderson" w:date="2015-03-27T09:19:00Z">
+      <w:del w:id="30" w:author="Eric Anderson" w:date="2015-03-27T09:19:00Z">
         <w:r>
           <w:delText xml:space="preserve"> </w:delText>
         </w:r>
       </w:del>
-      <w:del w:id="18" w:author="Eric Anderson" w:date="2015-03-27T02:14:00Z">
+      <w:del w:id="31" w:author="Eric Anderson" w:date="2015-03-27T02:14:00Z">
         <w:r>
           <w:delText>s</w:delText>
         </w:r>
@@ -1083,7 +1070,7 @@
       <w:r>
         <w:t xml:space="preserve"> </w:t>
       </w:r>
-      <w:ins w:id="19" w:author="Eric Anderson" w:date="2015-03-27T02:11:00Z">
+      <w:ins w:id="32" w:author="Eric Anderson" w:date="2015-03-27T02:11:00Z">
         <w:r>
           <w:t>three main factors influencing</w:t>
         </w:r>
@@ -1091,61 +1078,134 @@
           <w:t xml:space="preserve"> the variance in the realized PBT tagging rate: 1) </w:t>
         </w:r>
       </w:ins>
-      <w:ins w:id="20" w:author="Eric Anderson" w:date="2015-03-27T02:12:00Z">
-        <w:r>
-          <w:t>the variance in family size at the hatchery, whic</w:t>
-        </w:r>
-        <w:r>
-          <w:t>h can be expressed as the ratio</w:t>
-        </w:r>
-        <w:r>
-          <w:t xml:space="preserve"> of the effective number of </w:t>
-        </w:r>
-        <w:proofErr w:type="spellStart"/>
-        <w:r>
-          <w:t>spawners</w:t>
-        </w:r>
-        <w:proofErr w:type="spellEnd"/>
-        <w:r>
-          <w:t xml:space="preserve"> to the actual number; 2) </w:t>
-        </w:r>
-        <w:r>
-          <w:t xml:space="preserve">the number of families used to </w:t>
-        </w:r>
-      </w:ins>
-      <w:ins w:id="21" w:author="Eric Anderson" w:date="2015-03-27T02:13:00Z">
+      <w:ins w:id="33" w:author="Eric Anderson" w:date="2015-03-27T02:12:00Z">
+        <w:r>
+          <w:t>the varianc</w:t>
+        </w:r>
+        <w:r>
+          <w:t xml:space="preserve">e in family size </w:t>
+        </w:r>
+      </w:ins>
+      <w:ins w:id="34" w:author="Eric Anderson" w:date="2015-03-27T13:16:00Z">
+        <w:r>
+          <w:t xml:space="preserve">(which </w:t>
+        </w:r>
+        <w:r>
+          <w:t>can be expressed in terms of the ratio of the effective number of spawners to the actual number</w:t>
+        </w:r>
+        <w:r>
+          <w:t>)</w:t>
+        </w:r>
+      </w:ins>
+      <w:ins w:id="35" w:author="Eric Anderson" w:date="2015-03-27T13:17:00Z">
+        <w:r>
+          <w:t xml:space="preserve"> </w:t>
+        </w:r>
+      </w:ins>
+      <w:ins w:id="36" w:author="Eric Anderson" w:date="2015-03-27T13:14:00Z">
+        <w:r>
+          <w:t xml:space="preserve">amongst the spawners  contributing to </w:t>
+        </w:r>
+      </w:ins>
+      <w:ins w:id="37" w:author="Eric Anderson" w:date="2015-03-27T02:12:00Z">
+        <w:r>
+          <w:t>a</w:t>
+        </w:r>
+        <w:r>
+          <w:t xml:space="preserve"> release group</w:t>
+        </w:r>
+      </w:ins>
+      <w:ins w:id="38" w:author="Eric Anderson" w:date="2015-03-27T13:17:00Z">
+        <w:r>
+          <w:t>;</w:t>
+        </w:r>
+      </w:ins>
+      <w:ins w:id="39" w:author="Eric Anderson" w:date="2015-03-27T02:12:00Z">
+        <w:r>
+          <w:t xml:space="preserve"> </w:t>
+        </w:r>
+        <w:r>
+          <w:t xml:space="preserve"> 2) </w:t>
+        </w:r>
+        <w:r>
+          <w:t>T</w:t>
+        </w:r>
+        <w:r>
+          <w:t xml:space="preserve">he number of families </w:t>
+        </w:r>
+      </w:ins>
+      <w:ins w:id="40" w:author="Eric Anderson" w:date="2015-03-27T13:16:00Z">
+        <w:r>
+          <w:t xml:space="preserve">(distinct parent pairs) </w:t>
+        </w:r>
+      </w:ins>
+      <w:ins w:id="41" w:author="Eric Anderson" w:date="2015-03-27T02:12:00Z">
+        <w:r>
+          <w:t xml:space="preserve">used to </w:t>
+        </w:r>
+      </w:ins>
+      <w:ins w:id="42" w:author="Eric Anderson" w:date="2015-03-27T02:13:00Z">
         <w:r>
           <w:t>produce the</w:t>
         </w:r>
         <w:r>
-          <w:t xml:space="preserve"> juveniles in the release group</w:t>
-        </w:r>
-        <w:proofErr w:type="gramStart"/>
-        <w:r>
-          <w:t xml:space="preserve">; </w:t>
-        </w:r>
-      </w:ins>
-      <w:ins w:id="22" w:author="Eric Anderson" w:date="2015-03-27T09:25:00Z">
-        <w:r>
-          <w:t xml:space="preserve"> and</w:t>
-        </w:r>
-        <w:proofErr w:type="gramEnd"/>
+          <w:t xml:space="preserve"> juveniles in the release group; </w:t>
+        </w:r>
+      </w:ins>
+      <w:ins w:id="43" w:author="Eric Anderson" w:date="2015-03-27T09:25:00Z">
+        <w:r>
+          <w:t xml:space="preserve"> and </w:t>
+        </w:r>
+      </w:ins>
+      <w:ins w:id="44" w:author="Eric Anderson" w:date="2015-03-27T02:13:00Z">
+        <w:r>
+          <w:t xml:space="preserve">3) </w:t>
+        </w:r>
+        <w:r>
+          <w:t xml:space="preserve">the fraction of </w:t>
+        </w:r>
+        <w:r>
+          <w:t xml:space="preserve">parent pairs contributing to the release group </w:t>
+        </w:r>
+        <w:r>
+          <w:t>whose offspring are successfully tagged, which, in turn, is a function of the</w:t>
+        </w:r>
         <w:r>
           <w:t xml:space="preserve"> </w:t>
         </w:r>
-      </w:ins>
-      <w:ins w:id="23" w:author="Eric Anderson" w:date="2015-03-27T02:13:00Z">
-        <w:r>
-          <w:t xml:space="preserve">3) </w:t>
-        </w:r>
-        <w:r>
-          <w:t>the fraction of families whose offspring are successfully tagged, which, in turn, is a function of the</w:t>
-        </w:r>
-        <w:r>
-          <w:t xml:space="preserve"> rate of successful genotyping.  </w:t>
-        </w:r>
-      </w:ins>
-      <w:ins w:id="24" w:author="Eric Anderson" w:date="2015-03-27T09:21:00Z">
+        <w:r>
+          <w:t xml:space="preserve">fraction of the </w:t>
+        </w:r>
+      </w:ins>
+      <w:ins w:id="45" w:author="Eric Anderson" w:date="2015-03-27T13:18:00Z">
+        <w:r>
+          <w:t>parents of the release group</w:t>
+        </w:r>
+      </w:ins>
+      <w:ins w:id="46" w:author="Eric Anderson" w:date="2015-03-27T02:13:00Z">
+        <w:r>
+          <w:t xml:space="preserve"> for which </w:t>
+        </w:r>
+      </w:ins>
+      <w:ins w:id="47" w:author="Eric Anderson" w:date="2015-03-27T12:10:00Z">
+        <w:r>
+          <w:t>successful</w:t>
+        </w:r>
+      </w:ins>
+      <w:ins w:id="48" w:author="Eric Anderson" w:date="2015-03-27T12:09:00Z">
+        <w:r>
+          <w:t xml:space="preserve"> </w:t>
+        </w:r>
+      </w:ins>
+      <w:ins w:id="49" w:author="Eric Anderson" w:date="2015-03-27T02:13:00Z">
+        <w:r>
+          <w:t>genotypes were obtained</w:t>
+        </w:r>
+        <w:r>
+          <w:t xml:space="preserve">.  </w:t>
+        </w:r>
+      </w:ins>
+      <w:ins w:id="50" w:author="Eric Anderson" w:date="2015-03-27T09:21:00Z">
         <w:r>
           <w:t>However, the influence of the variance of the</w:t>
         </w:r>
@@ -1162,23 +1222,72 @@
           <w:t xml:space="preserve">is dependent on </w:t>
         </w:r>
         <w:r>
-          <w:t xml:space="preserve">the rate of sampling of tagged </w:t>
-        </w:r>
-        <w:proofErr w:type="gramStart"/>
-        <w:r>
-          <w:t>fish  in</w:t>
-        </w:r>
-        <w:proofErr w:type="gramEnd"/>
-        <w:r>
-          <w:t xml:space="preserve"> the fishery.  When the fraction of tagged fish recovered is less than 25 or 50%, there are many cases </w:t>
-        </w:r>
-      </w:ins>
-      <w:ins w:id="25" w:author="Eric Anderson" w:date="2015-03-27T09:23:00Z">
+          <w:t>the rate of samplin</w:t>
+        </w:r>
+        <w:r>
+          <w:t>g in the</w:t>
+        </w:r>
+        <w:r>
+          <w:t xml:space="preserve"> recovery area</w:t>
+        </w:r>
+      </w:ins>
+      <w:ins w:id="51" w:author="Eric Anderson" w:date="2015-03-27T13:24:00Z">
+        <w:r>
+          <w:t>s</w:t>
+        </w:r>
+      </w:ins>
+      <w:ins w:id="52" w:author="Eric Anderson" w:date="2015-03-27T09:21:00Z">
+        <w:r>
+          <w:t>.  When</w:t>
+        </w:r>
+        <w:r>
+          <w:t xml:space="preserve"> the fraction of </w:t>
+        </w:r>
+        <w:r>
+          <w:t>fish</w:t>
+        </w:r>
+      </w:ins>
+      <w:ins w:id="53" w:author="Eric Anderson" w:date="2015-03-27T13:24:00Z">
+        <w:r>
+          <w:t xml:space="preserve"> from a release </w:t>
+        </w:r>
+        <w:bookmarkStart w:id="54" w:name="_GoBack"/>
+        <w:bookmarkEnd w:id="54"/>
+        <w:r>
+          <w:t>group</w:t>
+        </w:r>
+      </w:ins>
+      <w:ins w:id="55" w:author="Eric Anderson" w:date="2015-03-27T09:21:00Z">
+        <w:r>
+          <w:t xml:space="preserve"> recovered is </w:t>
+        </w:r>
+      </w:ins>
+      <w:ins w:id="56" w:author="Eric Anderson" w:date="2015-03-27T13:19:00Z">
+        <w:r>
+          <w:t xml:space="preserve">expected to be </w:t>
+        </w:r>
+      </w:ins>
+      <w:ins w:id="57" w:author="Eric Anderson" w:date="2015-03-27T09:21:00Z">
+        <w:r>
+          <w:t>less than 25 or 50%</w:t>
+        </w:r>
+      </w:ins>
+      <w:ins w:id="58" w:author="Eric Anderson" w:date="2015-03-27T13:19:00Z">
+        <w:r>
+          <w:t xml:space="preserve"> of the total present in the recovery area</w:t>
+        </w:r>
+      </w:ins>
+      <w:ins w:id="59" w:author="Eric Anderson" w:date="2015-03-27T09:21:00Z">
+        <w:r>
+          <w:t xml:space="preserve">, there are many cases </w:t>
+        </w:r>
+      </w:ins>
+      <w:ins w:id="60" w:author="Eric Anderson" w:date="2015-03-27T09:23:00Z">
         <w:r>
           <w:t>in which</w:t>
         </w:r>
       </w:ins>
-      <w:ins w:id="26" w:author="Eric Anderson" w:date="2015-03-27T09:21:00Z">
+      <w:ins w:id="61" w:author="Eric Anderson" w:date="2015-03-27T09:21:00Z">
         <w:r>
           <w:t xml:space="preserve"> the extra uncertainty due to variance in realized PBT tagging rate is negligible compared to the large amount of uncertainty due to the sampling rate.  </w:t>
         </w:r>
@@ -1187,27 +1296,28 @@
     <w:p>
       <w:pPr>
         <w:rPr>
-          <w:ins w:id="27" w:author="Eric Anderson" w:date="2015-03-27T09:25:00Z"/>
-        </w:rPr>
-      </w:pPr>
-    </w:p>
-    <w:p>
-      <w:pPr>
-        <w:rPr>
-          <w:ins w:id="28" w:author="Eric Anderson" w:date="2015-03-27T09:29:00Z"/>
-        </w:rPr>
-      </w:pPr>
-      <w:ins w:id="29" w:author="Eric Anderson" w:date="2015-03-27T09:25:00Z">
+          <w:ins w:id="62" w:author="Eric Anderson" w:date="2015-03-27T09:25:00Z"/>
+        </w:rPr>
+      </w:pPr>
+    </w:p>
+    <w:p>
+      <w:pPr>
+        <w:rPr>
+          <w:ins w:id="63" w:author="Eric Anderson" w:date="2015-03-27T09:29:00Z"/>
+        </w:rPr>
+      </w:pPr>
+      <w:commentRangeStart w:id="64"/>
+      <w:ins w:id="65" w:author="Eric Anderson" w:date="2015-03-27T09:25:00Z">
         <w:r>
           <w:t xml:space="preserve">The simulations indicate that </w:t>
         </w:r>
       </w:ins>
-      <w:ins w:id="30" w:author="Eric Anderson" w:date="2015-03-27T09:26:00Z">
+      <w:ins w:id="66" w:author="Eric Anderson" w:date="2015-03-27T09:26:00Z">
         <w:r>
           <w:t xml:space="preserve">all four of the following conditions must be met </w:t>
         </w:r>
       </w:ins>
-      <w:ins w:id="31" w:author="Eric Anderson" w:date="2015-03-27T09:29:00Z">
+      <w:ins w:id="67" w:author="Eric Anderson" w:date="2015-03-27T09:29:00Z">
         <w:r>
           <w:t>in order for the v</w:t>
         </w:r>
@@ -1225,6 +1335,15 @@
         </w:r>
         <w:r>
           <w:t xml:space="preserve"> accuracy of PBT-based estimates of expanded fish numbers: </w:t>
+        </w:r>
+      </w:ins>
+      <w:commentRangeEnd w:id="64"/>
+      <w:ins w:id="68" w:author="Eric Anderson" w:date="2015-03-27T12:40:00Z">
+        <w:r>
+          <w:rPr>
+            <w:rStyle w:val="CommentReference"/>
+          </w:rPr>
+          <w:commentReference w:id="64"/>
         </w:r>
       </w:ins>
     </w:p>
@@ -1235,12 +1354,25 @@
           <w:numId w:val="1"/>
         </w:numPr>
         <w:rPr>
-          <w:ins w:id="32" w:author="Eric Anderson" w:date="2015-03-27T09:29:00Z"/>
-        </w:rPr>
-      </w:pPr>
-      <w:ins w:id="33" w:author="Eric Anderson" w:date="2015-03-27T09:29:00Z">
-        <w:r>
-          <w:t>Release groups are composed of offspring of fewer than 30 families,  +          <w:ins w:id="70" w:author="Eric Anderson" w:date="2015-03-27T09:29:00Z"/>
+        </w:rPr>
+      </w:pPr>
+      <w:ins w:id="71" w:author="Eric Anderson" w:date="2015-03-27T09:29:00Z">
+        <w:r>
+          <w:t xml:space="preserve">Release groups are composed of offspring of fewer than 30 </w:t>
+        </w:r>
+      </w:ins>
+      <w:ins w:id="72" w:author="Eric Anderson" w:date="2015-03-27T12:12:00Z">
+        <w:r>
+          <w:t>parent pairs</w:t>
+        </w:r>
+      </w:ins>
+      <w:ins w:id="73" w:author="Eric Anderson" w:date="2015-03-27T09:29:00Z">
+        <w:r>
+          <w:t>.</w:t>
+        </w:r>
+        <w:r>
+          <w:t>  </w:t>
         </w:r>
       </w:ins>
@@ -1252,29 +1384,50 @@
           <w:numId w:val="1"/>
         </w:numPr>
         <w:rPr>
-          <w:ins w:id="34" w:author="Eric Anderson" w:date="2015-03-27T09:29:00Z"/>
-        </w:rPr>
-      </w:pPr>
-      <w:ins w:id="35" w:author="Eric Anderson" w:date="2015-03-27T09:29:00Z">
-        <w:r>
-          <w:t xml:space="preserve">The </w:t>
-        </w:r>
-        <w:proofErr w:type="spellStart"/>
-        <w:r>
-          <w:t>Nb</w:t>
-        </w:r>
-        <w:proofErr w:type="spellEnd"/>
-        <w:r>
-          <w:t>/(2S) ratio i</w:t>
-        </w:r>
-        <w:r>
-          <w:t>n</w:t>
-        </w:r>
-        <w:r>
-          <w:t xml:space="preserve"> the hatchery is lower than 0.88</w:t>
-        </w:r>
-        <w:r>
-          <w:t>,  +          <w:ins w:id="74" w:author="Eric Anderson" w:date="2015-03-27T09:29:00Z"/>
+        </w:rPr>
+      </w:pPr>
+      <w:ins w:id="75" w:author="Eric Anderson" w:date="2015-03-27T09:29:00Z">
+        <w:r>
+          <w:t>The</w:t>
+        </w:r>
+        <w:r>
+          <w:t xml:space="preserve"> </w:t>
+        </w:r>
+        <w:r>
+          <w:t>ratio</w:t>
+        </w:r>
+      </w:ins>
+      <w:ins w:id="76" w:author="Eric Anderson" w:date="2015-03-27T12:12:00Z">
+        <w:r>
+          <w:t xml:space="preserve"> of the effective number o</w:t>
+        </w:r>
+        <w:r>
+          <w:t>f spawners to the actual number</w:t>
+        </w:r>
+        <w:r>
+          <w:t xml:space="preserve"> of spawners</w:t>
+        </w:r>
+      </w:ins>
+      <w:ins w:id="77" w:author="Eric Anderson" w:date="2015-03-27T09:29:00Z">
+        <w:r>
+          <w:t xml:space="preserve"> </w:t>
+        </w:r>
+      </w:ins>
+      <w:ins w:id="78" w:author="Eric Anderson" w:date="2015-03-27T13:26:00Z">
+        <w:r>
+          <w:t>contributing to a release group</w:t>
+        </w:r>
+      </w:ins>
+      <w:ins w:id="79" w:author="Eric Anderson" w:date="2015-03-27T09:29:00Z">
+        <w:r>
+          <w:t xml:space="preserve"> is lower than 0.88</w:t>
+        </w:r>
+        <w:r>
+          <w:t>.</w:t>
+        </w:r>
+        <w:r>
+          <w:t xml:space="preserve">   </w:t>
         </w:r>
       </w:ins>
@@ -1286,45 +1439,49 @@
           <w:numId w:val="1"/>
         </w:numPr>
         <w:rPr>
-          <w:ins w:id="36" w:author="Eric Anderson" w:date="2015-03-27T09:29:00Z"/>
-        </w:rPr>
-      </w:pPr>
-      <w:ins w:id="37" w:author="Eric Anderson" w:date="2015-03-27T09:29:00Z">
-        <w:r>
-          <w:t>A fraction higher than 50% of all the fish from a release group in a fishery are expected to be sampled,  -</w:t>
-        </w:r>
-      </w:ins>
-    </w:p>
-    <w:p>
-      <w:pPr>
+          <w:ins w:id="80" w:author="Eric Anderson" w:date="2015-03-27T09:29:00Z"/>
+        </w:rPr>
+      </w:pPr>
+      <w:ins w:id="81" w:author="Eric Anderson" w:date="2015-03-27T13:27:00Z">
+        <w:r>
+          <w:t>More</w:t>
+        </w:r>
+      </w:ins>
+      <w:ins w:id="82" w:author="Eric Anderson" w:date="2015-03-27T09:29:00Z">
+        <w:r>
+          <w:t xml:space="preserve"> than 50% of all the</w:t>
+        </w:r>
+        <w:r>
+          <w:t xml:space="preserve"> fish from a release group </w:t>
+        </w:r>
+      </w:ins>
+      <w:ins w:id="83" w:author="Eric Anderson" w:date="2015-03-27T13:26:00Z">
+        <w:r>
+          <w:t>present in a recovery area</w:t>
+        </w:r>
+      </w:ins>
+      <w:ins w:id="84" w:author="Eric Anderson" w:date="2015-03-27T09:29:00Z">
+        <w:r>
+          <w:t xml:space="preserve"> are expected to be sampled</w:t>
+        </w:r>
+      </w:ins>
+      <w:ins w:id="85" w:author="Eric Anderson" w:date="2015-03-27T13:26:00Z">
+        <w:r>
+          <w:t>.</w:t>
+        </w:r>
+      </w:ins>
+    </w:p>
+    <w:p>
+      <w:pPr>
+        <w:pStyle w:val="ListParagraph"/>
         <w:numPr>
           <w:ilvl w:val="0"/>
           <w:numId w:val="1"/>
         </w:numPr>
         <w:rPr>
-          <w:ins w:id="38" w:author="Eric Anderson" w:date="2015-03-27T09:48:00Z"/>
-        </w:rPr>
-      </w:pPr>
-      <w:ins w:id="39" w:author="Eric Anderson" w:date="2015-03-27T09:29:00Z">
-        <w:r>
-          <w:t>The gen</w:t>
-        </w:r>
-        <w:r>
-          <w:t>otyping success rate</w:t>
-        </w:r>
-        <w:r>
-          <w:t xml:space="preserve"> is low enough that fewer than 96% of families are successfully tagged.  -</w:t>
-        </w:r>
-      </w:ins>
-    </w:p>
-    <w:p>
-      <w:pPr>
-        <w:rPr>
-          <w:ins w:id="40" w:author="Eric Anderson" w:date="2015-03-27T09:35:00Z"/>
-        </w:rPr>
-        <w:pPrChange w:id="41" w:author="Eric Anderson" w:date="2015-03-27T09:48:00Z">
+          <w:ins w:id="86" w:author="Eric Anderson" w:date="2015-03-27T12:25:00Z"/>
+        </w:rPr>
+        <w:pPrChange w:id="87" w:author="Eric Anderson" w:date="2015-03-27T12:18:00Z">
           <w:pPr>
             <w:numPr>
               <w:numId w:val="1"/>
@@ -1333,21 +1490,127 @@
           </w:pPr>
         </w:pPrChange>
       </w:pPr>
-    </w:p>
-    <w:p>
-      <w:pPr>
-        <w:rPr>
-          <w:ins w:id="42" w:author="Eric Anderson" w:date="2015-03-27T09:47:00Z"/>
-        </w:rPr>
-      </w:pPr>
-      <w:ins w:id="43" w:author="Eric Anderson" w:date="2015-03-27T09:35:00Z">
+      <w:ins w:id="88" w:author="Eric Anderson" w:date="2015-03-27T09:29:00Z">
+        <w:r>
+          <w:t>F</w:t>
+        </w:r>
+        <w:r>
+          <w:t xml:space="preserve">ewer than 96% of families </w:t>
+        </w:r>
+      </w:ins>
+      <w:ins w:id="89" w:author="Eric Anderson" w:date="2015-03-27T12:18:00Z">
+        <w:r>
+          <w:t xml:space="preserve">contributing to </w:t>
+        </w:r>
+      </w:ins>
+      <w:ins w:id="90" w:author="Eric Anderson" w:date="2015-03-27T13:27:00Z">
+        <w:r>
+          <w:t>a</w:t>
+        </w:r>
+      </w:ins>
+      <w:ins w:id="91" w:author="Eric Anderson" w:date="2015-03-27T12:18:00Z">
+        <w:r>
+          <w:t xml:space="preserve"> release group </w:t>
+        </w:r>
+      </w:ins>
+      <w:ins w:id="92" w:author="Eric Anderson" w:date="2015-03-27T09:29:00Z">
+        <w:r>
+          <w:t>are successfully tagged</w:t>
+        </w:r>
+      </w:ins>
+      <w:ins w:id="93" w:author="Eric Anderson" w:date="2015-03-27T12:18:00Z">
+        <w:r>
+          <w:t xml:space="preserve"> via PBT</w:t>
+        </w:r>
+      </w:ins>
+      <w:ins w:id="94" w:author="Eric Anderson" w:date="2015-03-27T09:29:00Z">
+        <w:r>
+          <w:t>.  +</w:t>
+        </w:r>
+      </w:ins>
+    </w:p>
+    <w:p>
+      <w:pPr>
+        <w:rPr>
+          <w:ins w:id="95" w:author="Eric Anderson" w:date="2015-03-27T09:48:00Z"/>
+        </w:rPr>
+        <w:pPrChange w:id="96" w:author="Eric Anderson" w:date="2015-03-27T12:26:00Z">
+          <w:pPr>
+            <w:numPr>
+              <w:numId w:val="1"/>
+            </w:numPr>
+            <w:ind w:left="720" w:hanging="360"/>
+          </w:pPr>
+        </w:pPrChange>
+      </w:pPr>
+      <w:ins w:id="97" w:author="Eric Anderson" w:date="2015-03-27T12:25:00Z">
+        <w:r>
+          <w:t xml:space="preserve">Appendix </w:t>
+        </w:r>
+        <w:r>
+          <w:rPr>
+            <w:highlight w:val="yellow"/>
+            <w:rPrChange w:id="98" w:author="Eric Anderson" w:date="2015-03-27T13:28:00Z">
+              <w:rPr/>
+            </w:rPrChange>
+          </w:rPr>
+          <w:t>Y</w:t>
+        </w:r>
+        <w:r>
+          <w:t xml:space="preserve"> should be consulted for the magnitude of the effect</w:t>
+        </w:r>
+      </w:ins>
+      <w:ins w:id="99" w:author="Eric Anderson" w:date="2015-03-27T12:26:00Z">
+        <w:r>
+          <w:t xml:space="preserve">s of </w:t>
+        </w:r>
+      </w:ins>
+      <w:ins w:id="100" w:author="Eric Anderson" w:date="2015-03-27T13:28:00Z">
+        <w:r>
+          <w:t xml:space="preserve">changes in </w:t>
+        </w:r>
+      </w:ins>
+      <w:ins w:id="101" w:author="Eric Anderson" w:date="2015-03-27T12:26:00Z">
+        <w:r>
+          <w:t>each of these conditions</w:t>
+        </w:r>
+      </w:ins>
+      <w:ins w:id="102" w:author="Eric Anderson" w:date="2015-03-27T12:25:00Z">
+        <w:r>
+          <w:t>.</w:t>
+        </w:r>
+      </w:ins>
+    </w:p>
+    <w:p>
+      <w:pPr>
+        <w:rPr>
+          <w:ins w:id="103" w:author="Eric Anderson" w:date="2015-03-27T09:35:00Z"/>
+        </w:rPr>
+        <w:pPrChange w:id="104" w:author="Eric Anderson" w:date="2015-03-27T09:48:00Z">
+          <w:pPr>
+            <w:numPr>
+              <w:numId w:val="1"/>
+            </w:numPr>
+            <w:ind w:left="720" w:hanging="360"/>
+          </w:pPr>
+        </w:pPrChange>
+      </w:pPr>
+    </w:p>
+    <w:p>
+      <w:pPr>
+        <w:rPr>
+          <w:ins w:id="105" w:author="Eric Anderson" w:date="2015-03-27T09:47:00Z"/>
+        </w:rPr>
+      </w:pPr>
+      <w:ins w:id="106" w:author="Eric Anderson" w:date="2015-03-27T09:35:00Z">
         <w:r>
           <w:t xml:space="preserve">In connection with condition #4, it is </w:t>
         </w:r>
       </w:ins>
-      <w:moveToRangeStart w:id="44" w:author="Eric Anderson" w:date="2015-03-27T09:35:00Z" w:name="move289068281"/>
-      <w:moveTo w:id="45" w:author="Eric Anderson" w:date="2015-03-27T09:35:00Z">
-        <w:del w:id="46" w:author="Eric Anderson" w:date="2015-03-27T09:35:00Z">
+      <w:moveToRangeStart w:id="107" w:author="Eric Anderson" w:date="2015-03-27T09:35:00Z" w:name="move289068281"/>
+      <w:moveTo w:id="108" w:author="Eric Anderson" w:date="2015-03-27T09:35:00Z">
+        <w:del w:id="109" w:author="Eric Anderson" w:date="2015-03-27T09:35:00Z">
           <w:r>
             <w:delText xml:space="preserve">it is </w:delText>
           </w:r>
@@ -1365,16 +1628,16 @@
           <w:t xml:space="preserve"> are required for parentage assignment, the </w:t>
         </w:r>
       </w:moveTo>
-      <w:ins w:id="47" w:author="Eric Anderson" w:date="2015-03-27T10:16:00Z">
+      <w:ins w:id="110" w:author="Eric Anderson" w:date="2015-03-27T10:16:00Z">
         <w:r>
           <w:t xml:space="preserve">expected </w:t>
         </w:r>
       </w:ins>
-      <w:moveTo w:id="48" w:author="Eric Anderson" w:date="2015-03-27T09:35:00Z">
+      <w:moveTo w:id="111" w:author="Eric Anderson" w:date="2015-03-27T09:35:00Z">
         <w:r>
           <w:t xml:space="preserve">fraction of families with both parents successfully genotyped decreases with the square of the fraction of successfully genotyped parents.  Thus, if 95% of male parents and 95% of female parents are successfully genotyped, one expects only 90.2% of the </w:t>
         </w:r>
-        <w:del w:id="49" w:author="Eric Anderson" w:date="2015-03-27T10:16:00Z">
+        <w:del w:id="112" w:author="Eric Anderson" w:date="2015-03-27T10:16:00Z">
           <w:r>
             <w:delText xml:space="preserve"> </w:delText>
           </w:r>
@@ -1383,13 +1646,13 @@
           <w:t xml:space="preserve">families to </w:t>
         </w:r>
       </w:moveTo>
-      <w:ins w:id="50" w:author="Eric Anderson" w:date="2015-03-27T10:16:00Z">
+      <w:ins w:id="113" w:author="Eric Anderson" w:date="2015-03-27T10:16:00Z">
         <w:r>
           <w:t>have</w:t>
         </w:r>
       </w:ins>
-      <w:moveTo w:id="51" w:author="Eric Anderson" w:date="2015-03-27T09:35:00Z">
-        <w:del w:id="52" w:author="Eric Anderson" w:date="2015-03-27T10:16:00Z">
+      <w:moveTo w:id="114" w:author="Eric Anderson" w:date="2015-03-27T09:35:00Z">
+        <w:del w:id="115" w:author="Eric Anderson" w:date="2015-03-27T10:16:00Z">
           <w:r>
             <w:delText>have</w:delText>
           </w:r>
@@ -1398,95 +1661,124 @@
           <w:t xml:space="preserve"> both parents genotyped</w:t>
         </w:r>
       </w:moveTo>
-      <w:ins w:id="53" w:author="Eric Anderson" w:date="2015-03-27T09:41:00Z">
+      <w:ins w:id="116" w:author="Eric Anderson" w:date="2015-03-27T09:41:00Z">
         <w:r>
           <w:t xml:space="preserve"> and hence have offspring that are tagged</w:t>
         </w:r>
       </w:ins>
-      <w:moveTo w:id="54" w:author="Eric Anderson" w:date="2015-03-27T09:35:00Z">
+      <w:moveTo w:id="117" w:author="Eric Anderson" w:date="2015-03-27T09:35:00Z">
         <w:r>
           <w:t>.</w:t>
         </w:r>
       </w:moveTo>
-      <w:ins w:id="55" w:author="Eric Anderson" w:date="2015-03-27T09:41:00Z">
+      <w:ins w:id="118" w:author="Eric Anderson" w:date="2015-03-27T09:41:00Z">
         <w:r>
           <w:t xml:space="preserve">  With sufficient markers to perform single parent assignments, however, the fraction of </w:t>
         </w:r>
       </w:ins>
-      <w:ins w:id="56" w:author="Eric Anderson" w:date="2015-03-27T09:43:00Z">
+      <w:ins w:id="119" w:author="Eric Anderson" w:date="2015-03-27T09:43:00Z">
         <w:r>
           <w:t xml:space="preserve">tagged </w:t>
         </w:r>
       </w:ins>
-      <w:ins w:id="57" w:author="Eric Anderson" w:date="2015-03-27T09:41:00Z">
+      <w:ins w:id="120" w:author="Eric Anderson" w:date="2015-03-27T09:41:00Z">
         <w:r>
           <w:t>families</w:t>
         </w:r>
       </w:ins>
-      <w:ins w:id="58" w:author="Eric Anderson" w:date="2015-03-27T09:43:00Z">
+      <w:ins w:id="121" w:author="Eric Anderson" w:date="2015-03-27T09:43:00Z">
         <w:r>
           <w:t xml:space="preserve"> decreases much more slowly </w:t>
         </w:r>
         <w:r>
-          <w:t>as the genotyping success rate decreases, because both parents of a family must be un</w:t>
-        </w:r>
-      </w:ins>
-      <w:ins w:id="59" w:author="Eric Anderson" w:date="2015-03-27T10:17:00Z">
+          <w:t>with</w:t>
+        </w:r>
+        <w:r>
+          <w:t xml:space="preserve"> the </w:t>
+        </w:r>
+      </w:ins>
+      <w:ins w:id="122" w:author="Eric Anderson" w:date="2015-03-27T13:43:00Z">
+        <w:r>
+          <w:t>fraction of successfully genotyped parents</w:t>
+        </w:r>
+      </w:ins>
+      <w:ins w:id="123" w:author="Eric Anderson" w:date="2015-03-27T09:43:00Z">
+        <w:r>
+          <w:t>, because both parents of a family must be un</w:t>
+        </w:r>
+      </w:ins>
+      <w:ins w:id="124" w:author="Eric Anderson" w:date="2015-03-27T10:17:00Z">
         <w:r>
           <w:t xml:space="preserve">successfully </w:t>
         </w:r>
       </w:ins>
-      <w:ins w:id="60" w:author="Eric Anderson" w:date="2015-03-27T09:43:00Z">
+      <w:ins w:id="125" w:author="Eric Anderson" w:date="2015-03-27T09:43:00Z">
         <w:r>
           <w:t xml:space="preserve">genotyped </w:t>
         </w:r>
       </w:ins>
-      <w:ins w:id="61" w:author="Eric Anderson" w:date="2015-03-27T09:44:00Z">
+      <w:ins w:id="126" w:author="Eric Anderson" w:date="2015-03-27T09:44:00Z">
         <w:r>
           <w:t xml:space="preserve">for the offspring to remain untagged.  For example, even if </w:t>
         </w:r>
       </w:ins>
-      <w:ins w:id="62" w:author="Eric Anderson" w:date="2015-03-27T09:46:00Z">
+      <w:ins w:id="127" w:author="Eric Anderson" w:date="2015-03-27T09:46:00Z">
         <w:r>
           <w:t xml:space="preserve">only 86% of male and female </w:t>
         </w:r>
-        <w:proofErr w:type="spellStart"/>
-        <w:r>
-          <w:t>spawners</w:t>
-        </w:r>
-        <w:proofErr w:type="spellEnd"/>
-        <w:r>
-          <w:t xml:space="preserve"> are successfully genotyped, the tagging rate of their offspring is still expected to be higher than 98</w:t>
-        </w:r>
-      </w:ins>
-      <w:ins w:id="63" w:author="Eric Anderson" w:date="2015-03-27T09:56:00Z">
-        <w:r>
-          <w:t>%.</w:t>
-        </w:r>
-      </w:ins>
-    </w:p>
-    <w:p>
-      <w:pPr>
-        <w:rPr>
-          <w:ins w:id="64" w:author="Eric Anderson" w:date="2015-03-27T02:11:00Z"/>
-        </w:rPr>
-      </w:pPr>
-      <w:moveTo w:id="65" w:author="Eric Anderson" w:date="2015-03-27T09:35:00Z">
-        <w:del w:id="66" w:author="Eric Anderson" w:date="2015-03-27T09:47:00Z">
+        <w:r>
+          <w:lastRenderedPageBreak/>
+          <w:t>spawners are successfully genotyped, the tagging rate of their offspring is still expected to be higher than 98</w:t>
+        </w:r>
+      </w:ins>
+      <w:ins w:id="128" w:author="Eric Anderson" w:date="2015-03-27T09:56:00Z">
+        <w:r>
+          <w:t>%</w:t>
+        </w:r>
+      </w:ins>
+      <w:ins w:id="129" w:author="Eric Anderson" w:date="2015-03-27T12:28:00Z">
+        <w:r>
+          <w:t xml:space="preserve"> (see </w:t>
+        </w:r>
+      </w:ins>
+      <w:ins w:id="130" w:author="Eric Anderson" w:date="2015-03-27T13:43:00Z">
+        <w:r>
+          <w:t xml:space="preserve">also </w:t>
+        </w:r>
+      </w:ins>
+      <w:ins w:id="131" w:author="Eric Anderson" w:date="2015-03-27T12:28:00Z">
+        <w:r>
+          <w:t>Section II.B)</w:t>
+        </w:r>
+      </w:ins>
+      <w:ins w:id="132" w:author="Eric Anderson" w:date="2015-03-27T09:56:00Z">
+        <w:r>
+          <w:t>.</w:t>
+        </w:r>
+      </w:ins>
+    </w:p>
+    <w:p>
+      <w:pPr>
+        <w:rPr>
+          <w:ins w:id="133" w:author="Eric Anderson" w:date="2015-03-27T02:11:00Z"/>
+        </w:rPr>
+      </w:pPr>
+      <w:moveTo w:id="134" w:author="Eric Anderson" w:date="2015-03-27T09:35:00Z">
+        <w:del w:id="135" w:author="Eric Anderson" w:date="2015-03-27T09:47:00Z">
           <w:r>
             <w:delText xml:space="preserve">   On the other hand, it  POINT OUT EXTRA ADVANTAGE OF SINGLE PARENT---NOT LIKELY TO LOSE BOTH PARENTS. must also be stressed that if 100% of the parents are successfully genotyped, then there is no additional variance in the adult tagging rate due to variance in family size, regardless of the number of parents that produced the release group.</w:delText>
           </w:r>
         </w:del>
       </w:moveTo>
-      <w:moveToRangeEnd w:id="44"/>
-    </w:p>
-    <w:p>
-      <w:pPr>
-        <w:rPr>
-          <w:ins w:id="67" w:author="Eric Anderson" w:date="2015-03-27T09:33:00Z"/>
-        </w:rPr>
-      </w:pPr>
-      <w:ins w:id="68" w:author="Eric Anderson" w:date="2015-03-27T09:31:00Z">
+      <w:moveToRangeEnd w:id="107"/>
+    </w:p>
+    <w:p>
+      <w:pPr>
+        <w:rPr>
+          <w:ins w:id="136" w:author="Eric Anderson" w:date="2015-03-27T09:33:00Z"/>
+        </w:rPr>
+      </w:pPr>
+      <w:ins w:id="137" w:author="Eric Anderson" w:date="2015-03-27T09:31:00Z">
         <w:r>
           <w:t>A</w:t>
         </w:r>
@@ -1494,21 +1786,21 @@
           <w:t>ppendix</w:t>
         </w:r>
       </w:ins>
-      <w:ins w:id="69" w:author="Eric Anderson" w:date="2015-03-27T09:47:00Z">
+      <w:ins w:id="138" w:author="Eric Anderson" w:date="2015-03-27T09:47:00Z">
         <w:r>
           <w:t xml:space="preserve"> </w:t>
         </w:r>
         <w:r>
           <w:rPr>
             <w:highlight w:val="yellow"/>
-            <w:rPrChange w:id="70" w:author="Eric Anderson" w:date="2015-03-27T09:47:00Z">
+            <w:rPrChange w:id="139" w:author="Eric Anderson" w:date="2015-03-27T09:47:00Z">
               <w:rPr/>
             </w:rPrChange>
           </w:rPr>
           <w:t>Y</w:t>
         </w:r>
       </w:ins>
-      <w:ins w:id="71" w:author="Eric Anderson" w:date="2015-03-27T09:31:00Z">
+      <w:ins w:id="140" w:author="Eric Anderson" w:date="2015-03-27T09:31:00Z">
         <w:r>
           <w:t xml:space="preserve"> </w:t>
         </w:r>
@@ -1516,12 +1808,12 @@
           <w:t xml:space="preserve">describes </w:t>
         </w:r>
       </w:ins>
-      <w:ins w:id="72" w:author="Eric Anderson" w:date="2015-03-27T09:32:00Z">
+      <w:ins w:id="141" w:author="Eric Anderson" w:date="2015-03-27T09:32:00Z">
         <w:r>
           <w:t xml:space="preserve">data and </w:t>
         </w:r>
       </w:ins>
-      <w:ins w:id="73" w:author="Eric Anderson" w:date="2015-03-27T09:31:00Z">
+      <w:ins w:id="142" w:author="Eric Anderson" w:date="2015-03-27T09:31:00Z">
         <w:r>
           <w:t>analyses</w:t>
         </w:r>
@@ -1529,22 +1821,22 @@
           <w:t xml:space="preserve"> </w:t>
         </w:r>
       </w:ins>
-      <w:ins w:id="74" w:author="Eric Anderson" w:date="2015-03-27T09:32:00Z">
+      <w:ins w:id="143" w:author="Eric Anderson" w:date="2015-03-27T09:32:00Z">
         <w:r>
           <w:t>used to determine</w:t>
         </w:r>
       </w:ins>
-      <w:ins w:id="75" w:author="Eric Anderson" w:date="2015-03-27T09:31:00Z">
+      <w:ins w:id="144" w:author="Eric Anderson" w:date="2015-03-27T09:31:00Z">
         <w:r>
           <w:t xml:space="preserve"> how frequently </w:t>
         </w:r>
       </w:ins>
-      <w:ins w:id="76" w:author="Eric Anderson" w:date="2015-03-27T09:48:00Z">
+      <w:ins w:id="145" w:author="Eric Anderson" w:date="2015-03-27T09:48:00Z">
         <w:r>
           <w:t>the above four</w:t>
         </w:r>
       </w:ins>
-      <w:ins w:id="77" w:author="Eric Anderson" w:date="2015-03-27T09:31:00Z">
+      <w:ins w:id="146" w:author="Eric Anderson" w:date="2015-03-27T09:31:00Z">
         <w:r>
           <w:t xml:space="preserve"> co</w:t>
         </w:r>
@@ -1552,20 +1844,12 @@
           <w:t>nditions are likely to be encountered</w:t>
         </w:r>
       </w:ins>
-      <w:ins w:id="78" w:author="Eric Anderson" w:date="2015-03-27T09:33:00Z">
-        <w:r>
-          <w:t xml:space="preserve"> given the practices in </w:t>
-        </w:r>
-        <w:proofErr w:type="gramStart"/>
-        <w:r>
-          <w:t>current  tagging</w:t>
-        </w:r>
-        <w:proofErr w:type="gramEnd"/>
-        <w:r>
-          <w:t xml:space="preserve"> and sampling programs</w:t>
-        </w:r>
-      </w:ins>
-      <w:ins w:id="79" w:author="Eric Anderson" w:date="2015-03-27T09:31:00Z">
+      <w:ins w:id="147" w:author="Eric Anderson" w:date="2015-03-27T09:33:00Z">
+        <w:r>
+          <w:t xml:space="preserve"> given the practices in current  tagging and sampling programs</w:t>
+        </w:r>
+      </w:ins>
+      <w:ins w:id="148" w:author="Eric Anderson" w:date="2015-03-27T09:31:00Z">
         <w:r>
           <w:t>.  In summary:</w:t>
         </w:r>
@@ -1574,14 +1858,14 @@
     <w:p>
       <w:pPr>
         <w:rPr>
-          <w:ins w:id="80" w:author="Eric Anderson" w:date="2015-03-27T09:33:00Z"/>
-        </w:rPr>
-      </w:pPr>
-    </w:p>
-    <w:p>
-      <w:pPr>
-        <w:rPr>
-          <w:ins w:id="81" w:author="Eric Anderson" w:date="2015-03-27T09:34:00Z"/>
+          <w:ins w:id="149" w:author="Eric Anderson" w:date="2015-03-27T09:33:00Z"/>
+        </w:rPr>
+      </w:pPr>
+    </w:p>
+    <w:p>
+      <w:pPr>
+        <w:rPr>
+          <w:ins w:id="150" w:author="Eric Anderson" w:date="2015-03-27T09:34:00Z"/>
         </w:rPr>
       </w:pPr>
     </w:p>
@@ -1593,23 +1877,31 @@
           <w:numId w:val="2"/>
         </w:numPr>
         <w:rPr>
-          <w:ins w:id="82" w:author="Eric Anderson" w:date="2015-03-27T09:34:00Z"/>
-        </w:rPr>
-        <w:pPrChange w:id="83" w:author="Eric Anderson" w:date="2015-03-27T09:48:00Z">
+          <w:ins w:id="151" w:author="Eric Anderson" w:date="2015-03-27T09:34:00Z"/>
+        </w:rPr>
+        <w:pPrChange w:id="152" w:author="Eric Anderson" w:date="2015-03-27T09:48:00Z">
           <w:pPr/>
         </w:pPrChange>
       </w:pPr>
-      <w:ins w:id="84" w:author="Eric Anderson" w:date="2015-03-27T09:34:00Z">
-        <w:r>
-          <w:t xml:space="preserve">Condition 1 is often encountered.  Approximately 33% of release groups in the last decade were small enough that </w:t>
-        </w:r>
-        <w:proofErr w:type="gramStart"/>
-        <w:r>
-          <w:t>they could have been produced by fewer than 10 parent pairs</w:t>
-        </w:r>
-        <w:proofErr w:type="gramEnd"/>
-        <w:r>
-          <w:t>.</w:t>
+      <w:ins w:id="153" w:author="Eric Anderson" w:date="2015-03-27T09:34:00Z">
+        <w:r>
+          <w:t>C</w:t>
+        </w:r>
+        <w:r>
+          <w:t>ondition 1 may be</w:t>
+        </w:r>
+        <w:r>
+          <w:t xml:space="preserve"> encountered</w:t>
+        </w:r>
+      </w:ins>
+      <w:ins w:id="154" w:author="Eric Anderson" w:date="2015-03-27T13:44:00Z">
+        <w:r>
+          <w:t xml:space="preserve"> frequently</w:t>
+        </w:r>
+      </w:ins>
+      <w:ins w:id="155" w:author="Eric Anderson" w:date="2015-03-27T09:34:00Z">
+        <w:r>
+          <w:t>.  Approximately 33% of release groups in the last decade were small enough that they could have been produced by fewer than 10 parent pairs.</w:t>
         </w:r>
       </w:ins>
     </w:p>
@@ -1621,36 +1913,44 @@
           <w:numId w:val="2"/>
         </w:numPr>
         <w:rPr>
-          <w:ins w:id="85" w:author="Eric Anderson" w:date="2015-03-27T09:51:00Z"/>
-        </w:rPr>
-        <w:pPrChange w:id="86" w:author="Eric Anderson" w:date="2015-03-27T09:48:00Z">
+          <w:ins w:id="156" w:author="Eric Anderson" w:date="2015-03-27T09:51:00Z"/>
+        </w:rPr>
+        <w:pPrChange w:id="157" w:author="Eric Anderson" w:date="2015-03-27T09:48:00Z">
           <w:pPr/>
         </w:pPrChange>
       </w:pPr>
-      <w:ins w:id="87" w:author="Eric Anderson" w:date="2015-03-27T09:49:00Z">
+      <w:ins w:id="158" w:author="Eric Anderson" w:date="2015-03-27T09:49:00Z">
         <w:r>
           <w:t>Condition</w:t>
         </w:r>
       </w:ins>
-      <w:ins w:id="88" w:author="Eric Anderson" w:date="2015-03-27T09:34:00Z">
-        <w:r>
-          <w:t xml:space="preserve"> 2 is usually encountered.  Data from hatchery programs suggest that the </w:t>
-        </w:r>
-      </w:ins>
-      <w:proofErr w:type="spellStart"/>
-      <w:ins w:id="89" w:author="Eric Anderson" w:date="2015-03-27T09:51:00Z">
-        <w:r>
-          <w:t>Nb</w:t>
-        </w:r>
-        <w:proofErr w:type="spellEnd"/>
-        <w:r>
-          <w:t>/(2S) ratio can be expected to be between 0.3 and 0.7</w:t>
+      <w:ins w:id="159" w:author="Eric Anderson" w:date="2015-03-27T09:34:00Z">
+        <w:r>
+          <w:t xml:space="preserve"> 2 is usually encountered.  Data from hatchery programs suggest that the</w:t>
+        </w:r>
+        <w:r>
+          <w:t xml:space="preserve"> </w:t>
+        </w:r>
+      </w:ins>
+      <w:ins w:id="160" w:author="Eric Anderson" w:date="2015-03-27T09:51:00Z">
+        <w:r>
+          <w:t>ratio</w:t>
+        </w:r>
+      </w:ins>
+      <w:ins w:id="161" w:author="Eric Anderson" w:date="2015-03-27T12:30:00Z">
+        <w:r>
+          <w:t xml:space="preserve"> of effective to actual number of spawners</w:t>
+        </w:r>
+      </w:ins>
+      <w:ins w:id="162" w:author="Eric Anderson" w:date="2015-03-27T09:51:00Z">
+        <w:r>
+          <w:t xml:space="preserve"> can be expected to be between 0.3 and 0.7</w:t>
         </w:r>
         <w:r>
           <w:t xml:space="preserve"> in salmon hatcheries.</w:t>
         </w:r>
       </w:ins>
-      <w:ins w:id="90" w:author="Eric Anderson" w:date="2015-03-27T09:34:00Z">
+      <w:ins w:id="163" w:author="Eric Anderson" w:date="2015-03-27T09:34:00Z">
         <w:r>
           <w:t xml:space="preserve"> </w:t>
         </w:r>
@@ -1664,30 +1964,65 @@
           <w:numId w:val="2"/>
         </w:numPr>
         <w:rPr>
-          <w:ins w:id="91" w:author="Eric Anderson" w:date="2015-03-27T09:59:00Z"/>
-        </w:rPr>
-        <w:pPrChange w:id="92" w:author="Eric Anderson" w:date="2015-03-27T09:48:00Z">
+          <w:ins w:id="164" w:author="Eric Anderson" w:date="2015-03-27T09:59:00Z"/>
+        </w:rPr>
+        <w:pPrChange w:id="165" w:author="Eric Anderson" w:date="2015-03-27T09:48:00Z">
           <w:pPr/>
         </w:pPrChange>
       </w:pPr>
-      <w:ins w:id="93" w:author="Eric Anderson" w:date="2015-03-27T09:51:00Z">
+      <w:ins w:id="166" w:author="Eric Anderson" w:date="2015-03-27T09:51:00Z">
         <w:r>
           <w:t xml:space="preserve">Condition </w:t>
         </w:r>
       </w:ins>
-      <w:ins w:id="94" w:author="Eric Anderson" w:date="2015-03-27T09:34:00Z">
-        <w:r>
-          <w:t xml:space="preserve">3 is infrequently encountered. Only a small fraction of </w:t>
-        </w:r>
-      </w:ins>
-      <w:ins w:id="95" w:author="Eric Anderson" w:date="2015-03-27T09:59:00Z">
+      <w:ins w:id="167" w:author="Eric Anderson" w:date="2015-03-27T09:34:00Z">
+        <w:r>
+          <w:t>3 is infrequently encountered</w:t>
+        </w:r>
+      </w:ins>
+      <w:ins w:id="168" w:author="Eric Anderson" w:date="2015-03-27T12:35:00Z">
+        <w:r>
+          <w:t xml:space="preserve"> in ocean fisheries</w:t>
+        </w:r>
+      </w:ins>
+      <w:ins w:id="169" w:author="Eric Anderson" w:date="2015-03-27T09:34:00Z">
+        <w:r>
+          <w:t xml:space="preserve">. Only a small fraction of </w:t>
+        </w:r>
+      </w:ins>
+      <w:ins w:id="170" w:author="Eric Anderson" w:date="2015-03-27T09:59:00Z">
         <w:r>
           <w:t>CWTs are</w:t>
         </w:r>
       </w:ins>
-      <w:ins w:id="96" w:author="Eric Anderson" w:date="2015-03-27T09:34:00Z">
+      <w:ins w:id="171" w:author="Eric Anderson" w:date="2015-03-27T09:34:00Z">
         <w:r>
           <w:t xml:space="preserve"> recovered in situations where the sampling rate on tagged fish from the release group exceeds 50%.</w:t>
+        </w:r>
+      </w:ins>
+      <w:ins w:id="172" w:author="Eric Anderson" w:date="2015-03-27T12:35:00Z">
+        <w:r>
+          <w:t xml:space="preserve">  However, a much higher fraction of fish may be </w:t>
+        </w:r>
+      </w:ins>
+      <w:ins w:id="173" w:author="Eric Anderson" w:date="2015-03-27T12:36:00Z">
+        <w:r>
+          <w:t>sampled</w:t>
+        </w:r>
+      </w:ins>
+      <w:ins w:id="174" w:author="Eric Anderson" w:date="2015-03-27T12:35:00Z">
+        <w:r>
+          <w:t xml:space="preserve"> in terminal </w:t>
+        </w:r>
+      </w:ins>
+      <w:ins w:id="175" w:author="Eric Anderson" w:date="2015-03-27T13:44:00Z">
+        <w:r>
+          <w:t xml:space="preserve">recovery </w:t>
+        </w:r>
+      </w:ins>
+      <w:ins w:id="176" w:author="Eric Anderson" w:date="2015-03-27T12:35:00Z">
+        <w:r>
+          <w:t>areas.</w:t>
         </w:r>
       </w:ins>
     </w:p>
@@ -1699,46 +2034,63 @@
           <w:numId w:val="2"/>
         </w:numPr>
         <w:rPr>
-          <w:ins w:id="97" w:author="Eric Anderson" w:date="2015-03-27T10:04:00Z"/>
-        </w:rPr>
-        <w:pPrChange w:id="98" w:author="Eric Anderson" w:date="2015-03-27T10:04:00Z">
+          <w:ins w:id="177" w:author="Eric Anderson" w:date="2015-03-27T10:04:00Z"/>
+        </w:rPr>
+        <w:pPrChange w:id="178" w:author="Eric Anderson" w:date="2015-03-27T10:04:00Z">
           <w:pPr/>
         </w:pPrChange>
       </w:pPr>
-      <w:ins w:id="99" w:author="Eric Anderson" w:date="2015-03-27T09:59:00Z">
+      <w:ins w:id="179" w:author="Eric Anderson" w:date="2015-03-27T09:59:00Z">
         <w:r>
           <w:t xml:space="preserve">Empirical data from a </w:t>
         </w:r>
       </w:ins>
-      <w:ins w:id="100" w:author="Eric Anderson" w:date="2015-03-27T10:00:00Z">
+      <w:ins w:id="180" w:author="Eric Anderson" w:date="2015-03-27T10:00:00Z">
         <w:r>
           <w:t xml:space="preserve">five-year old </w:t>
         </w:r>
       </w:ins>
-      <w:ins w:id="101" w:author="Eric Anderson" w:date="2015-03-27T09:59:00Z">
-        <w:r>
-          <w:t>PBT program in place in Idaho</w:t>
-        </w:r>
-      </w:ins>
-      <w:ins w:id="102" w:author="Eric Anderson" w:date="2015-03-27T10:00:00Z">
-        <w:r>
-          <w:t xml:space="preserve"> indicates that the rate </w:t>
-        </w:r>
-        <w:proofErr w:type="gramStart"/>
-        <w:r>
-          <w:t xml:space="preserve">of  </w:t>
-        </w:r>
-      </w:ins>
-      <w:ins w:id="103" w:author="Eric Anderson" w:date="2015-03-27T10:02:00Z">
-        <w:r>
-          <w:t>individual</w:t>
-        </w:r>
-        <w:proofErr w:type="gramEnd"/>
+      <w:ins w:id="181" w:author="Eric Anderson" w:date="2015-03-27T09:59:00Z">
+        <w:r>
+          <w:t>PBT program</w:t>
+        </w:r>
+        <w:r>
+          <w:t xml:space="preserve"> in Idaho</w:t>
+        </w:r>
+      </w:ins>
+      <w:ins w:id="182" w:author="Eric Anderson" w:date="2015-03-27T10:00:00Z">
         <w:r>
           <w:t xml:space="preserve"> </w:t>
         </w:r>
       </w:ins>
-      <w:ins w:id="104" w:author="Eric Anderson" w:date="2015-03-27T10:00:00Z">
+      <w:ins w:id="183" w:author="Eric Anderson" w:date="2015-03-27T12:38:00Z">
+        <w:r>
+          <w:t>(</w:t>
+        </w:r>
+        <w:r>
+          <w:rPr>
+            <w:highlight w:val="yellow"/>
+            <w:rPrChange w:id="184" w:author="Eric Anderson" w:date="2015-03-27T12:39:00Z">
+              <w:rPr/>
+            </w:rPrChange>
+          </w:rPr>
+          <w:t>Appendix The SNAKE RIVER EXPERIENCED</w:t>
+        </w:r>
+        <w:r>
+          <w:t xml:space="preserve">) </w:t>
+        </w:r>
+      </w:ins>
+      <w:ins w:id="185" w:author="Eric Anderson" w:date="2015-03-27T10:00:00Z">
+        <w:r>
+          <w:t xml:space="preserve">indicates that the rate of  </w:t>
+        </w:r>
+      </w:ins>
+      <w:ins w:id="186" w:author="Eric Anderson" w:date="2015-03-27T10:02:00Z">
+        <w:r>
+          <w:t xml:space="preserve">individual </w:t>
+        </w:r>
+      </w:ins>
+      <w:ins w:id="187" w:author="Eric Anderson" w:date="2015-03-27T10:00:00Z">
         <w:r>
           <w:t>genotyping</w:t>
         </w:r>
@@ -1746,7 +2098,7 @@
           <w:t xml:space="preserve"> success can be </w:t>
         </w:r>
       </w:ins>
-      <w:ins w:id="105" w:author="Eric Anderson" w:date="2015-03-27T10:01:00Z">
+      <w:ins w:id="188" w:author="Eric Anderson" w:date="2015-03-27T10:01:00Z">
         <w:r>
           <w:t>maintained at a</w:t>
         </w:r>
@@ -1757,7 +2109,7 @@
           <w:t>level</w:t>
         </w:r>
       </w:ins>
-      <w:ins w:id="106" w:author="Eric Anderson" w:date="2015-03-27T10:02:00Z">
+      <w:ins w:id="189" w:author="Eric Anderson" w:date="2015-03-27T10:02:00Z">
         <w:r>
           <w:t xml:space="preserve"> near </w:t>
         </w:r>
@@ -1765,23 +2117,33 @@
           <w:t xml:space="preserve">98%.  With such rates, using parent-pair assignments for </w:t>
         </w:r>
       </w:ins>
-      <w:ins w:id="107" w:author="Eric Anderson" w:date="2015-03-27T10:03:00Z">
+      <w:ins w:id="190" w:author="Eric Anderson" w:date="2015-03-27T10:03:00Z">
         <w:r>
           <w:t>parentage yield</w:t>
         </w:r>
         <w:r>
-          <w:t>s a family tagging of</w:t>
+          <w:t xml:space="preserve">s a family tagging </w:t>
+        </w:r>
+      </w:ins>
+      <w:ins w:id="191" w:author="Eric Anderson" w:date="2015-03-27T13:45:00Z">
+        <w:r>
+          <w:t xml:space="preserve">rate </w:t>
+        </w:r>
+      </w:ins>
+      <w:ins w:id="192" w:author="Eric Anderson" w:date="2015-03-27T10:03:00Z">
+        <w:r>
+          <w:t>of</w:t>
         </w:r>
         <w:r>
           <w:t xml:space="preserve"> near 96%.  However, using single parent assignments, this genotyping success rate would yield family tagging rates of </w:t>
         </w:r>
       </w:ins>
-      <w:ins w:id="108" w:author="Eric Anderson" w:date="2015-03-27T10:04:00Z">
+      <w:ins w:id="193" w:author="Eric Anderson" w:date="2015-03-27T10:04:00Z">
         <w:r>
           <w:t>effectively</w:t>
         </w:r>
       </w:ins>
-      <w:ins w:id="109" w:author="Eric Anderson" w:date="2015-03-27T10:03:00Z">
+      <w:ins w:id="194" w:author="Eric Anderson" w:date="2015-03-27T10:03:00Z">
         <w:r>
           <w:t xml:space="preserve"> 1.0, at which point</w:t>
         </w:r>
@@ -1789,7 +2151,7 @@
           <w:t xml:space="preserve"> the variance in realized PBT tagging rate is </w:t>
         </w:r>
       </w:ins>
-      <w:ins w:id="110" w:author="Eric Anderson" w:date="2015-03-27T10:04:00Z">
+      <w:ins w:id="195" w:author="Eric Anderson" w:date="2015-03-27T10:04:00Z">
         <w:r>
           <w:t>effectively 0.</w:t>
         </w:r>
@@ -1798,17 +2160,17 @@
     <w:p>
       <w:pPr>
         <w:rPr>
-          <w:ins w:id="111" w:author="Eric Anderson" w:date="2015-03-27T10:05:00Z"/>
-        </w:rPr>
-      </w:pPr>
-    </w:p>
-    <w:p>
-      <w:pPr>
-        <w:rPr>
-          <w:ins w:id="112" w:author="Eric Anderson" w:date="2015-03-27T09:30:00Z"/>
-        </w:rPr>
-      </w:pPr>
-      <w:ins w:id="113" w:author="Eric Anderson" w:date="2015-03-27T10:05:00Z">
+          <w:ins w:id="196" w:author="Eric Anderson" w:date="2015-03-27T10:05:00Z"/>
+        </w:rPr>
+      </w:pPr>
+    </w:p>
+    <w:p>
+      <w:pPr>
+        <w:rPr>
+          <w:ins w:id="197" w:author="Eric Anderson" w:date="2015-03-27T09:30:00Z"/>
+        </w:rPr>
+      </w:pPr>
+      <w:ins w:id="198" w:author="Eric Anderson" w:date="2015-03-27T10:05:00Z">
         <w:r>
           <w:t xml:space="preserve">In conclusion, </w:t>
         </w:r>
@@ -1816,32 +2178,32 @@
           <w:t xml:space="preserve">the additional variance </w:t>
         </w:r>
       </w:ins>
-      <w:ins w:id="114" w:author="Eric Anderson" w:date="2015-03-27T10:06:00Z">
+      <w:ins w:id="199" w:author="Eric Anderson" w:date="2015-03-27T10:06:00Z">
         <w:r>
           <w:t xml:space="preserve">in </w:t>
         </w:r>
       </w:ins>
-      <w:ins w:id="115" w:author="Eric Anderson" w:date="2015-03-27T10:07:00Z">
+      <w:ins w:id="200" w:author="Eric Anderson" w:date="2015-03-27T10:07:00Z">
         <w:r>
           <w:t xml:space="preserve">estimates of fishery and life history parameters </w:t>
         </w:r>
       </w:ins>
-      <w:ins w:id="116" w:author="Eric Anderson" w:date="2015-03-27T10:05:00Z">
+      <w:ins w:id="201" w:author="Eric Anderson" w:date="2015-03-27T10:05:00Z">
         <w:r>
           <w:t xml:space="preserve">incurred due </w:t>
         </w:r>
       </w:ins>
-      <w:ins w:id="117" w:author="Eric Anderson" w:date="2015-03-27T10:06:00Z">
+      <w:ins w:id="202" w:author="Eric Anderson" w:date="2015-03-27T10:06:00Z">
         <w:r>
           <w:t xml:space="preserve">to </w:t>
         </w:r>
       </w:ins>
-      <w:ins w:id="118" w:author="Eric Anderson" w:date="2015-03-27T10:05:00Z">
+      <w:ins w:id="203" w:author="Eric Anderson" w:date="2015-03-27T10:05:00Z">
         <w:r>
           <w:t xml:space="preserve">variance in </w:t>
         </w:r>
       </w:ins>
-      <w:ins w:id="119" w:author="Eric Anderson" w:date="2015-03-27T10:06:00Z">
+      <w:ins w:id="204" w:author="Eric Anderson" w:date="2015-03-27T10:06:00Z">
         <w:r>
           <w:t>realized</w:t>
         </w:r>
@@ -1852,35 +2214,35 @@
           <w:t xml:space="preserve">is likely to be negligible </w:t>
         </w:r>
       </w:ins>
-      <w:ins w:id="120" w:author="Eric Anderson" w:date="2015-03-27T10:08:00Z">
+      <w:ins w:id="205" w:author="Eric Anderson" w:date="2015-03-27T10:08:00Z">
         <w:r>
           <w:t xml:space="preserve">in a PBT program capable of making accurate assignments to single </w:t>
         </w:r>
-        <w:commentRangeStart w:id="121"/>
+        <w:commentRangeStart w:id="206"/>
         <w:r>
           <w:t>parents</w:t>
         </w:r>
       </w:ins>
-      <w:commentRangeEnd w:id="121"/>
-      <w:ins w:id="122" w:author="Eric Anderson" w:date="2015-03-27T10:09:00Z">
+      <w:commentRangeEnd w:id="206"/>
+      <w:ins w:id="207" w:author="Eric Anderson" w:date="2015-03-27T10:09:00Z">
         <w:r>
           <w:rPr>
             <w:rStyle w:val="CommentReference"/>
           </w:rPr>
-          <w:commentReference w:id="121"/>
-        </w:r>
-      </w:ins>
-      <w:ins w:id="124" w:author="Eric Anderson" w:date="2015-03-27T10:08:00Z">
+          <w:commentReference w:id="206"/>
+        </w:r>
+      </w:ins>
+      <w:ins w:id="209" w:author="Eric Anderson" w:date="2015-03-27T10:08:00Z">
         <w:r>
           <w:t>.</w:t>
         </w:r>
       </w:ins>
-      <w:ins w:id="125" w:author="Eric Anderson" w:date="2015-03-27T10:06:00Z">
+      <w:ins w:id="210" w:author="Eric Anderson" w:date="2015-03-27T10:06:00Z">
         <w:r>
           <w:t xml:space="preserve"> </w:t>
         </w:r>
       </w:ins>
-      <w:ins w:id="126" w:author="Eric Anderson" w:date="2015-03-27T10:04:00Z">
+      <w:ins w:id="211" w:author="Eric Anderson" w:date="2015-03-27T10:04:00Z">
         <w:r>
           <w:t xml:space="preserve"> </w:t>
         </w:r>
@@ -1889,23 +2251,21 @@
     <w:p>
       <w:pPr>
         <w:rPr>
-          <w:ins w:id="127" w:author="Eric Anderson" w:date="2015-03-27T02:11:00Z"/>
-        </w:rPr>
-      </w:pPr>
-    </w:p>
-    <w:p>
-      <w:pPr>
-        <w:rPr>
-          <w:del w:id="128" w:author="Eric Anderson" w:date="2015-03-27T10:08:00Z"/>
-        </w:rPr>
-      </w:pPr>
-      <w:bookmarkStart w:id="129" w:name="_GoBack"/>
-      <w:bookmarkEnd w:id="129"/>
-      <w:del w:id="130" w:author="Eric Anderson" w:date="2015-03-27T10:08:00Z">
+          <w:ins w:id="212" w:author="Eric Anderson" w:date="2015-03-27T02:11:00Z"/>
+        </w:rPr>
+      </w:pPr>
+    </w:p>
+    <w:p>
+      <w:pPr>
+        <w:rPr>
+          <w:del w:id="213" w:author="Eric Anderson" w:date="2015-03-27T10:08:00Z"/>
+        </w:rPr>
+      </w:pPr>
+      <w:del w:id="214" w:author="Eric Anderson" w:date="2015-03-27T10:08:00Z">
         <w:r>
           <w:delText>as</w:delText>
         </w:r>
-        <w:commentRangeStart w:id="131"/>
+        <w:commentRangeStart w:id="215"/>
         <w:r>
           <w:delText xml:space="preserve"> there are at least </w:delText>
         </w:r>
@@ -1939,12 +2299,12 @@
         <w:r>
           <w:delText>are successfully genotyped</w:delText>
         </w:r>
-        <w:commentRangeEnd w:id="131"/>
+        <w:commentRangeEnd w:id="215"/>
         <w:r>
           <w:rPr>
             <w:rStyle w:val="CommentReference"/>
           </w:rPr>
-          <w:commentReference w:id="131"/>
+          <w:commentReference w:id="215"/>
         </w:r>
         <w:r>
           <w:delText xml:space="preserve">, the </w:delText>
@@ -1988,7 +2348,7 @@
         <w:r>
           <w:delText xml:space="preserve">when </w:delText>
         </w:r>
-        <w:commentRangeStart w:id="132"/>
+        <w:commentRangeStart w:id="216"/>
         <w:r>
           <w:delText>only a few</w:delText>
         </w:r>
@@ -2004,12 +2364,12 @@
         <w:r>
           <w:delText>produce the release group</w:delText>
         </w:r>
-        <w:commentRangeEnd w:id="132"/>
+        <w:commentRangeEnd w:id="216"/>
         <w:r>
           <w:rPr>
             <w:rStyle w:val="CommentReference"/>
           </w:rPr>
-          <w:commentReference w:id="132"/>
+          <w:commentReference w:id="216"/>
         </w:r>
         <w:r>
           <w:delText xml:space="preserve">, </w:delText>
@@ -2043,17 +2403,17 @@
     <w:p>
       <w:pPr>
         <w:rPr>
-          <w:del w:id="133" w:author="Eric Anderson" w:date="2015-03-27T10:08:00Z"/>
-        </w:rPr>
-      </w:pPr>
-    </w:p>
-    <w:p>
-      <w:pPr>
-        <w:rPr>
-          <w:del w:id="134" w:author="Eric Anderson" w:date="2015-03-27T10:08:00Z"/>
-        </w:rPr>
-      </w:pPr>
-      <w:del w:id="135" w:author="Eric Anderson" w:date="2015-03-27T09:21:00Z">
+          <w:del w:id="217" w:author="Eric Anderson" w:date="2015-03-27T10:08:00Z"/>
+        </w:rPr>
+      </w:pPr>
+    </w:p>
+    <w:p>
+      <w:pPr>
+        <w:rPr>
+          <w:del w:id="218" w:author="Eric Anderson" w:date="2015-03-27T10:08:00Z"/>
+        </w:rPr>
+      </w:pPr>
+      <w:del w:id="219" w:author="Eric Anderson" w:date="2015-03-27T09:21:00Z">
         <w:r>
           <w:delText xml:space="preserve">The </w:delText>
         </w:r>
@@ -2085,7 +2445,7 @@
           <w:delText>e</w:delText>
         </w:r>
       </w:del>
-      <w:del w:id="136" w:author="Eric Anderson" w:date="2015-03-27T10:08:00Z">
+      <w:del w:id="220" w:author="Eric Anderson" w:date="2015-03-27T10:08:00Z">
         <w:r>
           <w:delText>…</w:delText>
         </w:r>
@@ -2094,24 +2454,24 @@
     <w:p>
       <w:pPr>
         <w:rPr>
-          <w:del w:id="137" w:author="Eric Anderson" w:date="2015-03-27T10:08:00Z"/>
-        </w:rPr>
-      </w:pPr>
-    </w:p>
-    <w:p>
-      <w:pPr>
-        <w:rPr>
-          <w:del w:id="138" w:author="Eric Anderson" w:date="2015-03-27T10:08:00Z"/>
-        </w:rPr>
-      </w:pPr>
-      <w:del w:id="139" w:author="Eric Anderson" w:date="2015-03-27T10:08:00Z">
+          <w:del w:id="221" w:author="Eric Anderson" w:date="2015-03-27T10:08:00Z"/>
+        </w:rPr>
+      </w:pPr>
+    </w:p>
+    <w:p>
+      <w:pPr>
+        <w:rPr>
+          <w:del w:id="222" w:author="Eric Anderson" w:date="2015-03-27T10:08:00Z"/>
+        </w:rPr>
+      </w:pPr>
+      <w:del w:id="223" w:author="Eric Anderson" w:date="2015-03-27T10:08:00Z">
         <w:r>
           <w:delText xml:space="preserve">In this regard, </w:delText>
         </w:r>
       </w:del>
-      <w:moveFromRangeStart w:id="140" w:author="Eric Anderson" w:date="2015-03-27T09:35:00Z" w:name="move289068281"/>
-      <w:moveFrom w:id="141" w:author="Eric Anderson" w:date="2015-03-27T09:35:00Z">
-        <w:del w:id="142" w:author="Eric Anderson" w:date="2015-03-27T10:08:00Z">
+      <w:moveFromRangeStart w:id="224" w:author="Eric Anderson" w:date="2015-03-27T09:35:00Z" w:name="move289068281"/>
+      <w:moveFrom w:id="225" w:author="Eric Anderson" w:date="2015-03-27T09:35:00Z">
+        <w:del w:id="226" w:author="Eric Anderson" w:date="2015-03-27T10:08:00Z">
           <w:r>
             <w:delText xml:space="preserve">it is important to recognize that, if parent </w:delText>
           </w:r>
@@ -2189,8 +2549,8 @@
           </w:r>
         </w:del>
       </w:moveFrom>
-      <w:moveFromRangeEnd w:id="140"/>
-      <w:del w:id="143" w:author="Eric Anderson" w:date="2015-03-27T10:08:00Z">
+      <w:moveFromRangeEnd w:id="224"/>
+      <w:del w:id="227" w:author="Eric Anderson" w:date="2015-03-27T10:08:00Z">
         <w:r>
           <w:delText xml:space="preserve">In </w:delText>
         </w:r>
@@ -2253,17 +2613,17 @@
     <w:p>
       <w:pPr>
         <w:rPr>
-          <w:del w:id="144" w:author="Eric Anderson" w:date="2015-03-27T10:08:00Z"/>
-        </w:rPr>
-      </w:pPr>
-    </w:p>
-    <w:p>
-      <w:pPr>
-        <w:rPr>
-          <w:del w:id="145" w:author="Eric Anderson" w:date="2015-03-27T10:08:00Z"/>
-        </w:rPr>
-      </w:pPr>
-      <w:del w:id="146" w:author="Eric Anderson" w:date="2015-03-27T10:08:00Z">
+          <w:del w:id="228" w:author="Eric Anderson" w:date="2015-03-27T10:08:00Z"/>
+        </w:rPr>
+      </w:pPr>
+    </w:p>
+    <w:p>
+      <w:pPr>
+        <w:rPr>
+          <w:del w:id="229" w:author="Eric Anderson" w:date="2015-03-27T10:08:00Z"/>
+        </w:rPr>
+      </w:pPr>
+      <w:del w:id="230" w:author="Eric Anderson" w:date="2015-03-27T10:08:00Z">
         <w:r>
           <w:delText xml:space="preserve">The dependence </w:delText>
         </w:r>
@@ -2419,24 +2779,24 @@
     <w:p>
       <w:pPr>
         <w:rPr>
-          <w:del w:id="147" w:author="Eric Anderson" w:date="2015-03-27T10:08:00Z"/>
-        </w:rPr>
-      </w:pPr>
-    </w:p>
-    <w:p>
-      <w:pPr>
-        <w:rPr>
-          <w:del w:id="148" w:author="Eric Anderson" w:date="2015-03-27T10:08:00Z"/>
-        </w:rPr>
-      </w:pPr>
-    </w:p>
-    <w:p>
-      <w:pPr>
-        <w:rPr>
-          <w:del w:id="149" w:author="Eric Anderson" w:date="2015-03-27T10:08:00Z"/>
-        </w:rPr>
-      </w:pPr>
-      <w:del w:id="150" w:author="Eric Anderson" w:date="2015-03-27T10:08:00Z">
+          <w:del w:id="231" w:author="Eric Anderson" w:date="2015-03-27T10:08:00Z"/>
+        </w:rPr>
+      </w:pPr>
+    </w:p>
+    <w:p>
+      <w:pPr>
+        <w:rPr>
+          <w:del w:id="232" w:author="Eric Anderson" w:date="2015-03-27T10:08:00Z"/>
+        </w:rPr>
+      </w:pPr>
+    </w:p>
+    <w:p>
+      <w:pPr>
+        <w:rPr>
+          <w:del w:id="233" w:author="Eric Anderson" w:date="2015-03-27T10:08:00Z"/>
+        </w:rPr>
+      </w:pPr>
+      <w:del w:id="234" w:author="Eric Anderson" w:date="2015-03-27T10:08:00Z">
         <w:r>
           <w:rPr>
             <w:highlight w:val="yellow"/>
@@ -2448,17 +2808,17 @@
     <w:p>
       <w:pPr>
         <w:rPr>
-          <w:del w:id="151" w:author="Eric Anderson" w:date="2015-03-27T10:08:00Z"/>
-        </w:rPr>
-      </w:pPr>
-    </w:p>
-    <w:p>
-      <w:pPr>
-        <w:rPr>
-          <w:del w:id="152" w:author="Eric Anderson" w:date="2015-03-27T10:08:00Z"/>
-        </w:rPr>
-      </w:pPr>
-      <w:del w:id="153" w:author="Eric Anderson" w:date="2015-03-27T10:08:00Z">
+          <w:del w:id="235" w:author="Eric Anderson" w:date="2015-03-27T10:08:00Z"/>
+        </w:rPr>
+      </w:pPr>
+    </w:p>
+    <w:p>
+      <w:pPr>
+        <w:rPr>
+          <w:del w:id="236" w:author="Eric Anderson" w:date="2015-03-27T10:08:00Z"/>
+        </w:rPr>
+      </w:pPr>
+      <w:del w:id="237" w:author="Eric Anderson" w:date="2015-03-27T10:08:00Z">
         <w:r>
           <w:delText xml:space="preserve">Table 1: Summary of </w:delText>
         </w:r>
@@ -2633,12 +2993,12 @@
 
 <file path=word/comments.xml><?xml version="1.0" encoding="utf-8"?>
 <w:comments xmlns:wpc="http://schemas.microsoft.com/office/word/2010/wordprocessingCanvas" xmlns:mo="http://schemas.microsoft.com/office/mac/office/2008/main" xmlns:mc="http://schemas.openxmlformats.org/markup-compatibility/2006" xmlns:mv="urn:schemas-microsoft-com:mac:vml" xmlns:o="urn:schemas-microsoft-com:office:office" xmlns:r="http://schemas.openxmlformats.org/officeDocument/2006/relationships" xmlns:m="http://schemas.openxmlformats.org/officeDocument/2006/math" xmlns:v="urn:schemas-microsoft-com:vml" xmlns:wp14="http://schemas.microsoft.com/office/word/2010/wordprocessingDrawing" xmlns:wp="http://schemas.openxmlformats.org/drawingml/2006/wordprocessingDrawing" xmlns:w10="urn:schemas-microsoft-com:office:word" xmlns:w="http://schemas.openxmlformats.org/wordprocessingml/2006/main" xmlns:w14="http://schemas.microsoft.com/office/word/2010/wordml" xmlns:wpg="http://schemas.microsoft.com/office/word/2010/wordprocessingGroup" xmlns:wpi="http://schemas.microsoft.com/office/word/2010/wordprocessingInk" xmlns:wne="http://schemas.microsoft.com/office/word/2006/wordml" xmlns:wps="http://schemas.microsoft.com/office/word/2010/wordprocessingShape" mc:Ignorable="w14 wp14">
-  <w:comment w:id="121" w:author="Eric Anderson" w:date="2015-03-27T10:10:00Z" w:initials="EA">
+  <w:comment w:id="64" w:author="Eric Anderson" w:date="2015-03-27T12:40:00Z" w:initials="EA">
     <w:p>
       <w:pPr>
         <w:pStyle w:val="CommentText"/>
       </w:pPr>
-      <w:ins w:id="123" w:author="Eric Anderson" w:date="2015-03-27T10:09:00Z">
+      <w:ins w:id="69" w:author="Eric Anderson" w:date="2015-03-27T12:40:00Z">
         <w:r>
           <w:rPr>
             <w:rStyle w:val="CommentReference"/>
@@ -2647,11 +3007,29 @@
         </w:r>
       </w:ins>
       <w:r>
+        <w:t>Make things specific to release groups and beware the distinction between fishery and other sampling areas.</w:t>
+      </w:r>
+    </w:p>
+  </w:comment>
+  <w:comment w:id="206" w:author="Eric Anderson" w:date="2015-03-27T10:10:00Z" w:initials="EA">
+    <w:p>
+      <w:pPr>
+        <w:pStyle w:val="CommentText"/>
+      </w:pPr>
+      <w:ins w:id="208" w:author="Eric Anderson" w:date="2015-03-27T10:09:00Z">
+        <w:r>
+          <w:rPr>
+            <w:rStyle w:val="CommentReference"/>
+          </w:rPr>
+          <w:annotationRef/>
+        </w:r>
+      </w:ins>
+      <w:r>
         <w:t>This is just a comment to point out that I have dropped the tables of release group sizes from the main document because I now address all four factors directly in the appendix.</w:t>
       </w:r>
     </w:p>
   </w:comment>
-  <w:comment w:id="131" w:author="Will Satterthwaite" w:date="2015-03-16T14:03:00Z" w:initials="WS">
+  <w:comment w:id="215" w:author="Will Satterthwaite" w:date="2015-03-16T14:03:00Z" w:initials="WS">
     <w:p>
       <w:pPr>
         <w:pStyle w:val="CommentText"/>
@@ -2662,17 +3040,12 @@
         </w:rPr>
         <w:annotationRef/>
       </w:r>
-      <w:proofErr w:type="gramStart"/>
-      <w:r>
-        <w:t>Exact  numbers</w:t>
-      </w:r>
-      <w:proofErr w:type="gramEnd"/>
-      <w:r>
-        <w:t xml:space="preserve"> kind of arbitrary, the target genotyping %age is kind of hard to guess at based on results for only 0.80 and 0.96.</w:t>
+      <w:r>
+        <w:t>Exact  numbers kind of arbitrary, the target genotyping %age is kind of hard to guess at based on results for only 0.80 and 0.96.</w:t>
       </w:r>
     </w:p>
   </w:comment>
-  <w:comment w:id="132" w:author="Michael Mohr" w:date="2015-03-23T14:32:00Z" w:initials="MM">
+  <w:comment w:id="216" w:author="Michael Mohr" w:date="2015-03-23T14:32:00Z" w:initials="MM">
     <w:p>
       <w:pPr>
         <w:pStyle w:val="CommentText"/>
@@ -2684,15 +3057,7 @@
         <w:annotationRef/>
       </w:r>
       <w:r>
-        <w:t xml:space="preserve">Can we be more specific than "only a few". E.g., less than 100 parent pairs? </w:t>
-      </w:r>
-      <w:proofErr w:type="gramStart"/>
-      <w:r>
-        <w:t>less</w:t>
-      </w:r>
-      <w:proofErr w:type="gramEnd"/>
-      <w:r>
-        <w:t xml:space="preserve"> than 50 parent pairs?</w:t>
+        <w:t>Can we be more specific than "only a few". E.g., less than 100 parent pairs? less than 50 parent pairs?</w:t>
       </w:r>
     </w:p>
   </w:comment>
@@ -2704,7 +3069,7 @@
   <w:abstractNum w:abstractNumId="0">
     <w:nsid w:val="00000001"/>
     <w:multiLevelType w:val="hybridMultilevel"/>
-    <w:tmpl w:val="00000001"/>
+    <w:tmpl w:val="78F035F0"/>
     <w:lvl w:ilvl="0" w:tplc="00000001">
       <w:start w:val="1"/>
       <w:numFmt w:val="decimal"/>

</xml_diff>